<commit_message>
Discipline template now in separate file (1 disc/module as of yet!)
</commit_message>
<xml_diff>
--- a/CourseProgram/out/Современная комбинаторика.docx
+++ b/CourseProgram/out/Современная комбинаторика.docx
@@ -203,16 +203,20 @@
     <w:p>
       <w:pPr>
         <w:jc w:val="center"/>
-      </w:pPr>
-      <w:bookmarkStart w:id="0" w:name="_GoBack"/>
-      <w:bookmarkEnd w:id="0"/>
+        <w:rPr>
+          <w:b/>
+        </w:rPr>
+      </w:pPr>
       <w:r>
+        <w:rPr>
+          <w:b/>
+        </w:rPr>
         <w:t>Современная комбинаторика</w:t>
       </w:r>
     </w:p>
     <w:tbl>
       <w:tblPr>
-        <w:tblW w:w="10297" w:type="dxa"/>
+        <w:tblW w:w="9695" w:type="dxa"/>
         <w:tblBorders>
           <w:top w:val="single" w:sz="4" w:space="0" w:color="auto"/>
           <w:left w:val="single" w:sz="4" w:space="0" w:color="auto"/>
@@ -224,16 +228,16 @@
         <w:tblLook w:val="01E0" w:firstRow="1" w:lastRow="1" w:firstColumn="1" w:lastColumn="1" w:noHBand="0" w:noVBand="0"/>
       </w:tblPr>
       <w:tblGrid>
-        <w:gridCol w:w="6072"/>
-        <w:gridCol w:w="4225"/>
+        <w:gridCol w:w="5717"/>
+        <w:gridCol w:w="3978"/>
       </w:tblGrid>
       <w:tr>
         <w:trPr>
-          <w:trHeight w:val="148"/>
+          <w:trHeight w:val="149"/>
         </w:trPr>
         <w:tc>
           <w:tcPr>
-            <w:tcW w:w="6072" w:type="dxa"/>
+            <w:tcW w:w="5717" w:type="dxa"/>
             <w:shd w:val="clear" w:color="auto" w:fill="auto"/>
           </w:tcPr>
           <w:p>
@@ -252,7 +256,7 @@
         </w:tc>
         <w:tc>
           <w:tcPr>
-            <w:tcW w:w="4225" w:type="dxa"/>
+            <w:tcW w:w="3978" w:type="dxa"/>
             <w:shd w:val="clear" w:color="auto" w:fill="auto"/>
           </w:tcPr>
           <w:p>
@@ -273,11 +277,11 @@
       </w:tr>
       <w:tr>
         <w:trPr>
-          <w:trHeight w:val="332"/>
+          <w:trHeight w:val="333"/>
         </w:trPr>
         <w:tc>
           <w:tcPr>
-            <w:tcW w:w="6072" w:type="dxa"/>
+            <w:tcW w:w="5717" w:type="dxa"/>
             <w:shd w:val="clear" w:color="auto" w:fill="auto"/>
           </w:tcPr>
           <w:p>
@@ -304,7 +308,7 @@
         </w:tc>
         <w:tc>
           <w:tcPr>
-            <w:tcW w:w="4225" w:type="dxa"/>
+            <w:tcW w:w="3978" w:type="dxa"/>
             <w:shd w:val="clear" w:color="auto" w:fill="auto"/>
           </w:tcPr>
           <w:p>
@@ -323,11 +327,11 @@
       </w:tr>
       <w:tr>
         <w:trPr>
-          <w:trHeight w:val="332"/>
+          <w:trHeight w:val="333"/>
         </w:trPr>
         <w:tc>
           <w:tcPr>
-            <w:tcW w:w="6072" w:type="dxa"/>
+            <w:tcW w:w="5717" w:type="dxa"/>
             <w:shd w:val="clear" w:color="auto" w:fill="auto"/>
           </w:tcPr>
           <w:p>
@@ -351,7 +355,7 @@
         </w:tc>
         <w:tc>
           <w:tcPr>
-            <w:tcW w:w="4225" w:type="dxa"/>
+            <w:tcW w:w="3978" w:type="dxa"/>
             <w:shd w:val="clear" w:color="auto" w:fill="auto"/>
           </w:tcPr>
           <w:p>
@@ -396,11 +400,11 @@
       </w:tr>
       <w:tr>
         <w:trPr>
-          <w:trHeight w:val="332"/>
+          <w:trHeight w:val="333"/>
         </w:trPr>
         <w:tc>
           <w:tcPr>
-            <w:tcW w:w="6072" w:type="dxa"/>
+            <w:tcW w:w="5717" w:type="dxa"/>
             <w:shd w:val="clear" w:color="auto" w:fill="auto"/>
           </w:tcPr>
           <w:p>
@@ -421,7 +425,7 @@
         </w:tc>
         <w:tc>
           <w:tcPr>
-            <w:tcW w:w="4225" w:type="dxa"/>
+            <w:tcW w:w="3978" w:type="dxa"/>
             <w:shd w:val="clear" w:color="auto" w:fill="auto"/>
           </w:tcPr>
           <w:p>
@@ -438,11 +442,11 @@
       </w:tr>
       <w:tr>
         <w:trPr>
-          <w:trHeight w:val="332"/>
+          <w:trHeight w:val="333"/>
         </w:trPr>
         <w:tc>
           <w:tcPr>
-            <w:tcW w:w="6072" w:type="dxa"/>
+            <w:tcW w:w="5717" w:type="dxa"/>
             <w:shd w:val="clear" w:color="auto" w:fill="auto"/>
           </w:tcPr>
           <w:p>
@@ -464,7 +468,7 @@
         </w:tc>
         <w:tc>
           <w:tcPr>
-            <w:tcW w:w="4225" w:type="dxa"/>
+            <w:tcW w:w="3978" w:type="dxa"/>
             <w:vMerge w:val="restart"/>
             <w:shd w:val="clear" w:color="auto" w:fill="auto"/>
           </w:tcPr>
@@ -497,11 +501,11 @@
       </w:tr>
       <w:tr>
         <w:trPr>
-          <w:trHeight w:val="332"/>
+          <w:trHeight w:val="333"/>
         </w:trPr>
         <w:tc>
           <w:tcPr>
-            <w:tcW w:w="6072" w:type="dxa"/>
+            <w:tcW w:w="5717" w:type="dxa"/>
             <w:shd w:val="clear" w:color="auto" w:fill="auto"/>
           </w:tcPr>
           <w:p>
@@ -525,7 +529,7 @@
         </w:tc>
         <w:tc>
           <w:tcPr>
-            <w:tcW w:w="4225" w:type="dxa"/>
+            <w:tcW w:w="3978" w:type="dxa"/>
             <w:vMerge/>
             <w:shd w:val="clear" w:color="auto" w:fill="auto"/>
           </w:tcPr>
@@ -538,11 +542,11 @@
       </w:tr>
       <w:tr>
         <w:trPr>
-          <w:trHeight w:val="332"/>
+          <w:trHeight w:val="333"/>
         </w:trPr>
         <w:tc>
           <w:tcPr>
-            <w:tcW w:w="6072" w:type="dxa"/>
+            <w:tcW w:w="5717" w:type="dxa"/>
             <w:shd w:val="clear" w:color="auto" w:fill="auto"/>
           </w:tcPr>
           <w:p>
@@ -568,7 +572,7 @@
         </w:tc>
         <w:tc>
           <w:tcPr>
-            <w:tcW w:w="4225" w:type="dxa"/>
+            <w:tcW w:w="3978" w:type="dxa"/>
             <w:shd w:val="clear" w:color="auto" w:fill="auto"/>
           </w:tcPr>
           <w:p>
@@ -675,6 +679,7 @@
       <w:pPr>
         <w:jc w:val="center"/>
         <w:rPr>
+          <w:b/>
           <w:lang w:val="en-US"/>
         </w:rPr>
       </w:pPr>
@@ -700,7 +705,1997 @@
         <w:t>2018</w:t>
       </w:r>
     </w:p>
-    <w:p/>
+    <w:p>
+      <w:pPr>
+        <w:widowControl/>
+        <w:suppressAutoHyphens w:val="0"/>
+        <w:autoSpaceDE/>
+        <w:spacing w:after="200" w:line="276" w:lineRule="auto"/>
+        <w:rPr>
+          <w:b/>
+          <w:lang w:val="en-US"/>
+        </w:rPr>
+      </w:pPr>
+      <w:r>
+        <w:rPr>
+          <w:b/>
+          <w:lang w:val="en-US"/>
+        </w:rPr>
+        <w:br w:type="page"/>
+      </w:r>
+    </w:p>
+    <w:p>
+      <w:pPr>
+        <w:pStyle w:val="4"/>
+        <w:numPr>
+          <w:ilvl w:val="0"/>
+          <w:numId w:val="7"/>
+        </w:numPr>
+        <w:rPr>
+          <w:rFonts w:ascii="Times New Roman" w:hAnsi="Times New Roman" w:cs="Times New Roman"/>
+          <w:b w:val="0"/>
+          <w:sz w:val="24"/>
+          <w:szCs w:val="24"/>
+        </w:rPr>
+      </w:pPr>
+      <w:r>
+        <w:rPr>
+          <w:rFonts w:ascii="Times New Roman" w:hAnsi="Times New Roman" w:cs="Times New Roman"/>
+          <w:sz w:val="24"/>
+          <w:szCs w:val="24"/>
+        </w:rPr>
+        <w:lastRenderedPageBreak/>
+        <w:t xml:space="preserve">ОБЩАЯ ХАРАКТЕРИСТИКА </w:t>
+      </w:r>
+      <w:r>
+        <w:rPr>
+          <w:rFonts w:ascii="Times New Roman" w:hAnsi="Times New Roman" w:cs="Times New Roman"/>
+          <w:sz w:val="24"/>
+          <w:szCs w:val="24"/>
+        </w:rPr>
+        <w:t xml:space="preserve">МОДУЛЯ </w:t>
+      </w:r>
+      <w:r>
+        <w:rPr>
+          <w:rFonts w:ascii="Times New Roman" w:hAnsi="Times New Roman" w:cs="Times New Roman"/>
+          <w:b w:val="0"/>
+          <w:sz w:val="24"/>
+          <w:szCs w:val="24"/>
+        </w:rPr>
+        <w:t>&lt;</w:t>
+      </w:r>
+      <w:r>
+        <w:rPr>
+          <w:rFonts w:ascii="Times New Roman" w:hAnsi="Times New Roman" w:cs="Times New Roman"/>
+          <w:b w:val="0"/>
+          <w:sz w:val="24"/>
+          <w:szCs w:val="24"/>
+          <w:lang w:val="en-US"/>
+        </w:rPr>
+        <w:t>MODULE</w:t>
+      </w:r>
+      <w:r>
+        <w:rPr>
+          <w:rFonts w:ascii="Times New Roman" w:hAnsi="Times New Roman" w:cs="Times New Roman"/>
+          <w:b w:val="0"/>
+          <w:sz w:val="24"/>
+          <w:szCs w:val="24"/>
+        </w:rPr>
+        <w:t>_</w:t>
+      </w:r>
+      <w:r>
+        <w:rPr>
+          <w:rFonts w:ascii="Times New Roman" w:hAnsi="Times New Roman" w:cs="Times New Roman"/>
+          <w:b w:val="0"/>
+          <w:sz w:val="24"/>
+          <w:szCs w:val="24"/>
+          <w:lang w:val="en-US"/>
+        </w:rPr>
+        <w:t>NAME</w:t>
+      </w:r>
+      <w:r>
+        <w:rPr>
+          <w:rFonts w:ascii="Times New Roman" w:hAnsi="Times New Roman" w:cs="Times New Roman"/>
+          <w:b w:val="0"/>
+          <w:sz w:val="24"/>
+          <w:szCs w:val="24"/>
+        </w:rPr>
+        <w:t>&gt;</w:t>
+      </w:r>
+    </w:p>
+    <w:p>
+      <w:pPr>
+        <w:rPr>
+          <w:b/>
+        </w:rPr>
+      </w:pPr>
+    </w:p>
+    <w:p>
+      <w:pPr>
+        <w:pStyle w:val="a3"/>
+        <w:numPr>
+          <w:ilvl w:val="1"/>
+          <w:numId w:val="2"/>
+        </w:numPr>
+      </w:pPr>
+      <w:r>
+        <w:rPr>
+          <w:b/>
+        </w:rPr>
+        <w:t>Объем  модуля</w:t>
+      </w:r>
+      <w:r>
+        <w:rPr>
+          <w:b/>
+          <w:lang w:val="en-US"/>
+        </w:rPr>
+        <w:t xml:space="preserve"> </w:t>
+      </w:r>
+      <w:r>
+        <w:rPr>
+          <w:lang w:val="en-US"/>
+        </w:rPr>
+        <w:t>&lt;MODULE_COST&gt;</w:t>
+      </w:r>
+      <w:r>
+        <w:rPr>
+          <w:b/>
+          <w:lang w:val="en-US"/>
+        </w:rPr>
+        <w:t xml:space="preserve"> </w:t>
+      </w:r>
+      <w:r>
+        <w:t>з.е.</w:t>
+      </w:r>
+    </w:p>
+    <w:p>
+      <w:pPr>
+        <w:rPr>
+          <w:b/>
+        </w:rPr>
+      </w:pPr>
+      <w:r>
+        <w:rPr>
+          <w:b/>
+        </w:rPr>
+        <w:t xml:space="preserve">1.2. Аннотация содержания модуля </w:t>
+      </w:r>
+    </w:p>
+    <w:p>
+      <w:pPr>
+        <w:pStyle w:val="a3"/>
+        <w:ind w:left="420"/>
+      </w:pPr>
+      <w:r>
+        <w:t>Состоит из дисциплины</w:t>
+      </w:r>
+      <w:r>
+        <w:t xml:space="preserve"> «</w:t>
+      </w:r>
+      <w:r>
+        <w:t>&lt;</w:t>
+      </w:r>
+      <w:r>
+        <w:rPr>
+          <w:lang w:val="en-US"/>
+        </w:rPr>
+        <w:t>MODULE</w:t>
+      </w:r>
+      <w:r>
+        <w:t>_</w:t>
+      </w:r>
+      <w:r>
+        <w:rPr>
+          <w:lang w:val="en-US"/>
+        </w:rPr>
+        <w:t>NAME</w:t>
+      </w:r>
+      <w:r>
+        <w:t>&gt;</w:t>
+      </w:r>
+      <w:r>
+        <w:t>»</w:t>
+      </w:r>
+      <w:r>
+        <w:t>.</w:t>
+      </w:r>
+    </w:p>
+    <w:p>
+      <w:pPr>
+        <w:pStyle w:val="4"/>
+        <w:numPr>
+          <w:ilvl w:val="0"/>
+          <w:numId w:val="4"/>
+        </w:numPr>
+        <w:rPr>
+          <w:sz w:val="16"/>
+          <w:szCs w:val="16"/>
+        </w:rPr>
+      </w:pPr>
+      <w:r>
+        <w:rPr>
+          <w:rFonts w:ascii="Times New Roman" w:hAnsi="Times New Roman" w:cs="Times New Roman"/>
+          <w:sz w:val="24"/>
+          <w:szCs w:val="24"/>
+        </w:rPr>
+        <w:t>СТРУКТУРА МОДУЛЯ И РАСПРЕДЕЛЕНИЕ УЧЕБНОГО ВРЕМЕНИ ПО ДИСЦИПЛИНАМ</w:t>
+      </w:r>
+    </w:p>
+    <w:tbl>
+      <w:tblPr>
+        <w:tblW w:w="9781" w:type="dxa"/>
+        <w:tblInd w:w="108" w:type="dxa"/>
+        <w:tblLayout w:type="fixed"/>
+        <w:tblLook w:val="0000" w:firstRow="0" w:lastRow="0" w:firstColumn="0" w:lastColumn="0" w:noHBand="0" w:noVBand="0"/>
+      </w:tblPr>
+      <w:tblGrid>
+        <w:gridCol w:w="426"/>
+        <w:gridCol w:w="2598"/>
+        <w:gridCol w:w="520"/>
+        <w:gridCol w:w="709"/>
+        <w:gridCol w:w="709"/>
+        <w:gridCol w:w="708"/>
+        <w:gridCol w:w="709"/>
+        <w:gridCol w:w="1134"/>
+        <w:gridCol w:w="1068"/>
+        <w:gridCol w:w="633"/>
+        <w:gridCol w:w="567"/>
+      </w:tblGrid>
+      <w:tr>
+        <w:trPr>
+          <w:trHeight w:val="494"/>
+        </w:trPr>
+        <w:tc>
+          <w:tcPr>
+            <w:tcW w:w="3024" w:type="dxa"/>
+            <w:gridSpan w:val="2"/>
+            <w:vMerge w:val="restart"/>
+            <w:tcBorders>
+              <w:top w:val="single" w:sz="4" w:space="0" w:color="000000"/>
+              <w:left w:val="single" w:sz="4" w:space="0" w:color="000000"/>
+              <w:bottom w:val="single" w:sz="4" w:space="0" w:color="000000"/>
+            </w:tcBorders>
+            <w:shd w:val="clear" w:color="auto" w:fill="auto"/>
+            <w:vAlign w:val="center"/>
+          </w:tcPr>
+          <w:p>
+            <w:pPr>
+              <w:pStyle w:val="21"/>
+              <w:ind w:left="0" w:right="-108" w:firstLine="0"/>
+              <w:jc w:val="center"/>
+              <w:rPr>
+                <w:b/>
+                <w:sz w:val="20"/>
+                <w:szCs w:val="20"/>
+              </w:rPr>
+            </w:pPr>
+            <w:r>
+              <w:rPr>
+                <w:b/>
+                <w:sz w:val="20"/>
+                <w:szCs w:val="20"/>
+              </w:rPr>
+              <w:t xml:space="preserve">Наименования дисциплин с указанием, к какой части образовательной программы они относятся: базовой (Б), вариативной – по выбору вуза (ВВ), вариативной - по выбору студента (ВС). </w:t>
+            </w:r>
+          </w:p>
+          <w:p>
+            <w:pPr>
+              <w:pStyle w:val="21"/>
+              <w:ind w:left="0" w:right="-108" w:firstLine="0"/>
+              <w:jc w:val="center"/>
+              <w:rPr>
+                <w:b/>
+                <w:sz w:val="16"/>
+                <w:szCs w:val="16"/>
+              </w:rPr>
+            </w:pPr>
+          </w:p>
+        </w:tc>
+        <w:tc>
+          <w:tcPr>
+            <w:tcW w:w="520" w:type="dxa"/>
+            <w:vMerge w:val="restart"/>
+            <w:tcBorders>
+              <w:top w:val="single" w:sz="4" w:space="0" w:color="000000"/>
+              <w:left w:val="single" w:sz="4" w:space="0" w:color="000000"/>
+              <w:bottom w:val="single" w:sz="4" w:space="0" w:color="000000"/>
+            </w:tcBorders>
+            <w:shd w:val="clear" w:color="auto" w:fill="auto"/>
+            <w:textDirection w:val="btLr"/>
+            <w:vAlign w:val="center"/>
+          </w:tcPr>
+          <w:p>
+            <w:pPr>
+              <w:ind w:left="113" w:right="113"/>
+              <w:jc w:val="center"/>
+              <w:rPr>
+                <w:b/>
+                <w:sz w:val="16"/>
+                <w:szCs w:val="16"/>
+              </w:rPr>
+            </w:pPr>
+            <w:r>
+              <w:rPr>
+                <w:b/>
+                <w:sz w:val="16"/>
+                <w:szCs w:val="16"/>
+              </w:rPr>
+              <w:t>Семестр изучения</w:t>
+            </w:r>
+          </w:p>
+        </w:tc>
+        <w:tc>
+          <w:tcPr>
+            <w:tcW w:w="6237" w:type="dxa"/>
+            <w:gridSpan w:val="8"/>
+            <w:tcBorders>
+              <w:top w:val="single" w:sz="4" w:space="0" w:color="000000"/>
+              <w:left w:val="single" w:sz="4" w:space="0" w:color="000000"/>
+              <w:bottom w:val="single" w:sz="4" w:space="0" w:color="000000"/>
+              <w:right w:val="single" w:sz="4" w:space="0" w:color="000000"/>
+            </w:tcBorders>
+            <w:shd w:val="clear" w:color="auto" w:fill="auto"/>
+            <w:vAlign w:val="center"/>
+          </w:tcPr>
+          <w:p>
+            <w:pPr>
+              <w:jc w:val="center"/>
+            </w:pPr>
+            <w:r>
+              <w:rPr>
+                <w:b/>
+                <w:sz w:val="16"/>
+                <w:szCs w:val="16"/>
+              </w:rPr>
+              <w:t>Объем времени, отведенный на освоение дисциплин модуля</w:t>
+            </w:r>
+            <w:r>
+              <w:rPr>
+                <w:b/>
+                <w:i/>
+                <w:iCs/>
+                <w:sz w:val="16"/>
+                <w:szCs w:val="16"/>
+              </w:rPr>
+              <w:t xml:space="preserve"> </w:t>
+            </w:r>
+          </w:p>
+        </w:tc>
+      </w:tr>
+      <w:tr>
+        <w:trPr>
+          <w:trHeight w:val="157"/>
+        </w:trPr>
+        <w:tc>
+          <w:tcPr>
+            <w:tcW w:w="3024" w:type="dxa"/>
+            <w:gridSpan w:val="2"/>
+            <w:vMerge/>
+            <w:tcBorders>
+              <w:top w:val="single" w:sz="4" w:space="0" w:color="000000"/>
+              <w:left w:val="single" w:sz="4" w:space="0" w:color="000000"/>
+              <w:bottom w:val="single" w:sz="4" w:space="0" w:color="000000"/>
+            </w:tcBorders>
+            <w:shd w:val="clear" w:color="auto" w:fill="auto"/>
+            <w:vAlign w:val="center"/>
+          </w:tcPr>
+          <w:p>
+            <w:pPr>
+              <w:snapToGrid w:val="0"/>
+              <w:jc w:val="center"/>
+              <w:rPr>
+                <w:b/>
+                <w:sz w:val="16"/>
+                <w:szCs w:val="16"/>
+              </w:rPr>
+            </w:pPr>
+          </w:p>
+        </w:tc>
+        <w:tc>
+          <w:tcPr>
+            <w:tcW w:w="520" w:type="dxa"/>
+            <w:vMerge/>
+            <w:tcBorders>
+              <w:top w:val="single" w:sz="4" w:space="0" w:color="000000"/>
+              <w:left w:val="single" w:sz="4" w:space="0" w:color="000000"/>
+              <w:bottom w:val="single" w:sz="4" w:space="0" w:color="000000"/>
+            </w:tcBorders>
+            <w:shd w:val="clear" w:color="auto" w:fill="auto"/>
+            <w:vAlign w:val="center"/>
+          </w:tcPr>
+          <w:p>
+            <w:pPr>
+              <w:snapToGrid w:val="0"/>
+              <w:jc w:val="center"/>
+              <w:rPr>
+                <w:b/>
+                <w:sz w:val="16"/>
+                <w:szCs w:val="16"/>
+              </w:rPr>
+            </w:pPr>
+          </w:p>
+        </w:tc>
+        <w:tc>
+          <w:tcPr>
+            <w:tcW w:w="2835" w:type="dxa"/>
+            <w:gridSpan w:val="4"/>
+            <w:tcBorders>
+              <w:top w:val="single" w:sz="4" w:space="0" w:color="000000"/>
+              <w:left w:val="single" w:sz="4" w:space="0" w:color="000000"/>
+              <w:bottom w:val="single" w:sz="4" w:space="0" w:color="000000"/>
+            </w:tcBorders>
+            <w:shd w:val="clear" w:color="auto" w:fill="auto"/>
+            <w:vAlign w:val="center"/>
+          </w:tcPr>
+          <w:p>
+            <w:pPr>
+              <w:jc w:val="center"/>
+              <w:rPr>
+                <w:b/>
+                <w:sz w:val="16"/>
+                <w:szCs w:val="16"/>
+              </w:rPr>
+            </w:pPr>
+            <w:r>
+              <w:rPr>
+                <w:b/>
+                <w:sz w:val="16"/>
+                <w:szCs w:val="16"/>
+              </w:rPr>
+              <w:t>Аудиторные занятия, час.</w:t>
+            </w:r>
+          </w:p>
+        </w:tc>
+        <w:tc>
+          <w:tcPr>
+            <w:tcW w:w="1134" w:type="dxa"/>
+            <w:vMerge w:val="restart"/>
+            <w:tcBorders>
+              <w:top w:val="single" w:sz="4" w:space="0" w:color="000000"/>
+              <w:left w:val="single" w:sz="4" w:space="0" w:color="000000"/>
+              <w:bottom w:val="single" w:sz="4" w:space="0" w:color="000000"/>
+            </w:tcBorders>
+            <w:shd w:val="clear" w:color="auto" w:fill="auto"/>
+            <w:vAlign w:val="center"/>
+          </w:tcPr>
+          <w:p>
+            <w:pPr>
+              <w:pStyle w:val="21"/>
+              <w:ind w:left="0" w:firstLine="0"/>
+              <w:jc w:val="center"/>
+              <w:rPr>
+                <w:b/>
+                <w:sz w:val="16"/>
+                <w:szCs w:val="16"/>
+              </w:rPr>
+            </w:pPr>
+            <w:r>
+              <w:rPr>
+                <w:b/>
+                <w:sz w:val="16"/>
+                <w:szCs w:val="16"/>
+              </w:rPr>
+              <w:t xml:space="preserve">Самостоятельная работа, включая все виды </w:t>
+            </w:r>
+            <w:r>
+              <w:rPr>
+                <w:b/>
+                <w:sz w:val="16"/>
+                <w:szCs w:val="16"/>
+              </w:rPr>
+              <w:t xml:space="preserve">текущей </w:t>
+            </w:r>
+            <w:r>
+              <w:rPr>
+                <w:b/>
+                <w:sz w:val="16"/>
+                <w:szCs w:val="16"/>
+              </w:rPr>
+              <w:t>аттестации, час.</w:t>
+            </w:r>
+          </w:p>
+        </w:tc>
+        <w:tc>
+          <w:tcPr>
+            <w:tcW w:w="1068" w:type="dxa"/>
+            <w:vMerge w:val="restart"/>
+            <w:tcBorders>
+              <w:top w:val="single" w:sz="4" w:space="0" w:color="000000"/>
+              <w:left w:val="single" w:sz="4" w:space="0" w:color="000000"/>
+              <w:bottom w:val="single" w:sz="4" w:space="0" w:color="000000"/>
+            </w:tcBorders>
+            <w:shd w:val="clear" w:color="auto" w:fill="auto"/>
+            <w:vAlign w:val="center"/>
+          </w:tcPr>
+          <w:p>
+            <w:pPr>
+              <w:pStyle w:val="a4"/>
+              <w:spacing w:before="0" w:after="0"/>
+              <w:jc w:val="center"/>
+              <w:rPr>
+                <w:b/>
+                <w:sz w:val="16"/>
+                <w:szCs w:val="16"/>
+              </w:rPr>
+            </w:pPr>
+            <w:r>
+              <w:rPr>
+                <w:b/>
+                <w:sz w:val="16"/>
+                <w:szCs w:val="16"/>
+              </w:rPr>
+              <w:t>Промежуточная аттестация (зачет, экзамен), час.</w:t>
+            </w:r>
+          </w:p>
+        </w:tc>
+        <w:tc>
+          <w:tcPr>
+            <w:tcW w:w="1200" w:type="dxa"/>
+            <w:gridSpan w:val="2"/>
+            <w:tcBorders>
+              <w:top w:val="single" w:sz="4" w:space="0" w:color="000000"/>
+              <w:left w:val="single" w:sz="4" w:space="0" w:color="000000"/>
+              <w:bottom w:val="single" w:sz="4" w:space="0" w:color="000000"/>
+              <w:right w:val="single" w:sz="4" w:space="0" w:color="000000"/>
+            </w:tcBorders>
+            <w:shd w:val="clear" w:color="auto" w:fill="auto"/>
+            <w:vAlign w:val="center"/>
+          </w:tcPr>
+          <w:p>
+            <w:pPr>
+              <w:pStyle w:val="a4"/>
+              <w:spacing w:before="0" w:after="0"/>
+              <w:jc w:val="center"/>
+            </w:pPr>
+            <w:r>
+              <w:rPr>
+                <w:b/>
+                <w:sz w:val="16"/>
+                <w:szCs w:val="16"/>
+              </w:rPr>
+              <w:t>Всего по дисциплине</w:t>
+            </w:r>
+          </w:p>
+        </w:tc>
+      </w:tr>
+      <w:tr>
+        <w:trPr>
+          <w:cantSplit/>
+          <w:trHeight w:val="1793"/>
+        </w:trPr>
+        <w:tc>
+          <w:tcPr>
+            <w:tcW w:w="3024" w:type="dxa"/>
+            <w:gridSpan w:val="2"/>
+            <w:vMerge/>
+            <w:tcBorders>
+              <w:top w:val="single" w:sz="4" w:space="0" w:color="000000"/>
+              <w:left w:val="single" w:sz="4" w:space="0" w:color="000000"/>
+              <w:bottom w:val="single" w:sz="4" w:space="0" w:color="000000"/>
+            </w:tcBorders>
+            <w:shd w:val="clear" w:color="auto" w:fill="auto"/>
+            <w:vAlign w:val="center"/>
+          </w:tcPr>
+          <w:p>
+            <w:pPr>
+              <w:snapToGrid w:val="0"/>
+              <w:jc w:val="both"/>
+              <w:rPr>
+                <w:b/>
+                <w:sz w:val="16"/>
+                <w:szCs w:val="16"/>
+              </w:rPr>
+            </w:pPr>
+          </w:p>
+        </w:tc>
+        <w:tc>
+          <w:tcPr>
+            <w:tcW w:w="520" w:type="dxa"/>
+            <w:vMerge/>
+            <w:tcBorders>
+              <w:top w:val="single" w:sz="4" w:space="0" w:color="000000"/>
+              <w:left w:val="single" w:sz="4" w:space="0" w:color="000000"/>
+              <w:bottom w:val="single" w:sz="4" w:space="0" w:color="000000"/>
+            </w:tcBorders>
+            <w:shd w:val="clear" w:color="auto" w:fill="auto"/>
+            <w:vAlign w:val="center"/>
+          </w:tcPr>
+          <w:p>
+            <w:pPr>
+              <w:snapToGrid w:val="0"/>
+              <w:jc w:val="both"/>
+              <w:rPr>
+                <w:b/>
+                <w:sz w:val="16"/>
+                <w:szCs w:val="16"/>
+              </w:rPr>
+            </w:pPr>
+          </w:p>
+        </w:tc>
+        <w:tc>
+          <w:tcPr>
+            <w:tcW w:w="709" w:type="dxa"/>
+            <w:tcBorders>
+              <w:top w:val="single" w:sz="4" w:space="0" w:color="000000"/>
+              <w:left w:val="single" w:sz="4" w:space="0" w:color="000000"/>
+              <w:bottom w:val="single" w:sz="4" w:space="0" w:color="000000"/>
+            </w:tcBorders>
+            <w:shd w:val="clear" w:color="auto" w:fill="auto"/>
+            <w:textDirection w:val="btLr"/>
+            <w:vAlign w:val="center"/>
+          </w:tcPr>
+          <w:p>
+            <w:pPr>
+              <w:pStyle w:val="a4"/>
+              <w:spacing w:before="0" w:after="0"/>
+              <w:ind w:right="113"/>
+              <w:jc w:val="center"/>
+              <w:rPr>
+                <w:sz w:val="16"/>
+                <w:szCs w:val="16"/>
+              </w:rPr>
+            </w:pPr>
+            <w:r>
+              <w:rPr>
+                <w:b/>
+                <w:sz w:val="16"/>
+                <w:szCs w:val="16"/>
+              </w:rPr>
+              <w:t>Лекции</w:t>
+            </w:r>
+          </w:p>
+        </w:tc>
+        <w:tc>
+          <w:tcPr>
+            <w:tcW w:w="709" w:type="dxa"/>
+            <w:tcBorders>
+              <w:top w:val="single" w:sz="4" w:space="0" w:color="000000"/>
+              <w:left w:val="single" w:sz="4" w:space="0" w:color="000000"/>
+              <w:bottom w:val="single" w:sz="4" w:space="0" w:color="000000"/>
+            </w:tcBorders>
+            <w:shd w:val="clear" w:color="auto" w:fill="auto"/>
+            <w:textDirection w:val="btLr"/>
+            <w:vAlign w:val="center"/>
+          </w:tcPr>
+          <w:p>
+            <w:pPr>
+              <w:pStyle w:val="4"/>
+              <w:numPr>
+                <w:ilvl w:val="0"/>
+                <w:numId w:val="0"/>
+              </w:numPr>
+              <w:spacing w:before="0" w:after="0"/>
+              <w:jc w:val="center"/>
+              <w:rPr>
+                <w:sz w:val="16"/>
+                <w:szCs w:val="16"/>
+              </w:rPr>
+            </w:pPr>
+            <w:r>
+              <w:rPr>
+                <w:rFonts w:ascii="Times New Roman" w:hAnsi="Times New Roman" w:cs="Times New Roman"/>
+                <w:sz w:val="16"/>
+                <w:szCs w:val="16"/>
+              </w:rPr>
+              <w:t>Практические занятия</w:t>
+            </w:r>
+          </w:p>
+        </w:tc>
+        <w:tc>
+          <w:tcPr>
+            <w:tcW w:w="708" w:type="dxa"/>
+            <w:tcBorders>
+              <w:top w:val="single" w:sz="4" w:space="0" w:color="000000"/>
+              <w:left w:val="single" w:sz="4" w:space="0" w:color="000000"/>
+              <w:bottom w:val="single" w:sz="4" w:space="0" w:color="000000"/>
+            </w:tcBorders>
+            <w:shd w:val="clear" w:color="auto" w:fill="auto"/>
+            <w:textDirection w:val="btLr"/>
+            <w:vAlign w:val="center"/>
+          </w:tcPr>
+          <w:p>
+            <w:pPr>
+              <w:pStyle w:val="a4"/>
+              <w:spacing w:before="0" w:after="0"/>
+              <w:jc w:val="center"/>
+              <w:rPr>
+                <w:b/>
+                <w:sz w:val="16"/>
+                <w:szCs w:val="16"/>
+              </w:rPr>
+            </w:pPr>
+            <w:r>
+              <w:rPr>
+                <w:b/>
+                <w:sz w:val="16"/>
+                <w:szCs w:val="16"/>
+              </w:rPr>
+              <w:t>Лабораторные работы</w:t>
+            </w:r>
+          </w:p>
+        </w:tc>
+        <w:tc>
+          <w:tcPr>
+            <w:tcW w:w="709" w:type="dxa"/>
+            <w:tcBorders>
+              <w:top w:val="single" w:sz="4" w:space="0" w:color="000000"/>
+              <w:left w:val="single" w:sz="4" w:space="0" w:color="000000"/>
+              <w:bottom w:val="single" w:sz="4" w:space="0" w:color="000000"/>
+            </w:tcBorders>
+            <w:shd w:val="clear" w:color="auto" w:fill="auto"/>
+            <w:textDirection w:val="btLr"/>
+            <w:vAlign w:val="center"/>
+          </w:tcPr>
+          <w:p>
+            <w:pPr>
+              <w:pStyle w:val="a4"/>
+              <w:spacing w:before="0" w:after="0"/>
+              <w:jc w:val="center"/>
+              <w:rPr>
+                <w:b/>
+                <w:sz w:val="16"/>
+                <w:szCs w:val="16"/>
+              </w:rPr>
+            </w:pPr>
+            <w:r>
+              <w:rPr>
+                <w:b/>
+                <w:sz w:val="16"/>
+                <w:szCs w:val="16"/>
+              </w:rPr>
+              <w:t>Всего</w:t>
+            </w:r>
+          </w:p>
+        </w:tc>
+        <w:tc>
+          <w:tcPr>
+            <w:tcW w:w="1134" w:type="dxa"/>
+            <w:vMerge/>
+            <w:tcBorders>
+              <w:top w:val="single" w:sz="4" w:space="0" w:color="000000"/>
+              <w:left w:val="single" w:sz="4" w:space="0" w:color="000000"/>
+              <w:bottom w:val="single" w:sz="4" w:space="0" w:color="000000"/>
+            </w:tcBorders>
+            <w:shd w:val="clear" w:color="auto" w:fill="auto"/>
+            <w:textDirection w:val="btLr"/>
+            <w:vAlign w:val="center"/>
+          </w:tcPr>
+          <w:p>
+            <w:pPr>
+              <w:pStyle w:val="21"/>
+              <w:snapToGrid w:val="0"/>
+              <w:ind w:left="113" w:right="113" w:firstLine="0"/>
+              <w:jc w:val="center"/>
+              <w:rPr>
+                <w:b/>
+                <w:sz w:val="16"/>
+                <w:szCs w:val="16"/>
+              </w:rPr>
+            </w:pPr>
+          </w:p>
+        </w:tc>
+        <w:tc>
+          <w:tcPr>
+            <w:tcW w:w="1068" w:type="dxa"/>
+            <w:vMerge/>
+            <w:tcBorders>
+              <w:top w:val="single" w:sz="4" w:space="0" w:color="000000"/>
+              <w:left w:val="single" w:sz="4" w:space="0" w:color="000000"/>
+              <w:bottom w:val="single" w:sz="4" w:space="0" w:color="000000"/>
+            </w:tcBorders>
+            <w:shd w:val="clear" w:color="auto" w:fill="auto"/>
+            <w:textDirection w:val="btLr"/>
+            <w:vAlign w:val="center"/>
+          </w:tcPr>
+          <w:p>
+            <w:pPr>
+              <w:pStyle w:val="a4"/>
+              <w:snapToGrid w:val="0"/>
+              <w:ind w:left="113" w:right="113"/>
+              <w:jc w:val="center"/>
+              <w:rPr>
+                <w:b/>
+                <w:sz w:val="16"/>
+                <w:szCs w:val="16"/>
+              </w:rPr>
+            </w:pPr>
+          </w:p>
+        </w:tc>
+        <w:tc>
+          <w:tcPr>
+            <w:tcW w:w="633" w:type="dxa"/>
+            <w:tcBorders>
+              <w:top w:val="single" w:sz="4" w:space="0" w:color="000000"/>
+              <w:left w:val="single" w:sz="4" w:space="0" w:color="000000"/>
+              <w:bottom w:val="single" w:sz="4" w:space="0" w:color="000000"/>
+            </w:tcBorders>
+            <w:shd w:val="clear" w:color="auto" w:fill="auto"/>
+            <w:textDirection w:val="btLr"/>
+            <w:vAlign w:val="center"/>
+          </w:tcPr>
+          <w:p>
+            <w:pPr>
+              <w:ind w:left="113" w:right="113"/>
+              <w:jc w:val="center"/>
+              <w:rPr>
+                <w:b/>
+                <w:sz w:val="16"/>
+                <w:szCs w:val="16"/>
+              </w:rPr>
+            </w:pPr>
+            <w:r>
+              <w:rPr>
+                <w:b/>
+                <w:sz w:val="16"/>
+                <w:szCs w:val="16"/>
+              </w:rPr>
+              <w:t>Час.</w:t>
+            </w:r>
+          </w:p>
+        </w:tc>
+        <w:tc>
+          <w:tcPr>
+            <w:tcW w:w="567" w:type="dxa"/>
+            <w:tcBorders>
+              <w:top w:val="single" w:sz="4" w:space="0" w:color="000000"/>
+              <w:left w:val="single" w:sz="4" w:space="0" w:color="000000"/>
+              <w:bottom w:val="single" w:sz="4" w:space="0" w:color="000000"/>
+              <w:right w:val="single" w:sz="4" w:space="0" w:color="000000"/>
+            </w:tcBorders>
+            <w:shd w:val="clear" w:color="auto" w:fill="auto"/>
+            <w:textDirection w:val="btLr"/>
+            <w:vAlign w:val="center"/>
+          </w:tcPr>
+          <w:p>
+            <w:pPr>
+              <w:ind w:left="113" w:right="113"/>
+              <w:jc w:val="center"/>
+            </w:pPr>
+            <w:r>
+              <w:rPr>
+                <w:b/>
+                <w:sz w:val="16"/>
+                <w:szCs w:val="16"/>
+              </w:rPr>
+              <w:t>Зач. ед.</w:t>
+            </w:r>
+          </w:p>
+        </w:tc>
+      </w:tr>
+      <w:tr>
+        <w:trPr>
+          <w:trHeight w:val="336"/>
+        </w:trPr>
+        <w:tc>
+          <w:tcPr>
+            <w:tcW w:w="426" w:type="dxa"/>
+            <w:tcBorders>
+              <w:top w:val="single" w:sz="4" w:space="0" w:color="000000"/>
+              <w:left w:val="single" w:sz="4" w:space="0" w:color="000000"/>
+              <w:bottom w:val="single" w:sz="4" w:space="0" w:color="000000"/>
+            </w:tcBorders>
+            <w:shd w:val="clear" w:color="auto" w:fill="auto"/>
+          </w:tcPr>
+          <w:p>
+            <w:pPr>
+              <w:ind w:left="142" w:hanging="142"/>
+              <w:rPr>
+                <w:lang w:val="en-US"/>
+              </w:rPr>
+            </w:pPr>
+            <w:r>
+              <w:rPr>
+                <w:lang w:val="en-US"/>
+              </w:rPr>
+              <w:t>1.</w:t>
+            </w:r>
+          </w:p>
+        </w:tc>
+        <w:tc>
+          <w:tcPr>
+            <w:tcW w:w="2598" w:type="dxa"/>
+            <w:tcBorders>
+              <w:top w:val="single" w:sz="4" w:space="0" w:color="000000"/>
+              <w:left w:val="single" w:sz="4" w:space="0" w:color="000000"/>
+              <w:bottom w:val="single" w:sz="4" w:space="0" w:color="000000"/>
+            </w:tcBorders>
+            <w:shd w:val="clear" w:color="auto" w:fill="auto"/>
+          </w:tcPr>
+          <w:p>
+            <w:pPr>
+              <w:rPr>
+                <w:lang w:val="en-US"/>
+              </w:rPr>
+            </w:pPr>
+            <w:r>
+              <w:rPr>
+                <w:b/>
+              </w:rPr>
+              <w:t>(</w:t>
+            </w:r>
+            <w:r>
+              <w:rPr>
+                <w:b/>
+              </w:rPr>
+              <w:t>ВС</w:t>
+            </w:r>
+            <w:r>
+              <w:rPr>
+                <w:b/>
+              </w:rPr>
+              <w:t>)</w:t>
+            </w:r>
+            <w:r>
+              <w:t xml:space="preserve"> </w:t>
+            </w:r>
+            <w:r>
+              <w:rPr>
+                <w:lang w:val="en-US"/>
+              </w:rPr>
+              <w:t>&lt;MODULE_NAME&gt;</w:t>
+            </w:r>
+          </w:p>
+        </w:tc>
+        <w:tc>
+          <w:tcPr>
+            <w:tcW w:w="520" w:type="dxa"/>
+            <w:tcBorders>
+              <w:top w:val="single" w:sz="4" w:space="0" w:color="000000"/>
+              <w:left w:val="single" w:sz="4" w:space="0" w:color="000000"/>
+              <w:bottom w:val="single" w:sz="4" w:space="0" w:color="000000"/>
+            </w:tcBorders>
+            <w:shd w:val="clear" w:color="auto" w:fill="auto"/>
+            <w:vAlign w:val="center"/>
+          </w:tcPr>
+          <w:p>
+            <w:pPr>
+              <w:snapToGrid w:val="0"/>
+              <w:jc w:val="center"/>
+            </w:pPr>
+          </w:p>
+        </w:tc>
+        <w:tc>
+          <w:tcPr>
+            <w:tcW w:w="709" w:type="dxa"/>
+            <w:tcBorders>
+              <w:top w:val="single" w:sz="4" w:space="0" w:color="000000"/>
+              <w:left w:val="single" w:sz="4" w:space="0" w:color="000000"/>
+              <w:bottom w:val="single" w:sz="4" w:space="0" w:color="000000"/>
+            </w:tcBorders>
+            <w:shd w:val="clear" w:color="auto" w:fill="auto"/>
+            <w:vAlign w:val="center"/>
+          </w:tcPr>
+          <w:p>
+            <w:pPr>
+              <w:snapToGrid w:val="0"/>
+              <w:jc w:val="center"/>
+              <w:rPr>
+                <w:color w:val="auto"/>
+              </w:rPr>
+            </w:pPr>
+          </w:p>
+        </w:tc>
+        <w:tc>
+          <w:tcPr>
+            <w:tcW w:w="709" w:type="dxa"/>
+            <w:tcBorders>
+              <w:top w:val="single" w:sz="4" w:space="0" w:color="000000"/>
+              <w:left w:val="single" w:sz="4" w:space="0" w:color="000000"/>
+              <w:bottom w:val="single" w:sz="4" w:space="0" w:color="000000"/>
+            </w:tcBorders>
+            <w:shd w:val="clear" w:color="auto" w:fill="auto"/>
+            <w:vAlign w:val="center"/>
+          </w:tcPr>
+          <w:p>
+            <w:pPr>
+              <w:snapToGrid w:val="0"/>
+              <w:jc w:val="center"/>
+              <w:rPr>
+                <w:color w:val="auto"/>
+              </w:rPr>
+            </w:pPr>
+          </w:p>
+        </w:tc>
+        <w:tc>
+          <w:tcPr>
+            <w:tcW w:w="708" w:type="dxa"/>
+            <w:tcBorders>
+              <w:top w:val="single" w:sz="4" w:space="0" w:color="000000"/>
+              <w:left w:val="single" w:sz="4" w:space="0" w:color="000000"/>
+              <w:bottom w:val="single" w:sz="4" w:space="0" w:color="000000"/>
+            </w:tcBorders>
+            <w:shd w:val="clear" w:color="auto" w:fill="auto"/>
+            <w:vAlign w:val="center"/>
+          </w:tcPr>
+          <w:p>
+            <w:pPr>
+              <w:snapToGrid w:val="0"/>
+              <w:jc w:val="center"/>
+            </w:pPr>
+          </w:p>
+        </w:tc>
+        <w:tc>
+          <w:tcPr>
+            <w:tcW w:w="709" w:type="dxa"/>
+            <w:tcBorders>
+              <w:top w:val="single" w:sz="4" w:space="0" w:color="000000"/>
+              <w:left w:val="single" w:sz="4" w:space="0" w:color="000000"/>
+              <w:bottom w:val="single" w:sz="4" w:space="0" w:color="000000"/>
+            </w:tcBorders>
+            <w:shd w:val="clear" w:color="auto" w:fill="auto"/>
+            <w:vAlign w:val="center"/>
+          </w:tcPr>
+          <w:p>
+            <w:pPr>
+              <w:snapToGrid w:val="0"/>
+              <w:jc w:val="center"/>
+            </w:pPr>
+          </w:p>
+        </w:tc>
+        <w:tc>
+          <w:tcPr>
+            <w:tcW w:w="1134" w:type="dxa"/>
+            <w:tcBorders>
+              <w:top w:val="single" w:sz="4" w:space="0" w:color="000000"/>
+              <w:left w:val="single" w:sz="4" w:space="0" w:color="000000"/>
+              <w:bottom w:val="single" w:sz="4" w:space="0" w:color="000000"/>
+            </w:tcBorders>
+            <w:shd w:val="clear" w:color="auto" w:fill="auto"/>
+            <w:vAlign w:val="center"/>
+          </w:tcPr>
+          <w:p>
+            <w:pPr>
+              <w:snapToGrid w:val="0"/>
+              <w:jc w:val="center"/>
+            </w:pPr>
+          </w:p>
+        </w:tc>
+        <w:tc>
+          <w:tcPr>
+            <w:tcW w:w="1068" w:type="dxa"/>
+            <w:tcBorders>
+              <w:top w:val="single" w:sz="4" w:space="0" w:color="000000"/>
+              <w:left w:val="single" w:sz="4" w:space="0" w:color="000000"/>
+              <w:bottom w:val="single" w:sz="4" w:space="0" w:color="000000"/>
+            </w:tcBorders>
+            <w:shd w:val="clear" w:color="auto" w:fill="auto"/>
+            <w:vAlign w:val="center"/>
+          </w:tcPr>
+          <w:p>
+            <w:pPr>
+              <w:snapToGrid w:val="0"/>
+              <w:jc w:val="center"/>
+            </w:pPr>
+          </w:p>
+        </w:tc>
+        <w:tc>
+          <w:tcPr>
+            <w:tcW w:w="633" w:type="dxa"/>
+            <w:tcBorders>
+              <w:top w:val="single" w:sz="4" w:space="0" w:color="000000"/>
+              <w:left w:val="single" w:sz="4" w:space="0" w:color="000000"/>
+              <w:bottom w:val="single" w:sz="4" w:space="0" w:color="000000"/>
+            </w:tcBorders>
+            <w:shd w:val="clear" w:color="auto" w:fill="auto"/>
+            <w:vAlign w:val="center"/>
+          </w:tcPr>
+          <w:p>
+            <w:pPr>
+              <w:snapToGrid w:val="0"/>
+              <w:jc w:val="center"/>
+            </w:pPr>
+          </w:p>
+        </w:tc>
+        <w:tc>
+          <w:tcPr>
+            <w:tcW w:w="567" w:type="dxa"/>
+            <w:tcBorders>
+              <w:top w:val="single" w:sz="4" w:space="0" w:color="000000"/>
+              <w:left w:val="single" w:sz="4" w:space="0" w:color="000000"/>
+              <w:bottom w:val="single" w:sz="4" w:space="0" w:color="000000"/>
+              <w:right w:val="single" w:sz="4" w:space="0" w:color="000000"/>
+            </w:tcBorders>
+            <w:shd w:val="clear" w:color="auto" w:fill="auto"/>
+            <w:vAlign w:val="center"/>
+          </w:tcPr>
+          <w:p>
+            <w:pPr>
+              <w:snapToGrid w:val="0"/>
+              <w:jc w:val="center"/>
+            </w:pPr>
+          </w:p>
+        </w:tc>
+      </w:tr>
+      <w:tr>
+        <w:trPr>
+          <w:trHeight w:val="246"/>
+        </w:trPr>
+        <w:tc>
+          <w:tcPr>
+            <w:tcW w:w="3544" w:type="dxa"/>
+            <w:gridSpan w:val="3"/>
+            <w:tcBorders>
+              <w:top w:val="single" w:sz="4" w:space="0" w:color="000000"/>
+              <w:left w:val="single" w:sz="4" w:space="0" w:color="000000"/>
+              <w:bottom w:val="single" w:sz="4" w:space="0" w:color="000000"/>
+            </w:tcBorders>
+            <w:shd w:val="clear" w:color="auto" w:fill="auto"/>
+            <w:vAlign w:val="center"/>
+          </w:tcPr>
+          <w:p>
+            <w:pPr>
+              <w:jc w:val="center"/>
+            </w:pPr>
+            <w:r>
+              <w:rPr>
+                <w:b/>
+              </w:rPr>
+              <w:t>Всего на освоение модуля</w:t>
+            </w:r>
+          </w:p>
+        </w:tc>
+        <w:tc>
+          <w:tcPr>
+            <w:tcW w:w="709" w:type="dxa"/>
+            <w:tcBorders>
+              <w:top w:val="single" w:sz="4" w:space="0" w:color="000000"/>
+              <w:left w:val="single" w:sz="4" w:space="0" w:color="000000"/>
+              <w:bottom w:val="single" w:sz="4" w:space="0" w:color="000000"/>
+            </w:tcBorders>
+            <w:shd w:val="clear" w:color="auto" w:fill="auto"/>
+            <w:vAlign w:val="center"/>
+          </w:tcPr>
+          <w:p>
+            <w:pPr>
+              <w:snapToGrid w:val="0"/>
+              <w:jc w:val="center"/>
+              <w:rPr>
+                <w:color w:val="auto"/>
+              </w:rPr>
+            </w:pPr>
+          </w:p>
+        </w:tc>
+        <w:tc>
+          <w:tcPr>
+            <w:tcW w:w="709" w:type="dxa"/>
+            <w:tcBorders>
+              <w:top w:val="single" w:sz="4" w:space="0" w:color="000000"/>
+              <w:left w:val="single" w:sz="4" w:space="0" w:color="000000"/>
+              <w:bottom w:val="single" w:sz="4" w:space="0" w:color="000000"/>
+            </w:tcBorders>
+            <w:shd w:val="clear" w:color="auto" w:fill="auto"/>
+            <w:vAlign w:val="center"/>
+          </w:tcPr>
+          <w:p>
+            <w:pPr>
+              <w:snapToGrid w:val="0"/>
+              <w:jc w:val="center"/>
+              <w:rPr>
+                <w:color w:val="auto"/>
+              </w:rPr>
+            </w:pPr>
+          </w:p>
+        </w:tc>
+        <w:tc>
+          <w:tcPr>
+            <w:tcW w:w="708" w:type="dxa"/>
+            <w:tcBorders>
+              <w:top w:val="single" w:sz="4" w:space="0" w:color="000000"/>
+              <w:left w:val="single" w:sz="4" w:space="0" w:color="000000"/>
+              <w:bottom w:val="single" w:sz="4" w:space="0" w:color="000000"/>
+            </w:tcBorders>
+            <w:shd w:val="clear" w:color="auto" w:fill="auto"/>
+            <w:vAlign w:val="center"/>
+          </w:tcPr>
+          <w:p>
+            <w:pPr>
+              <w:snapToGrid w:val="0"/>
+              <w:jc w:val="center"/>
+            </w:pPr>
+          </w:p>
+        </w:tc>
+        <w:tc>
+          <w:tcPr>
+            <w:tcW w:w="709" w:type="dxa"/>
+            <w:tcBorders>
+              <w:top w:val="single" w:sz="4" w:space="0" w:color="000000"/>
+              <w:left w:val="single" w:sz="4" w:space="0" w:color="000000"/>
+              <w:bottom w:val="single" w:sz="4" w:space="0" w:color="000000"/>
+            </w:tcBorders>
+            <w:shd w:val="clear" w:color="auto" w:fill="auto"/>
+            <w:vAlign w:val="center"/>
+          </w:tcPr>
+          <w:p>
+            <w:pPr>
+              <w:snapToGrid w:val="0"/>
+              <w:jc w:val="center"/>
+            </w:pPr>
+          </w:p>
+        </w:tc>
+        <w:tc>
+          <w:tcPr>
+            <w:tcW w:w="1134" w:type="dxa"/>
+            <w:tcBorders>
+              <w:top w:val="single" w:sz="4" w:space="0" w:color="000000"/>
+              <w:left w:val="single" w:sz="4" w:space="0" w:color="000000"/>
+              <w:bottom w:val="single" w:sz="4" w:space="0" w:color="000000"/>
+            </w:tcBorders>
+            <w:shd w:val="clear" w:color="auto" w:fill="auto"/>
+            <w:vAlign w:val="center"/>
+          </w:tcPr>
+          <w:p>
+            <w:pPr>
+              <w:snapToGrid w:val="0"/>
+              <w:jc w:val="center"/>
+              <w:rPr>
+                <w:color w:val="FF0000"/>
+              </w:rPr>
+            </w:pPr>
+          </w:p>
+        </w:tc>
+        <w:tc>
+          <w:tcPr>
+            <w:tcW w:w="1068" w:type="dxa"/>
+            <w:tcBorders>
+              <w:top w:val="single" w:sz="4" w:space="0" w:color="000000"/>
+              <w:left w:val="single" w:sz="4" w:space="0" w:color="000000"/>
+              <w:bottom w:val="single" w:sz="4" w:space="0" w:color="000000"/>
+            </w:tcBorders>
+            <w:shd w:val="clear" w:color="auto" w:fill="auto"/>
+            <w:vAlign w:val="center"/>
+          </w:tcPr>
+          <w:p>
+            <w:pPr>
+              <w:snapToGrid w:val="0"/>
+              <w:jc w:val="center"/>
+            </w:pPr>
+          </w:p>
+        </w:tc>
+        <w:tc>
+          <w:tcPr>
+            <w:tcW w:w="633" w:type="dxa"/>
+            <w:tcBorders>
+              <w:top w:val="single" w:sz="4" w:space="0" w:color="000000"/>
+              <w:left w:val="single" w:sz="4" w:space="0" w:color="000000"/>
+              <w:bottom w:val="single" w:sz="4" w:space="0" w:color="000000"/>
+            </w:tcBorders>
+            <w:shd w:val="clear" w:color="auto" w:fill="auto"/>
+            <w:vAlign w:val="center"/>
+          </w:tcPr>
+          <w:p>
+            <w:pPr>
+              <w:snapToGrid w:val="0"/>
+              <w:jc w:val="center"/>
+            </w:pPr>
+          </w:p>
+        </w:tc>
+        <w:tc>
+          <w:tcPr>
+            <w:tcW w:w="567" w:type="dxa"/>
+            <w:tcBorders>
+              <w:top w:val="single" w:sz="4" w:space="0" w:color="000000"/>
+              <w:left w:val="single" w:sz="4" w:space="0" w:color="000000"/>
+              <w:bottom w:val="single" w:sz="4" w:space="0" w:color="000000"/>
+              <w:right w:val="single" w:sz="4" w:space="0" w:color="000000"/>
+            </w:tcBorders>
+            <w:shd w:val="clear" w:color="auto" w:fill="auto"/>
+            <w:vAlign w:val="center"/>
+          </w:tcPr>
+          <w:p>
+            <w:pPr>
+              <w:snapToGrid w:val="0"/>
+              <w:jc w:val="center"/>
+            </w:pPr>
+          </w:p>
+        </w:tc>
+      </w:tr>
+    </w:tbl>
+    <w:p>
+      <w:pPr>
+        <w:ind w:left="644"/>
+        <w:rPr>
+          <w:b/>
+        </w:rPr>
+      </w:pPr>
+    </w:p>
+    <w:p>
+      <w:pPr>
+        <w:ind w:left="644"/>
+        <w:rPr>
+          <w:b/>
+        </w:rPr>
+      </w:pPr>
+    </w:p>
+    <w:p>
+      <w:pPr>
+        <w:pStyle w:val="a3"/>
+        <w:numPr>
+          <w:ilvl w:val="0"/>
+          <w:numId w:val="4"/>
+        </w:numPr>
+        <w:rPr>
+          <w:b/>
+        </w:rPr>
+      </w:pPr>
+      <w:r>
+        <w:rPr>
+          <w:b/>
+          <w:caps/>
+        </w:rPr>
+        <w:t>Последовательность освоения дисциплин в модуле</w:t>
+      </w:r>
+    </w:p>
+    <w:tbl>
+      <w:tblPr>
+        <w:tblW w:w="0" w:type="auto"/>
+        <w:tblInd w:w="108" w:type="dxa"/>
+        <w:tblLayout w:type="fixed"/>
+        <w:tblLook w:val="0000" w:firstRow="0" w:lastRow="0" w:firstColumn="0" w:lastColumn="0" w:noHBand="0" w:noVBand="0"/>
+      </w:tblPr>
+      <w:tblGrid>
+        <w:gridCol w:w="709"/>
+        <w:gridCol w:w="4273"/>
+        <w:gridCol w:w="4773"/>
+      </w:tblGrid>
+      <w:tr>
+        <w:trPr>
+          <w:trHeight w:val="421"/>
+        </w:trPr>
+        <w:tc>
+          <w:tcPr>
+            <w:tcW w:w="709" w:type="dxa"/>
+            <w:tcBorders>
+              <w:top w:val="single" w:sz="4" w:space="0" w:color="000000"/>
+              <w:left w:val="single" w:sz="4" w:space="0" w:color="000000"/>
+              <w:bottom w:val="single" w:sz="4" w:space="0" w:color="000000"/>
+            </w:tcBorders>
+            <w:shd w:val="clear" w:color="auto" w:fill="auto"/>
+          </w:tcPr>
+          <w:p>
+            <w:pPr>
+              <w:tabs>
+                <w:tab w:val="left" w:pos="540"/>
+              </w:tabs>
+              <w:rPr>
+                <w:b/>
+              </w:rPr>
+            </w:pPr>
+            <w:r>
+              <w:rPr>
+                <w:b/>
+              </w:rPr>
+              <w:t>3.1.</w:t>
+            </w:r>
+          </w:p>
+        </w:tc>
+        <w:tc>
+          <w:tcPr>
+            <w:tcW w:w="4273" w:type="dxa"/>
+            <w:tcBorders>
+              <w:top w:val="single" w:sz="4" w:space="0" w:color="000000"/>
+              <w:left w:val="single" w:sz="4" w:space="0" w:color="000000"/>
+              <w:bottom w:val="single" w:sz="4" w:space="0" w:color="000000"/>
+            </w:tcBorders>
+            <w:shd w:val="clear" w:color="auto" w:fill="auto"/>
+          </w:tcPr>
+          <w:p>
+            <w:pPr>
+              <w:tabs>
+                <w:tab w:val="left" w:pos="540"/>
+              </w:tabs>
+            </w:pPr>
+            <w:r>
+              <w:rPr>
+                <w:b/>
+              </w:rPr>
+              <w:t>Пререквизиты и постреквизиты в модуле</w:t>
+            </w:r>
+          </w:p>
+        </w:tc>
+        <w:tc>
+          <w:tcPr>
+            <w:tcW w:w="4773" w:type="dxa"/>
+            <w:tcBorders>
+              <w:top w:val="single" w:sz="4" w:space="0" w:color="000000"/>
+              <w:left w:val="single" w:sz="4" w:space="0" w:color="000000"/>
+              <w:bottom w:val="single" w:sz="4" w:space="0" w:color="000000"/>
+              <w:right w:val="single" w:sz="4" w:space="0" w:color="000000"/>
+            </w:tcBorders>
+            <w:shd w:val="clear" w:color="auto" w:fill="auto"/>
+          </w:tcPr>
+          <w:p/>
+        </w:tc>
+      </w:tr>
+      <w:tr>
+        <w:trPr>
+          <w:trHeight w:val="463"/>
+        </w:trPr>
+        <w:tc>
+          <w:tcPr>
+            <w:tcW w:w="709" w:type="dxa"/>
+            <w:tcBorders>
+              <w:top w:val="single" w:sz="4" w:space="0" w:color="000000"/>
+              <w:left w:val="single" w:sz="4" w:space="0" w:color="000000"/>
+              <w:bottom w:val="single" w:sz="4" w:space="0" w:color="000000"/>
+            </w:tcBorders>
+            <w:shd w:val="clear" w:color="auto" w:fill="auto"/>
+          </w:tcPr>
+          <w:p>
+            <w:pPr>
+              <w:tabs>
+                <w:tab w:val="left" w:pos="540"/>
+              </w:tabs>
+              <w:rPr>
+                <w:b/>
+              </w:rPr>
+            </w:pPr>
+            <w:r>
+              <w:rPr>
+                <w:b/>
+              </w:rPr>
+              <w:t>3.2.</w:t>
+            </w:r>
+          </w:p>
+        </w:tc>
+        <w:tc>
+          <w:tcPr>
+            <w:tcW w:w="4273" w:type="dxa"/>
+            <w:tcBorders>
+              <w:top w:val="single" w:sz="4" w:space="0" w:color="000000"/>
+              <w:left w:val="single" w:sz="4" w:space="0" w:color="000000"/>
+              <w:bottom w:val="single" w:sz="4" w:space="0" w:color="000000"/>
+            </w:tcBorders>
+            <w:shd w:val="clear" w:color="auto" w:fill="auto"/>
+          </w:tcPr>
+          <w:p>
+            <w:pPr>
+              <w:tabs>
+                <w:tab w:val="left" w:pos="540"/>
+              </w:tabs>
+            </w:pPr>
+            <w:r>
+              <w:rPr>
+                <w:b/>
+              </w:rPr>
+              <w:t>Кореквизиты</w:t>
+            </w:r>
+          </w:p>
+        </w:tc>
+        <w:tc>
+          <w:tcPr>
+            <w:tcW w:w="4773" w:type="dxa"/>
+            <w:tcBorders>
+              <w:top w:val="single" w:sz="4" w:space="0" w:color="000000"/>
+              <w:left w:val="single" w:sz="4" w:space="0" w:color="000000"/>
+              <w:bottom w:val="single" w:sz="4" w:space="0" w:color="000000"/>
+              <w:right w:val="single" w:sz="4" w:space="0" w:color="000000"/>
+            </w:tcBorders>
+            <w:shd w:val="clear" w:color="auto" w:fill="auto"/>
+          </w:tcPr>
+          <w:p>
+            <w:pPr>
+              <w:rPr>
+                <w:i/>
+              </w:rPr>
+            </w:pPr>
+          </w:p>
+        </w:tc>
+      </w:tr>
+    </w:tbl>
+    <w:p>
+      <w:pPr>
+        <w:pStyle w:val="a3"/>
+        <w:ind w:left="420"/>
+        <w:rPr>
+          <w:lang w:val="en-US"/>
+        </w:rPr>
+      </w:pPr>
+    </w:p>
+    <w:p>
+      <w:pPr>
+        <w:pStyle w:val="4"/>
+        <w:numPr>
+          <w:ilvl w:val="0"/>
+          <w:numId w:val="4"/>
+        </w:numPr>
+      </w:pPr>
+      <w:r>
+        <w:rPr>
+          <w:rFonts w:ascii="Times New Roman" w:hAnsi="Times New Roman" w:cs="Times New Roman"/>
+          <w:sz w:val="24"/>
+          <w:szCs w:val="24"/>
+        </w:rPr>
+        <w:t>ПЛАНИРУЕМЫЕ РЕЗУЛЬТАТЫ ОСВОЕНИЯ МОДУЛЯ</w:t>
+      </w:r>
+    </w:p>
+    <w:p>
+      <w:pPr>
+        <w:pStyle w:val="2"/>
+        <w:numPr>
+          <w:ilvl w:val="1"/>
+          <w:numId w:val="4"/>
+        </w:numPr>
+        <w:rPr>
+          <w:rFonts w:ascii="Symbol" w:hAnsi="Symbol"/>
+        </w:rPr>
+      </w:pPr>
+      <w:r>
+        <w:t>Планируемые результаты освоения модуля и составляющие их компетенции</w:t>
+      </w:r>
+    </w:p>
+    <w:tbl>
+      <w:tblPr>
+        <w:tblW w:w="10036" w:type="dxa"/>
+        <w:tblInd w:w="-5" w:type="dxa"/>
+        <w:tblLayout w:type="fixed"/>
+        <w:tblLook w:val="0000" w:firstRow="0" w:lastRow="0" w:firstColumn="0" w:lastColumn="0" w:noHBand="0" w:noVBand="0"/>
+        <w:tblBorders>
+          <w:top w:val="single" w:sz="2" w:space="1" w:color="000000"/>
+          <w:bottom w:val="single" w:sz="2" w:space="1" w:color="000000"/>
+          <w:left w:val="single" w:sz="2" w:space="1" w:color="000000"/>
+          <w:right w:val="single" w:sz="2" w:space="1" w:color="000000"/>
+          <w:insideH w:val="single" w:sz="2" w:space="1" w:color="000000"/>
+          <w:insideV w:val="single" w:sz="2" w:space="1" w:color="000000"/>
+        </w:tblBorders>
+      </w:tblPr>
+      <w:tblGrid>
+        <w:gridCol w:w="1673"/>
+        <w:gridCol w:w="3827"/>
+        <w:gridCol w:w="4536"/>
+      </w:tblGrid>
+      <w:tr>
+        <w:tc>
+          <w:tcPr>
+            <w:tcW w:w="1673" w:type="dxa"/>
+            <w:tcBorders>
+              <w:top w:val="single" w:sz="4" w:space="0" w:color="000000"/>
+              <w:left w:val="single" w:sz="4" w:space="0" w:color="000000"/>
+              <w:bottom w:val="single" w:sz="4" w:space="0" w:color="000000"/>
+            </w:tcBorders>
+            <w:shd w:val="clear" w:color="auto" w:fill="auto"/>
+          </w:tcPr>
+          <w:p>
+            <w:pPr>
+              <w:jc w:val="center"/>
+              <w:rPr>
+                <w:rFonts w:eastAsia="Calibri"/>
+                <w:b/>
+              </w:rPr>
+            </w:pPr>
+            <w:r>
+              <w:rPr>
+                <w:rFonts w:eastAsia="Calibri"/>
+                <w:b/>
+                <w:bCs/>
+              </w:rPr>
+              <w:t>Коды ОП</w:t>
+            </w:r>
+            <w:r>
+              <w:rPr>
+                <w:rFonts w:eastAsia="Calibri"/>
+                <w:bCs/>
+              </w:rPr>
+              <w:t xml:space="preserve">, </w:t>
+            </w:r>
+            <w:r>
+              <w:rPr>
+                <w:rFonts w:eastAsia="Calibri"/>
+                <w:b/>
+                <w:bCs/>
+              </w:rPr>
+              <w:t>для которых реализуется модуль</w:t>
+            </w:r>
+          </w:p>
+        </w:tc>
+        <w:tc>
+          <w:tcPr>
+            <w:tcW w:w="3827" w:type="dxa"/>
+            <w:tcBorders>
+              <w:top w:val="single" w:sz="4" w:space="0" w:color="000000"/>
+              <w:left w:val="single" w:sz="4" w:space="0" w:color="000000"/>
+              <w:bottom w:val="single" w:sz="4" w:space="0" w:color="000000"/>
+            </w:tcBorders>
+            <w:shd w:val="clear" w:color="auto" w:fill="auto"/>
+          </w:tcPr>
+          <w:p>
+            <w:pPr>
+              <w:jc w:val="center"/>
+              <w:rPr>
+                <w:rFonts w:eastAsia="Calibri"/>
+                <w:b/>
+                <w:bCs/>
+              </w:rPr>
+            </w:pPr>
+            <w:r>
+              <w:rPr>
+                <w:rFonts w:eastAsia="Calibri"/>
+                <w:b/>
+              </w:rPr>
+              <w:t xml:space="preserve">Планируемые в </w:t>
+            </w:r>
+            <w:r>
+              <w:rPr>
+                <w:rFonts w:eastAsia="Calibri"/>
+                <w:b/>
+                <w:color w:val="auto"/>
+              </w:rPr>
+              <w:t xml:space="preserve">ОХОП </w:t>
+            </w:r>
+            <w:r>
+              <w:rPr>
+                <w:rFonts w:eastAsia="Calibri"/>
+                <w:b/>
+              </w:rPr>
+              <w:t xml:space="preserve">результаты обучения -РО, которые формируются при освоении модуля </w:t>
+            </w:r>
+          </w:p>
+        </w:tc>
+        <w:tc>
+          <w:tcPr>
+            <w:tcW w:w="4536" w:type="dxa"/>
+            <w:tcBorders>
+              <w:top w:val="single" w:sz="4" w:space="0" w:color="000000"/>
+              <w:left w:val="single" w:sz="4" w:space="0" w:color="000000"/>
+              <w:bottom w:val="single" w:sz="4" w:space="0" w:color="000000"/>
+              <w:right w:val="single" w:sz="4" w:space="0" w:color="000000"/>
+            </w:tcBorders>
+            <w:shd w:val="clear" w:color="auto" w:fill="auto"/>
+          </w:tcPr>
+          <w:p>
+            <w:pPr>
+              <w:jc w:val="center"/>
+              <w:rPr>
+                <w:rFonts w:eastAsia="Calibri"/>
+                <w:b/>
+                <w:bCs/>
+                <w:color w:val="auto"/>
+              </w:rPr>
+            </w:pPr>
+            <w:r>
+              <w:rPr>
+                <w:rFonts w:eastAsia="Calibri"/>
+                <w:b/>
+                <w:bCs/>
+                <w:color w:val="auto"/>
+              </w:rPr>
+              <w:t>Компетенции в</w:t>
+            </w:r>
+          </w:p>
+          <w:p>
+            <w:pPr>
+              <w:jc w:val="center"/>
+              <w:rPr>
+                <w:rFonts w:eastAsia="Calibri"/>
+                <w:b/>
+                <w:bCs/>
+                <w:color w:val="auto"/>
+              </w:rPr>
+            </w:pPr>
+            <w:r>
+              <w:rPr>
+                <w:rFonts w:eastAsia="Calibri"/>
+                <w:b/>
+                <w:bCs/>
+                <w:color w:val="auto"/>
+              </w:rPr>
+              <w:t>соответствии с ФГОС ВО,</w:t>
+            </w:r>
+          </w:p>
+          <w:p>
+            <w:pPr>
+              <w:jc w:val="center"/>
+              <w:rPr>
+                <w:rFonts w:eastAsia="Calibri"/>
+                <w:b/>
+                <w:bCs/>
+                <w:color w:val="auto"/>
+              </w:rPr>
+            </w:pPr>
+            <w:r>
+              <w:rPr>
+                <w:rFonts w:eastAsia="Calibri"/>
+                <w:b/>
+                <w:bCs/>
+                <w:color w:val="auto"/>
+              </w:rPr>
+              <w:t xml:space="preserve">а также дополнительные из </w:t>
+            </w:r>
+            <w:r>
+              <w:rPr>
+                <w:rFonts w:eastAsia="Calibri"/>
+                <w:b/>
+                <w:color w:val="auto"/>
+              </w:rPr>
+              <w:t>ОХ</w:t>
+            </w:r>
+            <w:r>
+              <w:rPr>
+                <w:rFonts w:eastAsia="Calibri"/>
+                <w:b/>
+                <w:bCs/>
+                <w:color w:val="auto"/>
+              </w:rPr>
+              <w:t>ОП, формируемые при освоении модуля</w:t>
+            </w:r>
+          </w:p>
+        </w:tc>
+      </w:tr>
+      <w:tr>
+        <w:tc>
+          <w:tcPr>
+            <w:tcW w:w="2310" w:type="dxa"/>
+          </w:tcPr>
+          <w:p>
+            <w:pPr/>
+          </w:p>
+        </w:tc>
+        <w:tc>
+          <w:tcPr>
+            <w:tcW w:w="2310" w:type="dxa"/>
+          </w:tcPr>
+          <w:p>
+            <w:pPr/>
+            <w:r>
+              <w:t>РО-О3 – Способность использовать в профессиональной деятельности теоретические знания и методы современной математики,  информатики и информационных технологий.</w:t>
+            </w:r>
+          </w:p>
+        </w:tc>
+        <w:tc>
+          <w:tcPr>
+            <w:tcW w:w="2310" w:type="dxa"/>
+          </w:tcPr>
+          <w:p>
+            <w:pPr>
+              <w:widowControl w:val="0"/>
+              <w:rPr>
+                <w:sz w:val="24"/>
+                <w:szCs w:val="24"/>
+              </w:rPr>
+            </w:pPr>
+            <w:r>
+              <w:rPr>
+                <w:sz w:val="24"/>
+                <w:szCs w:val="24"/>
+              </w:rPr>
+              <w:t>ПК-3 – способность использовать современные инструментальные и вычислительные средства;</w:t>
+            </w:r>
+          </w:p>
+          <w:p>
+            <w:pPr>
+              <w:widowControl w:val="0"/>
+              <w:rPr>
+                <w:sz w:val="24"/>
+                <w:szCs w:val="24"/>
+              </w:rPr>
+            </w:pPr>
+            <w:r>
+              <w:rPr>
+                <w:sz w:val="24"/>
+                <w:szCs w:val="24"/>
+              </w:rPr>
+              <w:t>ОПК-1 – способность использовать базовые знания естественных наук, математики и информатики, основные факты, концепции, принципы теорий, связанных с фундаментальной информатикой и информационными технологиями;</w:t>
+            </w:r>
+          </w:p>
+          <w:p>
+            <w:pPr>
+              <w:widowControl w:val="0"/>
+              <w:rPr>
+                <w:sz w:val="24"/>
+                <w:szCs w:val="24"/>
+              </w:rPr>
+            </w:pPr>
+            <w:r>
+              <w:rPr>
+                <w:sz w:val="24"/>
+                <w:szCs w:val="24"/>
+              </w:rPr>
+              <w:t>ПК-6 - способностью эффективно применять базовые математические знания и информационные технологии при решении проектно-технических и прикладных задач, связанных с развитием и использованием информационных технологий;</w:t>
+            </w:r>
+          </w:p>
+          <w:p>
+            <w:pPr>
+              <w:widowControl w:val="0"/>
+              <w:rPr>
+                <w:sz w:val="24"/>
+                <w:szCs w:val="24"/>
+              </w:rPr>
+            </w:pPr>
+            <w:r>
+              <w:rPr>
+                <w:sz w:val="24"/>
+                <w:szCs w:val="24"/>
+              </w:rPr>
+              <w:t>ПК-10 – способность реализовывать процессы управления качеством производственной деятельности, связанной с созданием и использованием информационных технологий, осуществлять мониторинг и оценку качества процессов производственной деятельности.</w:t>
+            </w:r>
+          </w:p>
+        </w:tc>
+      </w:tr>
+      <w:tr>
+        <w:tc>
+          <w:tcPr>
+            <w:tcW w:w="2310" w:type="dxa"/>
+          </w:tcPr>
+          <w:p>
+            <w:pPr/>
+          </w:p>
+        </w:tc>
+        <w:tc>
+          <w:tcPr>
+            <w:tcW w:w="2310" w:type="dxa"/>
+          </w:tcPr>
+          <w:p>
+            <w:pPr/>
+            <w:r>
+              <w:t>РО-О2 – Способность организовывать индивидуальную и коллективную работу в рамках научно-исследовательской, производственно-технологической, аналитической и организационно-управленческой деятельности.</w:t>
+            </w:r>
+          </w:p>
+        </w:tc>
+        <w:tc>
+          <w:tcPr>
+            <w:tcW w:w="2310" w:type="dxa"/>
+          </w:tcPr>
+          <w:p>
+            <w:pPr>
+              <w:jc w:val="both"/>
+              <w:rPr>
+                <w:sz w:val="24"/>
+                <w:szCs w:val="24"/>
+              </w:rPr>
+            </w:pPr>
+            <w:r>
+              <w:rPr>
+                <w:sz w:val="24"/>
+                <w:szCs w:val="24"/>
+              </w:rPr>
+              <w:t>ОК-9 – способность использовать приемы первой помощи, методы защиты в условиях чрезвычайных ситуаций;</w:t>
+            </w:r>
+          </w:p>
+          <w:p>
+            <w:pPr>
+              <w:rPr>
+                <w:sz w:val="24"/>
+                <w:szCs w:val="24"/>
+              </w:rPr>
+            </w:pPr>
+            <w:r>
+              <w:rPr>
+                <w:sz w:val="24"/>
+                <w:szCs w:val="24"/>
+              </w:rPr>
+              <w:t>ОК-5 – способность к коммуникации в устной и письменной формах на русском и иностранном языках для решения задач межличностного и межкультурного взаимодействия;</w:t>
+            </w:r>
+          </w:p>
+          <w:p>
+            <w:pPr>
+              <w:widowControl w:val="0"/>
+              <w:jc w:val="both"/>
+              <w:rPr>
+                <w:sz w:val="24"/>
+                <w:szCs w:val="24"/>
+              </w:rPr>
+            </w:pPr>
+            <w:r>
+              <w:rPr>
+                <w:sz w:val="24"/>
+                <w:szCs w:val="24"/>
+              </w:rPr>
+              <w:t>ПК-5 – способность критически переосмысливать накопленный опыт, изменять при необходимости вид и характер своей профессиональной деятельности.</w:t>
+            </w:r>
+          </w:p>
+          <w:p>
+            <w:pPr>
+              <w:rPr>
+                <w:sz w:val="24"/>
+                <w:szCs w:val="24"/>
+              </w:rPr>
+            </w:pPr>
+            <w:r>
+              <w:rPr>
+                <w:sz w:val="24"/>
+                <w:szCs w:val="24"/>
+              </w:rPr>
+              <w:t>ОК-7 – способность к самоорганизации и самообразованию;</w:t>
+            </w:r>
+          </w:p>
+        </w:tc>
+      </w:tr>
+      <w:tr>
+        <w:tc>
+          <w:tcPr>
+            <w:tcW w:w="2310" w:type="dxa"/>
+          </w:tcPr>
+          <w:p>
+            <w:pPr/>
+          </w:p>
+        </w:tc>
+        <w:tc>
+          <w:tcPr>
+            <w:tcW w:w="2310" w:type="dxa"/>
+          </w:tcPr>
+          <w:p>
+            <w:pPr/>
+            <w:r>
+              <w:t>РО-О4 – Способность самостоятельно разрабатывать алгоритмические,  программные и проектные решения в различных областях программирования, математического и информационного моделирования.</w:t>
+            </w:r>
+          </w:p>
+        </w:tc>
+        <w:tc>
+          <w:tcPr>
+            <w:tcW w:w="2310" w:type="dxa"/>
+          </w:tcPr>
+          <w:p>
+            <w:pPr>
+              <w:widowControl w:val="0"/>
+              <w:jc w:val="both"/>
+              <w:rPr>
+                <w:sz w:val="24"/>
+                <w:szCs w:val="24"/>
+              </w:rPr>
+            </w:pPr>
+            <w:r>
+              <w:rPr>
+                <w:sz w:val="24"/>
+                <w:szCs w:val="24"/>
+              </w:rPr>
+              <w:t>ПК-9</w:t>
+            </w:r>
+            <w:r>
+              <w:rPr>
+                <w:b/>
+                <w:sz w:val="24"/>
+                <w:szCs w:val="24"/>
+              </w:rPr>
+              <w:t xml:space="preserve"> – </w:t>
+            </w:r>
+            <w:r>
+              <w:rPr>
+                <w:sz w:val="24"/>
+                <w:szCs w:val="24"/>
+              </w:rPr>
+              <w:t>способность разрабатывать, оценивать и реализовывать процессы жизненного цикла информационных систем, программного обеспечения, сервисов информационных технологий, а также реализовывать методы и механизмы оценки и анализа функционирования средств и информационных технологий; разрабатывать проектную и программную документацию, удовлетворяющую нормативным требованиям;</w:t>
+            </w:r>
+          </w:p>
+          <w:p>
+            <w:pPr>
+              <w:widowControl w:val="0"/>
+              <w:jc w:val="both"/>
+              <w:rPr>
+                <w:sz w:val="24"/>
+                <w:szCs w:val="24"/>
+              </w:rPr>
+            </w:pPr>
+            <w:r>
+              <w:rPr>
+                <w:sz w:val="24"/>
+                <w:szCs w:val="24"/>
+              </w:rPr>
+              <w:t>ОПК-3 – способность к разработке алгоритмических и программных решений в области системного и прикладного программирования, математических, информационных и имитационных моделей, созданию информационных ресурсов глобальных сетей, образовательного контента, прикладных баз данных, тестов и средств тестирования систем и средств на соответствие стандартам и исходным требованиям;</w:t>
+            </w:r>
+          </w:p>
+          <w:p>
+            <w:pPr>
+              <w:widowControl w:val="0"/>
+              <w:jc w:val="both"/>
+              <w:rPr>
+                <w:sz w:val="24"/>
+                <w:szCs w:val="24"/>
+              </w:rPr>
+            </w:pPr>
+            <w:r>
+              <w:rPr>
+                <w:sz w:val="24"/>
+                <w:szCs w:val="24"/>
+              </w:rPr>
+              <w:t>ПК-11 - способность составлять и контролировать план выполняемой работы, планировать необходимые для выполнения работы ресурсы, оценивать результаты собственной работы.</w:t>
+            </w:r>
+          </w:p>
+        </w:tc>
+      </w:tr>
+    </w:tbl>
+    <w:p>
+      <w:bookmarkStart w:id="0" w:name="_GoBack"/>
+      <w:bookmarkEnd w:id="0"/>
+    </w:p>
     <w:sectPr>
       <w:pgSz w:w="11906" w:h="16838"/>
       <w:pgMar w:top="1134" w:right="850" w:bottom="1134" w:left="1701" w:header="708" w:footer="708" w:gutter="0"/>
@@ -711,6 +2706,1277 @@
 </w:document>
 </file>
 
+<file path=word/numbering.xml><?xml version="1.0" encoding="utf-8"?>
+<w:numbering xmlns:wpc="http://schemas.microsoft.com/office/word/2010/wordprocessingCanvas" xmlns:mc="http://schemas.openxmlformats.org/markup-compatibility/2006" xmlns:o="urn:schemas-microsoft-com:office:office" xmlns:r="http://schemas.openxmlformats.org/officeDocument/2006/relationships" xmlns:m="http://schemas.openxmlformats.org/officeDocument/2006/math" xmlns:v="urn:schemas-microsoft-com:vml" xmlns:wp14="http://schemas.microsoft.com/office/word/2010/wordprocessingDrawing" xmlns:wp="http://schemas.openxmlformats.org/drawingml/2006/wordprocessingDrawing" xmlns:w10="urn:schemas-microsoft-com:office:word" xmlns:w="http://schemas.openxmlformats.org/wordprocessingml/2006/main" xmlns:w14="http://schemas.microsoft.com/office/word/2010/wordml" xmlns:wpg="http://schemas.microsoft.com/office/word/2010/wordprocessingGroup" xmlns:wpi="http://schemas.microsoft.com/office/word/2010/wordprocessingInk" xmlns:wne="http://schemas.microsoft.com/office/word/2006/wordml" xmlns:wps="http://schemas.microsoft.com/office/word/2010/wordprocessingShape" mc:Ignorable="w14 wp14">
+  <w:abstractNum w:abstractNumId="0">
+    <w:nsid w:val="00000001"/>
+    <w:multiLevelType w:val="singleLevel"/>
+    <w:tmpl w:val="00000001"/>
+    <w:lvl w:ilvl="0">
+      <w:start w:val="1"/>
+      <w:numFmt w:val="decimal"/>
+      <w:pStyle w:val="4"/>
+      <w:lvlText w:val="%1."/>
+      <w:lvlJc w:val="left"/>
+      <w:pPr>
+        <w:tabs>
+          <w:tab w:val="num" w:pos="0"/>
+        </w:tabs>
+        <w:ind w:left="720" w:hanging="360"/>
+      </w:pPr>
+      <w:rPr>
+        <w:rFonts w:cs="Times New Roman" w:hint="default"/>
+      </w:rPr>
+    </w:lvl>
+  </w:abstractNum>
+  <w:abstractNum w:abstractNumId="1">
+    <w:nsid w:val="00000002"/>
+    <w:multiLevelType w:val="multilevel"/>
+    <w:tmpl w:val="00000002"/>
+    <w:name w:val="WW8Num15"/>
+    <w:lvl w:ilvl="0">
+      <w:start w:val="3"/>
+      <w:numFmt w:val="decimal"/>
+      <w:lvlText w:val="%1."/>
+      <w:lvlJc w:val="left"/>
+      <w:pPr>
+        <w:tabs>
+          <w:tab w:val="num" w:pos="720"/>
+        </w:tabs>
+        <w:ind w:left="720" w:hanging="360"/>
+      </w:pPr>
+      <w:rPr>
+        <w:rFonts w:ascii="Times New Roman" w:hAnsi="Times New Roman" w:cs="Times New Roman" w:hint="default"/>
+        <w:b/>
+        <w:i w:val="0"/>
+        <w:caps w:val="0"/>
+        <w:smallCaps w:val="0"/>
+        <w:strike w:val="0"/>
+        <w:dstrike w:val="0"/>
+        <w:outline w:val="0"/>
+        <w:shadow w:val="0"/>
+        <w:vanish w:val="0"/>
+        <w:color w:val="auto"/>
+        <w:spacing w:val="0"/>
+        <w:w w:val="100"/>
+        <w:kern w:val="1"/>
+        <w:position w:val="0"/>
+        <w:sz w:val="24"/>
+        <w:u w:val="none"/>
+        <w:vertAlign w:val="baseline"/>
+      </w:rPr>
+    </w:lvl>
+    <w:lvl w:ilvl="1">
+      <w:start w:val="1"/>
+      <w:numFmt w:val="decimal"/>
+      <w:lvlText w:val="%1.%2."/>
+      <w:lvlJc w:val="left"/>
+      <w:pPr>
+        <w:tabs>
+          <w:tab w:val="num" w:pos="780"/>
+        </w:tabs>
+        <w:ind w:left="780" w:hanging="420"/>
+      </w:pPr>
+      <w:rPr>
+        <w:rFonts w:ascii="Times New Roman" w:hAnsi="Times New Roman" w:cs="Times New Roman" w:hint="default"/>
+        <w:b/>
+        <w:i w:val="0"/>
+        <w:caps w:val="0"/>
+        <w:smallCaps w:val="0"/>
+        <w:strike w:val="0"/>
+        <w:dstrike w:val="0"/>
+        <w:outline w:val="0"/>
+        <w:shadow w:val="0"/>
+        <w:vanish w:val="0"/>
+        <w:color w:val="auto"/>
+        <w:spacing w:val="0"/>
+        <w:w w:val="100"/>
+        <w:kern w:val="1"/>
+        <w:position w:val="0"/>
+        <w:sz w:val="24"/>
+        <w:u w:val="none"/>
+        <w:vertAlign w:val="baseline"/>
+      </w:rPr>
+    </w:lvl>
+    <w:lvl w:ilvl="2">
+      <w:start w:val="1"/>
+      <w:numFmt w:val="decimal"/>
+      <w:lvlText w:val="%1.%2.%3."/>
+      <w:lvlJc w:val="left"/>
+      <w:pPr>
+        <w:tabs>
+          <w:tab w:val="num" w:pos="1080"/>
+        </w:tabs>
+        <w:ind w:left="1080" w:hanging="720"/>
+      </w:pPr>
+      <w:rPr>
+        <w:rFonts w:ascii="Times New Roman" w:hAnsi="Times New Roman" w:cs="Times New Roman" w:hint="default"/>
+        <w:b/>
+        <w:i/>
+        <w:caps w:val="0"/>
+        <w:smallCaps w:val="0"/>
+        <w:strike w:val="0"/>
+        <w:dstrike w:val="0"/>
+        <w:outline w:val="0"/>
+        <w:shadow w:val="0"/>
+        <w:vanish w:val="0"/>
+        <w:color w:val="auto"/>
+        <w:spacing w:val="0"/>
+        <w:w w:val="100"/>
+        <w:kern w:val="1"/>
+        <w:position w:val="0"/>
+        <w:sz w:val="24"/>
+        <w:u w:val="none"/>
+        <w:vertAlign w:val="baseline"/>
+      </w:rPr>
+    </w:lvl>
+    <w:lvl w:ilvl="3">
+      <w:start w:val="1"/>
+      <w:numFmt w:val="decimal"/>
+      <w:lvlText w:val="%1.%2.%3.%4."/>
+      <w:lvlJc w:val="left"/>
+      <w:pPr>
+        <w:tabs>
+          <w:tab w:val="num" w:pos="1080"/>
+        </w:tabs>
+        <w:ind w:left="1080" w:hanging="720"/>
+      </w:pPr>
+      <w:rPr>
+        <w:rFonts w:cs="Times New Roman" w:hint="default"/>
+      </w:rPr>
+    </w:lvl>
+    <w:lvl w:ilvl="4">
+      <w:start w:val="1"/>
+      <w:numFmt w:val="decimal"/>
+      <w:lvlText w:val="%1.%2.%3.%4.%5."/>
+      <w:lvlJc w:val="left"/>
+      <w:pPr>
+        <w:tabs>
+          <w:tab w:val="num" w:pos="1440"/>
+        </w:tabs>
+        <w:ind w:left="1440" w:hanging="1080"/>
+      </w:pPr>
+      <w:rPr>
+        <w:rFonts w:cs="Times New Roman" w:hint="default"/>
+      </w:rPr>
+    </w:lvl>
+    <w:lvl w:ilvl="5">
+      <w:start w:val="1"/>
+      <w:numFmt w:val="decimal"/>
+      <w:lvlText w:val="%1.%2.%3.%4.%5.%6."/>
+      <w:lvlJc w:val="left"/>
+      <w:pPr>
+        <w:tabs>
+          <w:tab w:val="num" w:pos="1440"/>
+        </w:tabs>
+        <w:ind w:left="1440" w:hanging="1080"/>
+      </w:pPr>
+      <w:rPr>
+        <w:rFonts w:cs="Times New Roman" w:hint="default"/>
+      </w:rPr>
+    </w:lvl>
+    <w:lvl w:ilvl="6">
+      <w:start w:val="1"/>
+      <w:numFmt w:val="decimal"/>
+      <w:lvlText w:val="%1.%2.%3.%4.%5.%6.%7."/>
+      <w:lvlJc w:val="left"/>
+      <w:pPr>
+        <w:tabs>
+          <w:tab w:val="num" w:pos="1800"/>
+        </w:tabs>
+        <w:ind w:left="1800" w:hanging="1440"/>
+      </w:pPr>
+      <w:rPr>
+        <w:rFonts w:cs="Times New Roman" w:hint="default"/>
+      </w:rPr>
+    </w:lvl>
+    <w:lvl w:ilvl="7">
+      <w:start w:val="1"/>
+      <w:numFmt w:val="decimal"/>
+      <w:lvlText w:val="%1.%2.%3.%4.%5.%6.%7.%8."/>
+      <w:lvlJc w:val="left"/>
+      <w:pPr>
+        <w:tabs>
+          <w:tab w:val="num" w:pos="1800"/>
+        </w:tabs>
+        <w:ind w:left="1800" w:hanging="1440"/>
+      </w:pPr>
+      <w:rPr>
+        <w:rFonts w:cs="Times New Roman" w:hint="default"/>
+      </w:rPr>
+    </w:lvl>
+    <w:lvl w:ilvl="8">
+      <w:start w:val="1"/>
+      <w:numFmt w:val="decimal"/>
+      <w:lvlText w:val="%1.%2.%3.%4.%5.%6.%7.%8.%9."/>
+      <w:lvlJc w:val="left"/>
+      <w:pPr>
+        <w:tabs>
+          <w:tab w:val="num" w:pos="2160"/>
+        </w:tabs>
+        <w:ind w:left="2160" w:hanging="1800"/>
+      </w:pPr>
+      <w:rPr>
+        <w:rFonts w:cs="Times New Roman" w:hint="default"/>
+      </w:rPr>
+    </w:lvl>
+  </w:abstractNum>
+  <w:abstractNum w:abstractNumId="2">
+    <w:nsid w:val="00000003"/>
+    <w:multiLevelType w:val="multilevel"/>
+    <w:tmpl w:val="13A2A5C6"/>
+    <w:name w:val="WW8Num17"/>
+    <w:lvl w:ilvl="0">
+      <w:start w:val="2"/>
+      <w:numFmt w:val="decimal"/>
+      <w:lvlText w:val="%1."/>
+      <w:lvlJc w:val="left"/>
+      <w:pPr>
+        <w:tabs>
+          <w:tab w:val="num" w:pos="644"/>
+        </w:tabs>
+        <w:ind w:left="644" w:hanging="360"/>
+      </w:pPr>
+      <w:rPr>
+        <w:rFonts w:ascii="Times New Roman" w:hAnsi="Times New Roman" w:cs="Times New Roman" w:hint="default"/>
+        <w:b/>
+        <w:i w:val="0"/>
+        <w:caps w:val="0"/>
+        <w:smallCaps w:val="0"/>
+        <w:strike w:val="0"/>
+        <w:dstrike w:val="0"/>
+        <w:outline w:val="0"/>
+        <w:shadow w:val="0"/>
+        <w:vanish w:val="0"/>
+        <w:color w:val="auto"/>
+        <w:spacing w:val="0"/>
+        <w:w w:val="100"/>
+        <w:kern w:val="1"/>
+        <w:position w:val="0"/>
+        <w:sz w:val="24"/>
+        <w:szCs w:val="24"/>
+        <w:u w:val="none"/>
+        <w:vertAlign w:val="baseline"/>
+      </w:rPr>
+    </w:lvl>
+    <w:lvl w:ilvl="1">
+      <w:start w:val="1"/>
+      <w:numFmt w:val="decimal"/>
+      <w:lvlText w:val="%1.%2."/>
+      <w:lvlJc w:val="left"/>
+      <w:pPr>
+        <w:tabs>
+          <w:tab w:val="num" w:pos="780"/>
+        </w:tabs>
+        <w:ind w:left="780" w:hanging="420"/>
+      </w:pPr>
+      <w:rPr>
+        <w:rFonts w:ascii="Times New Roman" w:hAnsi="Times New Roman" w:cs="Times New Roman" w:hint="default"/>
+        <w:b/>
+        <w:i w:val="0"/>
+        <w:caps w:val="0"/>
+        <w:smallCaps w:val="0"/>
+        <w:strike w:val="0"/>
+        <w:dstrike w:val="0"/>
+        <w:outline w:val="0"/>
+        <w:shadow w:val="0"/>
+        <w:vanish w:val="0"/>
+        <w:color w:val="auto"/>
+        <w:spacing w:val="0"/>
+        <w:w w:val="100"/>
+        <w:kern w:val="1"/>
+        <w:position w:val="0"/>
+        <w:sz w:val="24"/>
+        <w:szCs w:val="24"/>
+        <w:u w:val="none"/>
+        <w:vertAlign w:val="baseline"/>
+      </w:rPr>
+    </w:lvl>
+    <w:lvl w:ilvl="2">
+      <w:start w:val="1"/>
+      <w:numFmt w:val="decimal"/>
+      <w:lvlText w:val="%1.%2.%3."/>
+      <w:lvlJc w:val="left"/>
+      <w:pPr>
+        <w:tabs>
+          <w:tab w:val="num" w:pos="1080"/>
+        </w:tabs>
+        <w:ind w:left="1080" w:hanging="720"/>
+      </w:pPr>
+      <w:rPr>
+        <w:rFonts w:ascii="Times New Roman" w:hAnsi="Times New Roman" w:cs="Times New Roman" w:hint="default"/>
+        <w:b/>
+        <w:i/>
+        <w:caps w:val="0"/>
+        <w:smallCaps w:val="0"/>
+        <w:strike w:val="0"/>
+        <w:dstrike w:val="0"/>
+        <w:outline w:val="0"/>
+        <w:shadow w:val="0"/>
+        <w:vanish w:val="0"/>
+        <w:color w:val="auto"/>
+        <w:spacing w:val="0"/>
+        <w:w w:val="100"/>
+        <w:kern w:val="1"/>
+        <w:position w:val="0"/>
+        <w:sz w:val="24"/>
+        <w:u w:val="none"/>
+        <w:vertAlign w:val="baseline"/>
+      </w:rPr>
+    </w:lvl>
+    <w:lvl w:ilvl="3">
+      <w:start w:val="1"/>
+      <w:numFmt w:val="decimal"/>
+      <w:lvlText w:val="%1.%2.%3.%4."/>
+      <w:lvlJc w:val="left"/>
+      <w:pPr>
+        <w:tabs>
+          <w:tab w:val="num" w:pos="1080"/>
+        </w:tabs>
+        <w:ind w:left="1080" w:hanging="720"/>
+      </w:pPr>
+      <w:rPr>
+        <w:rFonts w:cs="Times New Roman" w:hint="default"/>
+        <w:b w:val="0"/>
+      </w:rPr>
+    </w:lvl>
+    <w:lvl w:ilvl="4">
+      <w:start w:val="1"/>
+      <w:numFmt w:val="decimal"/>
+      <w:lvlText w:val="%1.%2.%3.%4.%5."/>
+      <w:lvlJc w:val="left"/>
+      <w:pPr>
+        <w:tabs>
+          <w:tab w:val="num" w:pos="1440"/>
+        </w:tabs>
+        <w:ind w:left="1440" w:hanging="1080"/>
+      </w:pPr>
+      <w:rPr>
+        <w:rFonts w:cs="Times New Roman" w:hint="default"/>
+        <w:b w:val="0"/>
+      </w:rPr>
+    </w:lvl>
+    <w:lvl w:ilvl="5">
+      <w:start w:val="1"/>
+      <w:numFmt w:val="decimal"/>
+      <w:lvlText w:val="%1.%2.%3.%4.%5.%6."/>
+      <w:lvlJc w:val="left"/>
+      <w:pPr>
+        <w:tabs>
+          <w:tab w:val="num" w:pos="1440"/>
+        </w:tabs>
+        <w:ind w:left="1440" w:hanging="1080"/>
+      </w:pPr>
+      <w:rPr>
+        <w:rFonts w:cs="Times New Roman" w:hint="default"/>
+        <w:b w:val="0"/>
+      </w:rPr>
+    </w:lvl>
+    <w:lvl w:ilvl="6">
+      <w:start w:val="1"/>
+      <w:numFmt w:val="decimal"/>
+      <w:lvlText w:val="%1.%2.%3.%4.%5.%6.%7."/>
+      <w:lvlJc w:val="left"/>
+      <w:pPr>
+        <w:tabs>
+          <w:tab w:val="num" w:pos="1800"/>
+        </w:tabs>
+        <w:ind w:left="1800" w:hanging="1440"/>
+      </w:pPr>
+      <w:rPr>
+        <w:rFonts w:cs="Times New Roman" w:hint="default"/>
+        <w:b w:val="0"/>
+      </w:rPr>
+    </w:lvl>
+    <w:lvl w:ilvl="7">
+      <w:start w:val="1"/>
+      <w:numFmt w:val="decimal"/>
+      <w:lvlText w:val="%1.%2.%3.%4.%5.%6.%7.%8."/>
+      <w:lvlJc w:val="left"/>
+      <w:pPr>
+        <w:tabs>
+          <w:tab w:val="num" w:pos="1800"/>
+        </w:tabs>
+        <w:ind w:left="1800" w:hanging="1440"/>
+      </w:pPr>
+      <w:rPr>
+        <w:rFonts w:cs="Times New Roman" w:hint="default"/>
+        <w:b w:val="0"/>
+      </w:rPr>
+    </w:lvl>
+    <w:lvl w:ilvl="8">
+      <w:start w:val="1"/>
+      <w:numFmt w:val="decimal"/>
+      <w:lvlText w:val="%1.%2.%3.%4.%5.%6.%7.%8.%9."/>
+      <w:lvlJc w:val="left"/>
+      <w:pPr>
+        <w:tabs>
+          <w:tab w:val="num" w:pos="2160"/>
+        </w:tabs>
+        <w:ind w:left="2160" w:hanging="1800"/>
+      </w:pPr>
+      <w:rPr>
+        <w:rFonts w:cs="Times New Roman" w:hint="default"/>
+        <w:b w:val="0"/>
+      </w:rPr>
+    </w:lvl>
+  </w:abstractNum>
+  <w:abstractNum w:abstractNumId="3">
+    <w:nsid w:val="21002259"/>
+    <w:multiLevelType w:val="multilevel"/>
+    <w:tmpl w:val="13A2A5C6"/>
+    <w:lvl w:ilvl="0">
+      <w:start w:val="2"/>
+      <w:numFmt w:val="decimal"/>
+      <w:lvlText w:val="%1."/>
+      <w:lvlJc w:val="left"/>
+      <w:pPr>
+        <w:tabs>
+          <w:tab w:val="num" w:pos="644"/>
+        </w:tabs>
+        <w:ind w:left="644" w:hanging="360"/>
+      </w:pPr>
+      <w:rPr>
+        <w:rFonts w:ascii="Times New Roman" w:hAnsi="Times New Roman" w:cs="Times New Roman" w:hint="default"/>
+        <w:b/>
+        <w:i w:val="0"/>
+        <w:caps w:val="0"/>
+        <w:smallCaps w:val="0"/>
+        <w:strike w:val="0"/>
+        <w:dstrike w:val="0"/>
+        <w:outline w:val="0"/>
+        <w:shadow w:val="0"/>
+        <w:vanish w:val="0"/>
+        <w:color w:val="auto"/>
+        <w:spacing w:val="0"/>
+        <w:w w:val="100"/>
+        <w:kern w:val="1"/>
+        <w:position w:val="0"/>
+        <w:sz w:val="24"/>
+        <w:szCs w:val="24"/>
+        <w:u w:val="none"/>
+        <w:vertAlign w:val="baseline"/>
+      </w:rPr>
+    </w:lvl>
+    <w:lvl w:ilvl="1">
+      <w:start w:val="1"/>
+      <w:numFmt w:val="decimal"/>
+      <w:lvlText w:val="%1.%2."/>
+      <w:lvlJc w:val="left"/>
+      <w:pPr>
+        <w:tabs>
+          <w:tab w:val="num" w:pos="780"/>
+        </w:tabs>
+        <w:ind w:left="780" w:hanging="420"/>
+      </w:pPr>
+      <w:rPr>
+        <w:rFonts w:ascii="Times New Roman" w:hAnsi="Times New Roman" w:cs="Times New Roman" w:hint="default"/>
+        <w:b/>
+        <w:i w:val="0"/>
+        <w:caps w:val="0"/>
+        <w:smallCaps w:val="0"/>
+        <w:strike w:val="0"/>
+        <w:dstrike w:val="0"/>
+        <w:outline w:val="0"/>
+        <w:shadow w:val="0"/>
+        <w:vanish w:val="0"/>
+        <w:color w:val="auto"/>
+        <w:spacing w:val="0"/>
+        <w:w w:val="100"/>
+        <w:kern w:val="1"/>
+        <w:position w:val="0"/>
+        <w:sz w:val="24"/>
+        <w:szCs w:val="24"/>
+        <w:u w:val="none"/>
+        <w:vertAlign w:val="baseline"/>
+      </w:rPr>
+    </w:lvl>
+    <w:lvl w:ilvl="2">
+      <w:start w:val="1"/>
+      <w:numFmt w:val="decimal"/>
+      <w:lvlText w:val="%1.%2.%3."/>
+      <w:lvlJc w:val="left"/>
+      <w:pPr>
+        <w:tabs>
+          <w:tab w:val="num" w:pos="1080"/>
+        </w:tabs>
+        <w:ind w:left="1080" w:hanging="720"/>
+      </w:pPr>
+      <w:rPr>
+        <w:rFonts w:ascii="Times New Roman" w:hAnsi="Times New Roman" w:cs="Times New Roman" w:hint="default"/>
+        <w:b/>
+        <w:i/>
+        <w:caps w:val="0"/>
+        <w:smallCaps w:val="0"/>
+        <w:strike w:val="0"/>
+        <w:dstrike w:val="0"/>
+        <w:outline w:val="0"/>
+        <w:shadow w:val="0"/>
+        <w:vanish w:val="0"/>
+        <w:color w:val="auto"/>
+        <w:spacing w:val="0"/>
+        <w:w w:val="100"/>
+        <w:kern w:val="1"/>
+        <w:position w:val="0"/>
+        <w:sz w:val="24"/>
+        <w:u w:val="none"/>
+        <w:vertAlign w:val="baseline"/>
+      </w:rPr>
+    </w:lvl>
+    <w:lvl w:ilvl="3">
+      <w:start w:val="1"/>
+      <w:numFmt w:val="decimal"/>
+      <w:lvlText w:val="%1.%2.%3.%4."/>
+      <w:lvlJc w:val="left"/>
+      <w:pPr>
+        <w:tabs>
+          <w:tab w:val="num" w:pos="1080"/>
+        </w:tabs>
+        <w:ind w:left="1080" w:hanging="720"/>
+      </w:pPr>
+      <w:rPr>
+        <w:rFonts w:cs="Times New Roman" w:hint="default"/>
+        <w:b w:val="0"/>
+      </w:rPr>
+    </w:lvl>
+    <w:lvl w:ilvl="4">
+      <w:start w:val="1"/>
+      <w:numFmt w:val="decimal"/>
+      <w:lvlText w:val="%1.%2.%3.%4.%5."/>
+      <w:lvlJc w:val="left"/>
+      <w:pPr>
+        <w:tabs>
+          <w:tab w:val="num" w:pos="1440"/>
+        </w:tabs>
+        <w:ind w:left="1440" w:hanging="1080"/>
+      </w:pPr>
+      <w:rPr>
+        <w:rFonts w:cs="Times New Roman" w:hint="default"/>
+        <w:b w:val="0"/>
+      </w:rPr>
+    </w:lvl>
+    <w:lvl w:ilvl="5">
+      <w:start w:val="1"/>
+      <w:numFmt w:val="decimal"/>
+      <w:lvlText w:val="%1.%2.%3.%4.%5.%6."/>
+      <w:lvlJc w:val="left"/>
+      <w:pPr>
+        <w:tabs>
+          <w:tab w:val="num" w:pos="1440"/>
+        </w:tabs>
+        <w:ind w:left="1440" w:hanging="1080"/>
+      </w:pPr>
+      <w:rPr>
+        <w:rFonts w:cs="Times New Roman" w:hint="default"/>
+        <w:b w:val="0"/>
+      </w:rPr>
+    </w:lvl>
+    <w:lvl w:ilvl="6">
+      <w:start w:val="1"/>
+      <w:numFmt w:val="decimal"/>
+      <w:lvlText w:val="%1.%2.%3.%4.%5.%6.%7."/>
+      <w:lvlJc w:val="left"/>
+      <w:pPr>
+        <w:tabs>
+          <w:tab w:val="num" w:pos="1800"/>
+        </w:tabs>
+        <w:ind w:left="1800" w:hanging="1440"/>
+      </w:pPr>
+      <w:rPr>
+        <w:rFonts w:cs="Times New Roman" w:hint="default"/>
+        <w:b w:val="0"/>
+      </w:rPr>
+    </w:lvl>
+    <w:lvl w:ilvl="7">
+      <w:start w:val="1"/>
+      <w:numFmt w:val="decimal"/>
+      <w:lvlText w:val="%1.%2.%3.%4.%5.%6.%7.%8."/>
+      <w:lvlJc w:val="left"/>
+      <w:pPr>
+        <w:tabs>
+          <w:tab w:val="num" w:pos="1800"/>
+        </w:tabs>
+        <w:ind w:left="1800" w:hanging="1440"/>
+      </w:pPr>
+      <w:rPr>
+        <w:rFonts w:cs="Times New Roman" w:hint="default"/>
+        <w:b w:val="0"/>
+      </w:rPr>
+    </w:lvl>
+    <w:lvl w:ilvl="8">
+      <w:start w:val="1"/>
+      <w:numFmt w:val="decimal"/>
+      <w:lvlText w:val="%1.%2.%3.%4.%5.%6.%7.%8.%9."/>
+      <w:lvlJc w:val="left"/>
+      <w:pPr>
+        <w:tabs>
+          <w:tab w:val="num" w:pos="2160"/>
+        </w:tabs>
+        <w:ind w:left="2160" w:hanging="1800"/>
+      </w:pPr>
+      <w:rPr>
+        <w:rFonts w:cs="Times New Roman" w:hint="default"/>
+        <w:b w:val="0"/>
+      </w:rPr>
+    </w:lvl>
+  </w:abstractNum>
+  <w:abstractNum w:abstractNumId="4">
+    <w:nsid w:val="2BDF57D9"/>
+    <w:multiLevelType w:val="hybridMultilevel"/>
+    <w:tmpl w:val="DADEF316"/>
+    <w:lvl w:ilvl="0" w:tplc="557CCB0E">
+      <w:start w:val="1"/>
+      <w:numFmt w:val="decimal"/>
+      <w:lvlText w:val="%1."/>
+      <w:lvlJc w:val="left"/>
+      <w:pPr>
+        <w:tabs>
+          <w:tab w:val="num" w:pos="568"/>
+        </w:tabs>
+        <w:ind w:left="568" w:hanging="284"/>
+      </w:pPr>
+      <w:rPr>
+        <w:rFonts w:hint="default"/>
+        <w:b/>
+        <w:color w:val="auto"/>
+      </w:rPr>
+    </w:lvl>
+    <w:lvl w:ilvl="1" w:tplc="04190019" w:tentative="1">
+      <w:start w:val="1"/>
+      <w:numFmt w:val="lowerLetter"/>
+      <w:lvlText w:val="%2."/>
+      <w:lvlJc w:val="left"/>
+      <w:pPr>
+        <w:ind w:left="1582" w:hanging="360"/>
+      </w:pPr>
+    </w:lvl>
+    <w:lvl w:ilvl="2" w:tplc="0419001B" w:tentative="1">
+      <w:start w:val="1"/>
+      <w:numFmt w:val="lowerRoman"/>
+      <w:lvlText w:val="%3."/>
+      <w:lvlJc w:val="right"/>
+      <w:pPr>
+        <w:ind w:left="2302" w:hanging="180"/>
+      </w:pPr>
+    </w:lvl>
+    <w:lvl w:ilvl="3" w:tplc="0419000F" w:tentative="1">
+      <w:start w:val="1"/>
+      <w:numFmt w:val="decimal"/>
+      <w:lvlText w:val="%4."/>
+      <w:lvlJc w:val="left"/>
+      <w:pPr>
+        <w:ind w:left="3022" w:hanging="360"/>
+      </w:pPr>
+    </w:lvl>
+    <w:lvl w:ilvl="4" w:tplc="04190019" w:tentative="1">
+      <w:start w:val="1"/>
+      <w:numFmt w:val="lowerLetter"/>
+      <w:lvlText w:val="%5."/>
+      <w:lvlJc w:val="left"/>
+      <w:pPr>
+        <w:ind w:left="3742" w:hanging="360"/>
+      </w:pPr>
+    </w:lvl>
+    <w:lvl w:ilvl="5" w:tplc="0419001B" w:tentative="1">
+      <w:start w:val="1"/>
+      <w:numFmt w:val="lowerRoman"/>
+      <w:lvlText w:val="%6."/>
+      <w:lvlJc w:val="right"/>
+      <w:pPr>
+        <w:ind w:left="4462" w:hanging="180"/>
+      </w:pPr>
+    </w:lvl>
+    <w:lvl w:ilvl="6" w:tplc="0419000F" w:tentative="1">
+      <w:start w:val="1"/>
+      <w:numFmt w:val="decimal"/>
+      <w:lvlText w:val="%7."/>
+      <w:lvlJc w:val="left"/>
+      <w:pPr>
+        <w:ind w:left="5182" w:hanging="360"/>
+      </w:pPr>
+    </w:lvl>
+    <w:lvl w:ilvl="7" w:tplc="04190019" w:tentative="1">
+      <w:start w:val="1"/>
+      <w:numFmt w:val="lowerLetter"/>
+      <w:lvlText w:val="%8."/>
+      <w:lvlJc w:val="left"/>
+      <w:pPr>
+        <w:ind w:left="5902" w:hanging="360"/>
+      </w:pPr>
+    </w:lvl>
+    <w:lvl w:ilvl="8" w:tplc="0419001B" w:tentative="1">
+      <w:start w:val="1"/>
+      <w:numFmt w:val="lowerRoman"/>
+      <w:lvlText w:val="%9."/>
+      <w:lvlJc w:val="right"/>
+      <w:pPr>
+        <w:ind w:left="6622" w:hanging="180"/>
+      </w:pPr>
+    </w:lvl>
+  </w:abstractNum>
+  <w:abstractNum w:abstractNumId="5">
+    <w:nsid w:val="3A074C7D"/>
+    <w:multiLevelType w:val="multilevel"/>
+    <w:tmpl w:val="13A2A5C6"/>
+    <w:lvl w:ilvl="0">
+      <w:start w:val="2"/>
+      <w:numFmt w:val="decimal"/>
+      <w:lvlText w:val="%1."/>
+      <w:lvlJc w:val="left"/>
+      <w:pPr>
+        <w:tabs>
+          <w:tab w:val="num" w:pos="644"/>
+        </w:tabs>
+        <w:ind w:left="644" w:hanging="360"/>
+      </w:pPr>
+      <w:rPr>
+        <w:rFonts w:ascii="Times New Roman" w:hAnsi="Times New Roman" w:cs="Times New Roman" w:hint="default"/>
+        <w:b/>
+        <w:i w:val="0"/>
+        <w:caps w:val="0"/>
+        <w:smallCaps w:val="0"/>
+        <w:strike w:val="0"/>
+        <w:dstrike w:val="0"/>
+        <w:outline w:val="0"/>
+        <w:shadow w:val="0"/>
+        <w:vanish w:val="0"/>
+        <w:color w:val="auto"/>
+        <w:spacing w:val="0"/>
+        <w:w w:val="100"/>
+        <w:kern w:val="1"/>
+        <w:position w:val="0"/>
+        <w:sz w:val="24"/>
+        <w:szCs w:val="24"/>
+        <w:u w:val="none"/>
+        <w:vertAlign w:val="baseline"/>
+      </w:rPr>
+    </w:lvl>
+    <w:lvl w:ilvl="1">
+      <w:start w:val="1"/>
+      <w:numFmt w:val="decimal"/>
+      <w:lvlText w:val="%1.%2."/>
+      <w:lvlJc w:val="left"/>
+      <w:pPr>
+        <w:tabs>
+          <w:tab w:val="num" w:pos="780"/>
+        </w:tabs>
+        <w:ind w:left="780" w:hanging="420"/>
+      </w:pPr>
+      <w:rPr>
+        <w:rFonts w:ascii="Times New Roman" w:hAnsi="Times New Roman" w:cs="Times New Roman" w:hint="default"/>
+        <w:b/>
+        <w:i w:val="0"/>
+        <w:caps w:val="0"/>
+        <w:smallCaps w:val="0"/>
+        <w:strike w:val="0"/>
+        <w:dstrike w:val="0"/>
+        <w:outline w:val="0"/>
+        <w:shadow w:val="0"/>
+        <w:vanish w:val="0"/>
+        <w:color w:val="auto"/>
+        <w:spacing w:val="0"/>
+        <w:w w:val="100"/>
+        <w:kern w:val="1"/>
+        <w:position w:val="0"/>
+        <w:sz w:val="24"/>
+        <w:szCs w:val="24"/>
+        <w:u w:val="none"/>
+        <w:vertAlign w:val="baseline"/>
+      </w:rPr>
+    </w:lvl>
+    <w:lvl w:ilvl="2">
+      <w:start w:val="1"/>
+      <w:numFmt w:val="decimal"/>
+      <w:lvlText w:val="%1.%2.%3."/>
+      <w:lvlJc w:val="left"/>
+      <w:pPr>
+        <w:tabs>
+          <w:tab w:val="num" w:pos="1080"/>
+        </w:tabs>
+        <w:ind w:left="1080" w:hanging="720"/>
+      </w:pPr>
+      <w:rPr>
+        <w:rFonts w:ascii="Times New Roman" w:hAnsi="Times New Roman" w:cs="Times New Roman" w:hint="default"/>
+        <w:b/>
+        <w:i/>
+        <w:caps w:val="0"/>
+        <w:smallCaps w:val="0"/>
+        <w:strike w:val="0"/>
+        <w:dstrike w:val="0"/>
+        <w:outline w:val="0"/>
+        <w:shadow w:val="0"/>
+        <w:vanish w:val="0"/>
+        <w:color w:val="auto"/>
+        <w:spacing w:val="0"/>
+        <w:w w:val="100"/>
+        <w:kern w:val="1"/>
+        <w:position w:val="0"/>
+        <w:sz w:val="24"/>
+        <w:u w:val="none"/>
+        <w:vertAlign w:val="baseline"/>
+      </w:rPr>
+    </w:lvl>
+    <w:lvl w:ilvl="3">
+      <w:start w:val="1"/>
+      <w:numFmt w:val="decimal"/>
+      <w:lvlText w:val="%1.%2.%3.%4."/>
+      <w:lvlJc w:val="left"/>
+      <w:pPr>
+        <w:tabs>
+          <w:tab w:val="num" w:pos="1080"/>
+        </w:tabs>
+        <w:ind w:left="1080" w:hanging="720"/>
+      </w:pPr>
+      <w:rPr>
+        <w:rFonts w:cs="Times New Roman" w:hint="default"/>
+        <w:b w:val="0"/>
+      </w:rPr>
+    </w:lvl>
+    <w:lvl w:ilvl="4">
+      <w:start w:val="1"/>
+      <w:numFmt w:val="decimal"/>
+      <w:lvlText w:val="%1.%2.%3.%4.%5."/>
+      <w:lvlJc w:val="left"/>
+      <w:pPr>
+        <w:tabs>
+          <w:tab w:val="num" w:pos="1440"/>
+        </w:tabs>
+        <w:ind w:left="1440" w:hanging="1080"/>
+      </w:pPr>
+      <w:rPr>
+        <w:rFonts w:cs="Times New Roman" w:hint="default"/>
+        <w:b w:val="0"/>
+      </w:rPr>
+    </w:lvl>
+    <w:lvl w:ilvl="5">
+      <w:start w:val="1"/>
+      <w:numFmt w:val="decimal"/>
+      <w:lvlText w:val="%1.%2.%3.%4.%5.%6."/>
+      <w:lvlJc w:val="left"/>
+      <w:pPr>
+        <w:tabs>
+          <w:tab w:val="num" w:pos="1440"/>
+        </w:tabs>
+        <w:ind w:left="1440" w:hanging="1080"/>
+      </w:pPr>
+      <w:rPr>
+        <w:rFonts w:cs="Times New Roman" w:hint="default"/>
+        <w:b w:val="0"/>
+      </w:rPr>
+    </w:lvl>
+    <w:lvl w:ilvl="6">
+      <w:start w:val="1"/>
+      <w:numFmt w:val="decimal"/>
+      <w:lvlText w:val="%1.%2.%3.%4.%5.%6.%7."/>
+      <w:lvlJc w:val="left"/>
+      <w:pPr>
+        <w:tabs>
+          <w:tab w:val="num" w:pos="1800"/>
+        </w:tabs>
+        <w:ind w:left="1800" w:hanging="1440"/>
+      </w:pPr>
+      <w:rPr>
+        <w:rFonts w:cs="Times New Roman" w:hint="default"/>
+        <w:b w:val="0"/>
+      </w:rPr>
+    </w:lvl>
+    <w:lvl w:ilvl="7">
+      <w:start w:val="1"/>
+      <w:numFmt w:val="decimal"/>
+      <w:lvlText w:val="%1.%2.%3.%4.%5.%6.%7.%8."/>
+      <w:lvlJc w:val="left"/>
+      <w:pPr>
+        <w:tabs>
+          <w:tab w:val="num" w:pos="1800"/>
+        </w:tabs>
+        <w:ind w:left="1800" w:hanging="1440"/>
+      </w:pPr>
+      <w:rPr>
+        <w:rFonts w:cs="Times New Roman" w:hint="default"/>
+        <w:b w:val="0"/>
+      </w:rPr>
+    </w:lvl>
+    <w:lvl w:ilvl="8">
+      <w:start w:val="1"/>
+      <w:numFmt w:val="decimal"/>
+      <w:lvlText w:val="%1.%2.%3.%4.%5.%6.%7.%8.%9."/>
+      <w:lvlJc w:val="left"/>
+      <w:pPr>
+        <w:tabs>
+          <w:tab w:val="num" w:pos="2160"/>
+        </w:tabs>
+        <w:ind w:left="2160" w:hanging="1800"/>
+      </w:pPr>
+      <w:rPr>
+        <w:rFonts w:cs="Times New Roman" w:hint="default"/>
+        <w:b w:val="0"/>
+      </w:rPr>
+    </w:lvl>
+  </w:abstractNum>
+  <w:abstractNum w:abstractNumId="6">
+    <w:nsid w:val="4D5912F1"/>
+    <w:multiLevelType w:val="multilevel"/>
+    <w:tmpl w:val="840C3B40"/>
+    <w:lvl w:ilvl="0">
+      <w:start w:val="1"/>
+      <w:numFmt w:val="decimal"/>
+      <w:pStyle w:val="2"/>
+      <w:lvlText w:val="%1."/>
+      <w:lvlJc w:val="left"/>
+      <w:pPr>
+        <w:ind w:left="420" w:hanging="420"/>
+      </w:pPr>
+      <w:rPr>
+        <w:rFonts w:hint="default"/>
+        <w:b/>
+      </w:rPr>
+    </w:lvl>
+    <w:lvl w:ilvl="1">
+      <w:start w:val="1"/>
+      <w:numFmt w:val="decimal"/>
+      <w:lvlText w:val="%1.%2."/>
+      <w:lvlJc w:val="left"/>
+      <w:pPr>
+        <w:ind w:left="420" w:hanging="420"/>
+      </w:pPr>
+      <w:rPr>
+        <w:rFonts w:hint="default"/>
+        <w:b/>
+      </w:rPr>
+    </w:lvl>
+    <w:lvl w:ilvl="2">
+      <w:start w:val="1"/>
+      <w:numFmt w:val="decimal"/>
+      <w:lvlText w:val="%1.%2.%3."/>
+      <w:lvlJc w:val="left"/>
+      <w:pPr>
+        <w:ind w:left="720" w:hanging="720"/>
+      </w:pPr>
+      <w:rPr>
+        <w:rFonts w:hint="default"/>
+        <w:b/>
+      </w:rPr>
+    </w:lvl>
+    <w:lvl w:ilvl="3">
+      <w:start w:val="1"/>
+      <w:numFmt w:val="decimal"/>
+      <w:lvlText w:val="%1.%2.%3.%4."/>
+      <w:lvlJc w:val="left"/>
+      <w:pPr>
+        <w:ind w:left="720" w:hanging="720"/>
+      </w:pPr>
+      <w:rPr>
+        <w:rFonts w:hint="default"/>
+        <w:b/>
+      </w:rPr>
+    </w:lvl>
+    <w:lvl w:ilvl="4">
+      <w:start w:val="1"/>
+      <w:numFmt w:val="decimal"/>
+      <w:lvlText w:val="%1.%2.%3.%4.%5."/>
+      <w:lvlJc w:val="left"/>
+      <w:pPr>
+        <w:ind w:left="1080" w:hanging="1080"/>
+      </w:pPr>
+      <w:rPr>
+        <w:rFonts w:hint="default"/>
+        <w:b/>
+      </w:rPr>
+    </w:lvl>
+    <w:lvl w:ilvl="5">
+      <w:start w:val="1"/>
+      <w:numFmt w:val="decimal"/>
+      <w:lvlText w:val="%1.%2.%3.%4.%5.%6."/>
+      <w:lvlJc w:val="left"/>
+      <w:pPr>
+        <w:ind w:left="1080" w:hanging="1080"/>
+      </w:pPr>
+      <w:rPr>
+        <w:rFonts w:hint="default"/>
+        <w:b/>
+      </w:rPr>
+    </w:lvl>
+    <w:lvl w:ilvl="6">
+      <w:start w:val="1"/>
+      <w:numFmt w:val="decimal"/>
+      <w:lvlText w:val="%1.%2.%3.%4.%5.%6.%7."/>
+      <w:lvlJc w:val="left"/>
+      <w:pPr>
+        <w:ind w:left="1440" w:hanging="1440"/>
+      </w:pPr>
+      <w:rPr>
+        <w:rFonts w:hint="default"/>
+        <w:b/>
+      </w:rPr>
+    </w:lvl>
+    <w:lvl w:ilvl="7">
+      <w:start w:val="1"/>
+      <w:numFmt w:val="decimal"/>
+      <w:lvlText w:val="%1.%2.%3.%4.%5.%6.%7.%8."/>
+      <w:lvlJc w:val="left"/>
+      <w:pPr>
+        <w:ind w:left="1440" w:hanging="1440"/>
+      </w:pPr>
+      <w:rPr>
+        <w:rFonts w:hint="default"/>
+        <w:b/>
+      </w:rPr>
+    </w:lvl>
+    <w:lvl w:ilvl="8">
+      <w:start w:val="1"/>
+      <w:numFmt w:val="decimal"/>
+      <w:lvlText w:val="%1.%2.%3.%4.%5.%6.%7.%8.%9."/>
+      <w:lvlJc w:val="left"/>
+      <w:pPr>
+        <w:ind w:left="1800" w:hanging="1800"/>
+      </w:pPr>
+      <w:rPr>
+        <w:rFonts w:hint="default"/>
+        <w:b/>
+      </w:rPr>
+    </w:lvl>
+  </w:abstractNum>
+  <w:abstractNum w:abstractNumId="7">
+    <w:nsid w:val="5C777E44"/>
+    <w:multiLevelType w:val="hybridMultilevel"/>
+    <w:tmpl w:val="9326972E"/>
+    <w:lvl w:ilvl="0" w:tplc="9146BDAE">
+      <w:start w:val="1"/>
+      <w:numFmt w:val="decimal"/>
+      <w:lvlText w:val="%1."/>
+      <w:lvlJc w:val="left"/>
+      <w:pPr>
+        <w:tabs>
+          <w:tab w:val="num" w:pos="426"/>
+        </w:tabs>
+        <w:ind w:left="426" w:hanging="284"/>
+      </w:pPr>
+      <w:rPr>
+        <w:rFonts w:hint="default"/>
+        <w:color w:val="auto"/>
+      </w:rPr>
+    </w:lvl>
+    <w:lvl w:ilvl="1" w:tplc="04190019">
+      <w:start w:val="1"/>
+      <w:numFmt w:val="lowerLetter"/>
+      <w:lvlText w:val="%2."/>
+      <w:lvlJc w:val="left"/>
+      <w:pPr>
+        <w:tabs>
+          <w:tab w:val="num" w:pos="1440"/>
+        </w:tabs>
+        <w:ind w:left="1440" w:hanging="360"/>
+      </w:pPr>
+    </w:lvl>
+    <w:lvl w:ilvl="2" w:tplc="0419001B" w:tentative="1">
+      <w:start w:val="1"/>
+      <w:numFmt w:val="lowerRoman"/>
+      <w:lvlText w:val="%3."/>
+      <w:lvlJc w:val="right"/>
+      <w:pPr>
+        <w:tabs>
+          <w:tab w:val="num" w:pos="2160"/>
+        </w:tabs>
+        <w:ind w:left="2160" w:hanging="180"/>
+      </w:pPr>
+    </w:lvl>
+    <w:lvl w:ilvl="3" w:tplc="0419000F" w:tentative="1">
+      <w:start w:val="1"/>
+      <w:numFmt w:val="decimal"/>
+      <w:lvlText w:val="%4."/>
+      <w:lvlJc w:val="left"/>
+      <w:pPr>
+        <w:tabs>
+          <w:tab w:val="num" w:pos="2880"/>
+        </w:tabs>
+        <w:ind w:left="2880" w:hanging="360"/>
+      </w:pPr>
+    </w:lvl>
+    <w:lvl w:ilvl="4" w:tplc="04190019" w:tentative="1">
+      <w:start w:val="1"/>
+      <w:numFmt w:val="lowerLetter"/>
+      <w:lvlText w:val="%5."/>
+      <w:lvlJc w:val="left"/>
+      <w:pPr>
+        <w:tabs>
+          <w:tab w:val="num" w:pos="3600"/>
+        </w:tabs>
+        <w:ind w:left="3600" w:hanging="360"/>
+      </w:pPr>
+    </w:lvl>
+    <w:lvl w:ilvl="5" w:tplc="0419001B" w:tentative="1">
+      <w:start w:val="1"/>
+      <w:numFmt w:val="lowerRoman"/>
+      <w:lvlText w:val="%6."/>
+      <w:lvlJc w:val="right"/>
+      <w:pPr>
+        <w:tabs>
+          <w:tab w:val="num" w:pos="4320"/>
+        </w:tabs>
+        <w:ind w:left="4320" w:hanging="180"/>
+      </w:pPr>
+    </w:lvl>
+    <w:lvl w:ilvl="6" w:tplc="0419000F" w:tentative="1">
+      <w:start w:val="1"/>
+      <w:numFmt w:val="decimal"/>
+      <w:lvlText w:val="%7."/>
+      <w:lvlJc w:val="left"/>
+      <w:pPr>
+        <w:tabs>
+          <w:tab w:val="num" w:pos="5040"/>
+        </w:tabs>
+        <w:ind w:left="5040" w:hanging="360"/>
+      </w:pPr>
+    </w:lvl>
+    <w:lvl w:ilvl="7" w:tplc="04190019" w:tentative="1">
+      <w:start w:val="1"/>
+      <w:numFmt w:val="lowerLetter"/>
+      <w:lvlText w:val="%8."/>
+      <w:lvlJc w:val="left"/>
+      <w:pPr>
+        <w:tabs>
+          <w:tab w:val="num" w:pos="5760"/>
+        </w:tabs>
+        <w:ind w:left="5760" w:hanging="360"/>
+      </w:pPr>
+    </w:lvl>
+    <w:lvl w:ilvl="8" w:tplc="0419001B" w:tentative="1">
+      <w:start w:val="1"/>
+      <w:numFmt w:val="lowerRoman"/>
+      <w:lvlText w:val="%9."/>
+      <w:lvlJc w:val="right"/>
+      <w:pPr>
+        <w:tabs>
+          <w:tab w:val="num" w:pos="6480"/>
+        </w:tabs>
+        <w:ind w:left="6480" w:hanging="180"/>
+      </w:pPr>
+    </w:lvl>
+  </w:abstractNum>
+  <w:abstractNum w:abstractNumId="8">
+    <w:nsid w:val="61E43813"/>
+    <w:multiLevelType w:val="hybridMultilevel"/>
+    <w:tmpl w:val="DADEF316"/>
+    <w:lvl w:ilvl="0" w:tplc="557CCB0E">
+      <w:start w:val="1"/>
+      <w:numFmt w:val="decimal"/>
+      <w:lvlText w:val="%1."/>
+      <w:lvlJc w:val="left"/>
+      <w:pPr>
+        <w:tabs>
+          <w:tab w:val="num" w:pos="568"/>
+        </w:tabs>
+        <w:ind w:left="568" w:hanging="284"/>
+      </w:pPr>
+      <w:rPr>
+        <w:rFonts w:hint="default"/>
+        <w:b/>
+        <w:color w:val="auto"/>
+      </w:rPr>
+    </w:lvl>
+    <w:lvl w:ilvl="1" w:tplc="04190019" w:tentative="1">
+      <w:start w:val="1"/>
+      <w:numFmt w:val="lowerLetter"/>
+      <w:lvlText w:val="%2."/>
+      <w:lvlJc w:val="left"/>
+      <w:pPr>
+        <w:ind w:left="1582" w:hanging="360"/>
+      </w:pPr>
+    </w:lvl>
+    <w:lvl w:ilvl="2" w:tplc="0419001B" w:tentative="1">
+      <w:start w:val="1"/>
+      <w:numFmt w:val="lowerRoman"/>
+      <w:lvlText w:val="%3."/>
+      <w:lvlJc w:val="right"/>
+      <w:pPr>
+        <w:ind w:left="2302" w:hanging="180"/>
+      </w:pPr>
+    </w:lvl>
+    <w:lvl w:ilvl="3" w:tplc="0419000F" w:tentative="1">
+      <w:start w:val="1"/>
+      <w:numFmt w:val="decimal"/>
+      <w:lvlText w:val="%4."/>
+      <w:lvlJc w:val="left"/>
+      <w:pPr>
+        <w:ind w:left="3022" w:hanging="360"/>
+      </w:pPr>
+    </w:lvl>
+    <w:lvl w:ilvl="4" w:tplc="04190019" w:tentative="1">
+      <w:start w:val="1"/>
+      <w:numFmt w:val="lowerLetter"/>
+      <w:lvlText w:val="%5."/>
+      <w:lvlJc w:val="left"/>
+      <w:pPr>
+        <w:ind w:left="3742" w:hanging="360"/>
+      </w:pPr>
+    </w:lvl>
+    <w:lvl w:ilvl="5" w:tplc="0419001B" w:tentative="1">
+      <w:start w:val="1"/>
+      <w:numFmt w:val="lowerRoman"/>
+      <w:lvlText w:val="%6."/>
+      <w:lvlJc w:val="right"/>
+      <w:pPr>
+        <w:ind w:left="4462" w:hanging="180"/>
+      </w:pPr>
+    </w:lvl>
+    <w:lvl w:ilvl="6" w:tplc="0419000F" w:tentative="1">
+      <w:start w:val="1"/>
+      <w:numFmt w:val="decimal"/>
+      <w:lvlText w:val="%7."/>
+      <w:lvlJc w:val="left"/>
+      <w:pPr>
+        <w:ind w:left="5182" w:hanging="360"/>
+      </w:pPr>
+    </w:lvl>
+    <w:lvl w:ilvl="7" w:tplc="04190019" w:tentative="1">
+      <w:start w:val="1"/>
+      <w:numFmt w:val="lowerLetter"/>
+      <w:lvlText w:val="%8."/>
+      <w:lvlJc w:val="left"/>
+      <w:pPr>
+        <w:ind w:left="5902" w:hanging="360"/>
+      </w:pPr>
+    </w:lvl>
+    <w:lvl w:ilvl="8" w:tplc="0419001B" w:tentative="1">
+      <w:start w:val="1"/>
+      <w:numFmt w:val="lowerRoman"/>
+      <w:lvlText w:val="%9."/>
+      <w:lvlJc w:val="right"/>
+      <w:pPr>
+        <w:ind w:left="6622" w:hanging="180"/>
+      </w:pPr>
+    </w:lvl>
+  </w:abstractNum>
+  <w:num w:numId="1">
+    <w:abstractNumId w:val="0"/>
+  </w:num>
+  <w:num w:numId="2">
+    <w:abstractNumId w:val="6"/>
+  </w:num>
+  <w:num w:numId="3">
+    <w:abstractNumId w:val="1"/>
+  </w:num>
+  <w:num w:numId="4">
+    <w:abstractNumId w:val="2"/>
+  </w:num>
+  <w:num w:numId="5">
+    <w:abstractNumId w:val="7"/>
+  </w:num>
+  <w:num w:numId="6">
+    <w:abstractNumId w:val="5"/>
+  </w:num>
+  <w:num w:numId="7">
+    <w:abstractNumId w:val="4"/>
+  </w:num>
+  <w:num w:numId="8">
+    <w:abstractNumId w:val="8"/>
+  </w:num>
+  <w:num w:numId="9">
+    <w:abstractNumId w:val="3"/>
+  </w:num>
+</w:numbering>
+</file>
+
 <file path=word/styles.xml><?xml version="1.0" encoding="utf-8"?>
 <w:styles xmlns:mc="http://schemas.openxmlformats.org/markup-compatibility/2006" xmlns:r="http://schemas.openxmlformats.org/officeDocument/2006/relationships" xmlns:w="http://schemas.openxmlformats.org/wordprocessingml/2006/main" xmlns:w14="http://schemas.microsoft.com/office/word/2010/wordml" mc:Ignorable="w14">
   <w:docDefaults>
@@ -733,7 +3999,7 @@
     <w:lsdException w:name="heading 1" w:semiHidden="0" w:uiPriority="9" w:unhideWhenUsed="0" w:qFormat="1"/>
     <w:lsdException w:name="heading 2" w:uiPriority="9" w:qFormat="1"/>
     <w:lsdException w:name="heading 3" w:uiPriority="9" w:qFormat="1"/>
-    <w:lsdException w:name="heading 4" w:uiPriority="9" w:qFormat="1"/>
+    <w:lsdException w:name="heading 4" w:uiPriority="0" w:qFormat="1"/>
     <w:lsdException w:name="heading 5" w:uiPriority="9" w:qFormat="1"/>
     <w:lsdException w:name="heading 6" w:uiPriority="9" w:qFormat="1"/>
     <w:lsdException w:name="heading 7" w:uiPriority="9" w:qFormat="1"/>
@@ -754,6 +4020,7 @@
     <w:lsdException w:name="Subtitle" w:semiHidden="0" w:uiPriority="11" w:unhideWhenUsed="0" w:qFormat="1"/>
     <w:lsdException w:name="Strong" w:semiHidden="0" w:uiPriority="22" w:unhideWhenUsed="0" w:qFormat="1"/>
     <w:lsdException w:name="Emphasis" w:semiHidden="0" w:uiPriority="20" w:unhideWhenUsed="0" w:qFormat="1"/>
+    <w:lsdException w:name="Normal (Web)" w:uiPriority="0"/>
     <w:lsdException w:name="Table Grid" w:semiHidden="0" w:uiPriority="59" w:unhideWhenUsed="0"/>
     <w:lsdException w:name="Placeholder Text" w:unhideWhenUsed="0"/>
     <w:lsdException w:name="No Spacing" w:semiHidden="0" w:uiPriority="1" w:unhideWhenUsed="0" w:qFormat="1"/>
@@ -885,6 +4152,29 @@
       <w:lang w:eastAsia="ar-SA"/>
     </w:rPr>
   </w:style>
+  <w:style w:type="paragraph" w:styleId="4">
+    <w:name w:val="heading 4"/>
+    <w:basedOn w:val="a"/>
+    <w:next w:val="a"/>
+    <w:link w:val="40"/>
+    <w:qFormat/>
+    <w:rsid w:val="00D61C38"/>
+    <w:pPr>
+      <w:keepNext/>
+      <w:numPr>
+        <w:ilvl w:val="3"/>
+        <w:numId w:val="1"/>
+      </w:numPr>
+      <w:spacing w:before="240" w:after="60"/>
+      <w:outlineLvl w:val="3"/>
+    </w:pPr>
+    <w:rPr>
+      <w:rFonts w:ascii="Calibri" w:hAnsi="Calibri" w:cs="Calibri"/>
+      <w:b/>
+      <w:sz w:val="28"/>
+      <w:szCs w:val="20"/>
+    </w:rPr>
+  </w:style>
   <w:style w:type="character" w:default="1" w:styleId="a0">
     <w:name w:val="Default Paragraph Font"/>
     <w:uiPriority w:val="1"/>
@@ -912,6 +4202,69 @@
     <w:semiHidden/>
     <w:unhideWhenUsed/>
   </w:style>
+  <w:style w:type="character" w:customStyle="1" w:styleId="40">
+    <w:name w:val="Заголовок 4 Знак"/>
+    <w:basedOn w:val="a0"/>
+    <w:link w:val="4"/>
+    <w:rsid w:val="00D61C38"/>
+    <w:rPr>
+      <w:rFonts w:ascii="Calibri" w:eastAsia="Times New Roman" w:hAnsi="Calibri" w:cs="Calibri"/>
+      <w:b/>
+      <w:color w:val="000000"/>
+      <w:sz w:val="28"/>
+      <w:szCs w:val="20"/>
+      <w:lang w:eastAsia="ar-SA"/>
+    </w:rPr>
+  </w:style>
+  <w:style w:type="paragraph" w:styleId="a3">
+    <w:name w:val="List Paragraph"/>
+    <w:basedOn w:val="a"/>
+    <w:uiPriority w:val="34"/>
+    <w:qFormat/>
+    <w:rsid w:val="00D61C38"/>
+    <w:pPr>
+      <w:ind w:left="720"/>
+      <w:contextualSpacing/>
+    </w:pPr>
+  </w:style>
+  <w:style w:type="character" w:customStyle="1" w:styleId="WW8Num2z0">
+    <w:name w:val="WW8Num2z0"/>
+    <w:rsid w:val="00D61C38"/>
+  </w:style>
+  <w:style w:type="paragraph" w:customStyle="1" w:styleId="21">
+    <w:name w:val="Список 21"/>
+    <w:basedOn w:val="a"/>
+    <w:rsid w:val="00D61C38"/>
+    <w:pPr>
+      <w:ind w:left="566" w:hanging="283"/>
+    </w:pPr>
+  </w:style>
+  <w:style w:type="paragraph" w:styleId="a4">
+    <w:name w:val="Normal (Web)"/>
+    <w:basedOn w:val="a"/>
+    <w:rsid w:val="00D61C38"/>
+    <w:pPr>
+      <w:spacing w:before="100" w:after="100"/>
+    </w:pPr>
+  </w:style>
+  <w:style w:type="paragraph" w:customStyle="1" w:styleId="2">
+    <w:name w:val="_2СтильЗаголовка"/>
+    <w:rsid w:val="00567B0A"/>
+    <w:pPr>
+      <w:numPr>
+        <w:numId w:val="2"/>
+      </w:numPr>
+      <w:suppressAutoHyphens/>
+      <w:spacing w:before="120" w:after="60" w:line="240" w:lineRule="auto"/>
+    </w:pPr>
+    <w:rPr>
+      <w:rFonts w:ascii="Times New Roman" w:eastAsia="Times New Roman" w:hAnsi="Times New Roman" w:cs="Times New Roman"/>
+      <w:b/>
+      <w:sz w:val="24"/>
+      <w:szCs w:val="24"/>
+      <w:lang w:eastAsia="ar-SA"/>
+    </w:rPr>
+  </w:style>
 </w:styles>
 </file>
 
@@ -937,7 +4290,7 @@
     <w:lsdException w:name="heading 1" w:semiHidden="0" w:uiPriority="9" w:unhideWhenUsed="0" w:qFormat="1"/>
     <w:lsdException w:name="heading 2" w:uiPriority="9" w:qFormat="1"/>
     <w:lsdException w:name="heading 3" w:uiPriority="9" w:qFormat="1"/>
-    <w:lsdException w:name="heading 4" w:uiPriority="9" w:qFormat="1"/>
+    <w:lsdException w:name="heading 4" w:uiPriority="0" w:qFormat="1"/>
     <w:lsdException w:name="heading 5" w:uiPriority="9" w:qFormat="1"/>
     <w:lsdException w:name="heading 6" w:uiPriority="9" w:qFormat="1"/>
     <w:lsdException w:name="heading 7" w:uiPriority="9" w:qFormat="1"/>
@@ -958,6 +4311,7 @@
     <w:lsdException w:name="Subtitle" w:semiHidden="0" w:uiPriority="11" w:unhideWhenUsed="0" w:qFormat="1"/>
     <w:lsdException w:name="Strong" w:semiHidden="0" w:uiPriority="22" w:unhideWhenUsed="0" w:qFormat="1"/>
     <w:lsdException w:name="Emphasis" w:semiHidden="0" w:uiPriority="20" w:unhideWhenUsed="0" w:qFormat="1"/>
+    <w:lsdException w:name="Normal (Web)" w:uiPriority="0"/>
     <w:lsdException w:name="Table Grid" w:semiHidden="0" w:uiPriority="59" w:unhideWhenUsed="0"/>
     <w:lsdException w:name="Placeholder Text" w:unhideWhenUsed="0"/>
     <w:lsdException w:name="No Spacing" w:semiHidden="0" w:uiPriority="1" w:unhideWhenUsed="0" w:qFormat="1"/>
@@ -1089,6 +4443,29 @@
       <w:lang w:eastAsia="ar-SA"/>
     </w:rPr>
   </w:style>
+  <w:style w:type="paragraph" w:styleId="4">
+    <w:name w:val="heading 4"/>
+    <w:basedOn w:val="a"/>
+    <w:next w:val="a"/>
+    <w:link w:val="40"/>
+    <w:qFormat/>
+    <w:rsid w:val="00D61C38"/>
+    <w:pPr>
+      <w:keepNext/>
+      <w:numPr>
+        <w:ilvl w:val="3"/>
+        <w:numId w:val="1"/>
+      </w:numPr>
+      <w:spacing w:before="240" w:after="60"/>
+      <w:outlineLvl w:val="3"/>
+    </w:pPr>
+    <w:rPr>
+      <w:rFonts w:ascii="Calibri" w:hAnsi="Calibri" w:cs="Calibri"/>
+      <w:b/>
+      <w:sz w:val="28"/>
+      <w:szCs w:val="20"/>
+    </w:rPr>
+  </w:style>
   <w:style w:type="character" w:default="1" w:styleId="a0">
     <w:name w:val="Default Paragraph Font"/>
     <w:uiPriority w:val="1"/>
@@ -1115,6 +4492,69 @@
     <w:uiPriority w:val="99"/>
     <w:semiHidden/>
     <w:unhideWhenUsed/>
+  </w:style>
+  <w:style w:type="character" w:customStyle="1" w:styleId="40">
+    <w:name w:val="Заголовок 4 Знак"/>
+    <w:basedOn w:val="a0"/>
+    <w:link w:val="4"/>
+    <w:rsid w:val="00D61C38"/>
+    <w:rPr>
+      <w:rFonts w:ascii="Calibri" w:eastAsia="Times New Roman" w:hAnsi="Calibri" w:cs="Calibri"/>
+      <w:b/>
+      <w:color w:val="000000"/>
+      <w:sz w:val="28"/>
+      <w:szCs w:val="20"/>
+      <w:lang w:eastAsia="ar-SA"/>
+    </w:rPr>
+  </w:style>
+  <w:style w:type="paragraph" w:styleId="a3">
+    <w:name w:val="List Paragraph"/>
+    <w:basedOn w:val="a"/>
+    <w:uiPriority w:val="34"/>
+    <w:qFormat/>
+    <w:rsid w:val="00D61C38"/>
+    <w:pPr>
+      <w:ind w:left="720"/>
+      <w:contextualSpacing/>
+    </w:pPr>
+  </w:style>
+  <w:style w:type="character" w:customStyle="1" w:styleId="WW8Num2z0">
+    <w:name w:val="WW8Num2z0"/>
+    <w:rsid w:val="00D61C38"/>
+  </w:style>
+  <w:style w:type="paragraph" w:customStyle="1" w:styleId="21">
+    <w:name w:val="Список 21"/>
+    <w:basedOn w:val="a"/>
+    <w:rsid w:val="00D61C38"/>
+    <w:pPr>
+      <w:ind w:left="566" w:hanging="283"/>
+    </w:pPr>
+  </w:style>
+  <w:style w:type="paragraph" w:styleId="a4">
+    <w:name w:val="Normal (Web)"/>
+    <w:basedOn w:val="a"/>
+    <w:rsid w:val="00D61C38"/>
+    <w:pPr>
+      <w:spacing w:before="100" w:after="100"/>
+    </w:pPr>
+  </w:style>
+  <w:style w:type="paragraph" w:customStyle="1" w:styleId="2">
+    <w:name w:val="_2СтильЗаголовка"/>
+    <w:rsid w:val="00567B0A"/>
+    <w:pPr>
+      <w:numPr>
+        <w:numId w:val="2"/>
+      </w:numPr>
+      <w:suppressAutoHyphens/>
+      <w:spacing w:before="120" w:after="60" w:line="240" w:lineRule="auto"/>
+    </w:pPr>
+    <w:rPr>
+      <w:rFonts w:ascii="Times New Roman" w:eastAsia="Times New Roman" w:hAnsi="Times New Roman" w:cs="Times New Roman"/>
+      <w:b/>
+      <w:sz w:val="24"/>
+      <w:szCs w:val="24"/>
+      <w:lang w:eastAsia="ar-SA"/>
+    </w:rPr>
   </w:style>
 </w:styles>
 </file>

</xml_diff>

<commit_message>
Immutable DI, progress toward multi-disc
</commit_message>
<xml_diff>
--- a/CourseProgram/out/Современная комбинаторика.docx
+++ b/CourseProgram/out/Современная комбинаторика.docx
@@ -2393,7 +2393,7 @@
           <w:p>
             <w:pPr/>
             <w:r>
-              <w:t>РО-О4 – Способность самостоятельно разрабатывать алгоритмические,  программные и проектные решения в различных областях программирования, математического и информационного моделирования.</w:t>
+              <w:t>РО-О3 – Способность использовать в профессиональной деятельности теоретические знания и методы современной математики,  информатики и информационных технологий.</w:t>
             </w:r>
           </w:p>
         </w:tc>
@@ -2404,7 +2404,6 @@
           <w:p>
             <w:pPr>
               <w:widowControl w:val="0"/>
-              <w:jc w:val="both"/>
               <w:rPr>
                 <w:sz w:val="24"/>
                 <w:szCs w:val="24"/>
@@ -2415,38 +2414,36 @@
                 <w:sz w:val="24"/>
                 <w:szCs w:val="24"/>
               </w:rPr>
-              <w:t>ОПК-3 – способность к разработке алгоритмических и программных решений в области системного и прикладного программирования, математических, информационных и имитационных моделей, созданию информационных ресурсов глобальных сетей, образовательного контента, прикладных баз данных, тестов и средств тестирования систем и средств на соответствие стандартам и исходным требованиям;</w:t>
-            </w:r>
-          </w:p>
-          <w:p>
-            <w:pPr>
-              <w:widowControl w:val="0"/>
-              <w:jc w:val="both"/>
+              <w:t xml:space="preserve">ОПК-2 – способность применять в профессиональной деятельности современные языки программирования и языки баз данных, методологии системной инженерии, системы автоматизации </w:t>
+            </w:r>
+            <w:r>
               <w:rPr>
                 <w:sz w:val="24"/>
                 <w:szCs w:val="24"/>
               </w:rPr>
-            </w:pPr>
-            <w:r>
+              <w:lastRenderedPageBreak/>
+              <w:t>проектирования, электронные библиотеки и коллекции, сетевые технологии, библиотеки и пакеты программ, современные профессиональные стандарты информационных технологий;</w:t>
+            </w:r>
+          </w:p>
+          <w:p>
+            <w:pPr>
+              <w:widowControl w:val="0"/>
               <w:rPr>
                 <w:sz w:val="24"/>
                 <w:szCs w:val="24"/>
               </w:rPr>
-              <w:t xml:space="preserve">ПК-7 – способность разрабатывать и реализовывать процессы жизненного цикла информационных систем, программного обеспечения, сервисов систем информационных технологий, а также </w:t>
-            </w:r>
+            </w:pPr>
             <w:r>
               <w:rPr>
                 <w:sz w:val="24"/>
                 <w:szCs w:val="24"/>
               </w:rPr>
-              <w:lastRenderedPageBreak/>
-              <w:t xml:space="preserve">методы и механизмы оценки и анализа функционирования средств и систем информационных технологий; </w:t>
+              <w:t>ОПК-4 – способность решать стандартные задачи профессиональной деятельности на основе информационной и библиографической культуры с применением информационно-коммуникационных технологий и с учетом основных требований информационной безопасности;</w:t>
             </w:r>
           </w:p>
           <w:p>
             <w:pPr>
               <w:widowControl w:val="0"/>
-              <w:jc w:val="both"/>
               <w:rPr>
                 <w:sz w:val="24"/>
                 <w:szCs w:val="24"/>
@@ -2457,7 +2454,23 @@
                 <w:sz w:val="24"/>
                 <w:szCs w:val="24"/>
               </w:rPr>
-              <w:t>ПК-11 - способность составлять и контролировать план выполняемой работы, планировать необходимые для выполнения работы ресурсы, оценивать результаты собственной работы.</w:t>
+              <w:t>ПК-3 – способность использовать современные инструментальные и вычислительные средства;</w:t>
+            </w:r>
+          </w:p>
+          <w:p>
+            <w:pPr>
+              <w:widowControl w:val="0"/>
+              <w:rPr>
+                <w:sz w:val="24"/>
+                <w:szCs w:val="24"/>
+              </w:rPr>
+            </w:pPr>
+            <w:r>
+              <w:rPr>
+                <w:sz w:val="24"/>
+                <w:szCs w:val="24"/>
+              </w:rPr>
+              <w:t>ПК-8 – способность применять на практике международные и профессиональные стандарты информационных технологий, современные парадигмы и методологии, инструментальные и вычислительные средства;</w:t>
             </w:r>
           </w:p>
         </w:tc>
@@ -2478,7 +2491,7 @@
           <w:p>
             <w:pPr/>
             <w:r>
-              <w:t>РО-О1 – Способность применять общетеоретические знания в области философии, истории, экономики и права при проведении исследований в области информатики, информационных технологий и смежных дисциплин.</w:t>
+              <w:t>РО-О2 – Способность организовывать индивидуальную и коллективную работу в рамках научно-исследовательской, производственно-технологической, аналитической и организационно-управленческой деятельности.</w:t>
             </w:r>
           </w:p>
         </w:tc>
@@ -2498,7 +2511,7 @@
                 <w:sz w:val="24"/>
                 <w:szCs w:val="24"/>
               </w:rPr>
-              <w:t>ОК-1 – способность использовать основы философских знаний для формирования мировоззренческой позиции;</w:t>
+              <w:t>ОК-5 – способность к коммуникации в устной и письменной формах на русском и иностранном языках для решения задач межличностного и межкультурного взаимодействия;</w:t>
             </w:r>
           </w:p>
           <w:p>
@@ -2513,7 +2526,7 @@
                 <w:sz w:val="24"/>
                 <w:szCs w:val="24"/>
               </w:rPr>
-              <w:t>ОК-3 – способность использовать основы экономических знаний в различных сферах жизнедеятельности;</w:t>
+              <w:t>ОК-6 – способность работать в коллективе, толерантно воспринимая социальные, этнические, конфессиональные и культурные различия;</w:t>
             </w:r>
           </w:p>
           <w:p>
@@ -2528,7 +2541,23 @@
                 <w:sz w:val="24"/>
                 <w:szCs w:val="24"/>
               </w:rPr>
-              <w:t>ОК-4 – способность использовать основы правовых знаний в различных сферах жизнедеятельности.</w:t>
+              <w:t>ОК-8 – способность использовать методы и средства физической культуры для обеспечения полноценной социальной и профессиональной деятельности;</w:t>
+            </w:r>
+          </w:p>
+          <w:p>
+            <w:pPr>
+              <w:jc w:val="both"/>
+              <w:rPr>
+                <w:sz w:val="24"/>
+                <w:szCs w:val="24"/>
+              </w:rPr>
+            </w:pPr>
+            <w:r>
+              <w:rPr>
+                <w:sz w:val="24"/>
+                <w:szCs w:val="24"/>
+              </w:rPr>
+              <w:t>ОК-9 – способность использовать приемы первой помощи, методы защиты в условиях чрезвычайных ситуаций;</w:t>
             </w:r>
           </w:p>
         </w:tc>
@@ -2549,7 +2578,7 @@
           <w:p>
             <w:pPr/>
             <w:r>
-              <w:t>РО-О2 – Способность организовывать индивидуальную и коллективную работу в рамках научно-исследовательской, производственно-технологической, аналитической и организационно-управленческой деятельности.</w:t>
+              <w:t>РО-О1 – Способность применять общетеоретические знания в области философии, истории, экономики и права при проведении исследований в области информатики, информационных технологий и смежных дисциплин.</w:t>
             </w:r>
           </w:p>
         </w:tc>
@@ -2569,7 +2598,7 @@
                 <w:sz w:val="24"/>
                 <w:szCs w:val="24"/>
               </w:rPr>
-              <w:t>ОК-5 – способность к коммуникации в устной и письменной формах на русском и иностранном языках для решения задач межличностного и межкультурного взаимодействия;</w:t>
+              <w:t>ОК-1 – способность использовать основы философских знаний для формирования мировоззренческой позиции;</w:t>
             </w:r>
           </w:p>
           <w:p>
@@ -2584,7 +2613,7 @@
                 <w:sz w:val="24"/>
                 <w:szCs w:val="24"/>
               </w:rPr>
-              <w:t>ОК-6 – способность работать в коллективе, толерантно воспринимая социальные, этнические, конфессиональные и культурные различия;</w:t>
+              <w:t>ОК-2 – способность анализировать основные этапы и закономерности исторического развития общества для формирования гражданской позиции;</w:t>
             </w:r>
           </w:p>
           <w:p>
@@ -2599,23 +2628,7 @@
                 <w:sz w:val="24"/>
                 <w:szCs w:val="24"/>
               </w:rPr>
-              <w:t>ОК-7 – способность к самоорганизации и самообразованию;</w:t>
-            </w:r>
-          </w:p>
-          <w:p>
-            <w:pPr>
-              <w:jc w:val="both"/>
-              <w:rPr>
-                <w:sz w:val="24"/>
-                <w:szCs w:val="24"/>
-              </w:rPr>
-            </w:pPr>
-            <w:r>
-              <w:rPr>
-                <w:sz w:val="24"/>
-                <w:szCs w:val="24"/>
-              </w:rPr>
-              <w:t>ПК-4 – способность решать задачи профессиональной деятельности в составе научно-исследовательского и производственного коллектива;</w:t>
+              <w:t>ОК-3 – способность использовать основы экономических знаний в различных сферах жизнедеятельности;</w:t>
             </w:r>
           </w:p>
         </w:tc>
@@ -2721,6 +2734,20 @@
               <w:rPr>
                 <w:b/>
               </w:rPr>
+              <w:t>ОК-2</w:t>
+            </w:r>
+          </w:p>
+        </w:tc>
+        <w:tc>
+          <w:tcPr>
+            <w:tcW w:w="2310" w:type="dxa"/>
+          </w:tcPr>
+          <w:p>
+            <w:pPr/>
+            <w:r>
+              <w:rPr>
+                <w:b/>
+              </w:rPr>
               <w:t>ОК-3</w:t>
             </w:r>
           </w:p>
@@ -2735,7 +2762,7 @@
               <w:rPr>
                 <w:b/>
               </w:rPr>
-              <w:t>ОК-4</w:t>
+              <w:t>ОК-5</w:t>
             </w:r>
           </w:p>
         </w:tc>
@@ -2749,7 +2776,7 @@
               <w:rPr>
                 <w:b/>
               </w:rPr>
-              <w:t>ОК-5</w:t>
+              <w:t>ОК-6</w:t>
             </w:r>
           </w:p>
         </w:tc>
@@ -2763,7 +2790,7 @@
               <w:rPr>
                 <w:b/>
               </w:rPr>
-              <w:t>ОК-6</w:t>
+              <w:t>ОК-8</w:t>
             </w:r>
           </w:p>
         </w:tc>
@@ -2777,7 +2804,7 @@
               <w:rPr>
                 <w:b/>
               </w:rPr>
-              <w:t>ОК-7</w:t>
+              <w:t>ОК-9</w:t>
             </w:r>
           </w:p>
         </w:tc>
@@ -2791,21 +2818,7 @@
               <w:rPr>
                 <w:b/>
               </w:rPr>
-              <w:t>ОПК-3</w:t>
-            </w:r>
-          </w:p>
-        </w:tc>
-        <w:tc>
-          <w:tcPr>
-            <w:tcW w:w="2310" w:type="dxa"/>
-          </w:tcPr>
-          <w:p>
-            <w:pPr/>
-            <w:r>
-              <w:rPr>
-                <w:b/>
-              </w:rPr>
-              <w:t>ПК-4</w:t>
+              <w:t>ОПК-2</w:t>
             </w:r>
           </w:p>
         </w:tc>
@@ -5112,14 +5125,14 @@
       </w:pPr>
       <w:r>
         <w:rPr>
-          <w:rStyle w:val="b3140321-c2b2-4ebc-8229-2b1ea643c607"/>
+          <w:rStyle w:val="f4c7fbd3-363e-4c7d-8442-c5790627e412"/>
           <w:bCs/>
         </w:rPr>
         <w:t>*</w:t>
       </w:r>
       <w:r>
         <w:rPr>
-          <w:rStyle w:val="b3140321-c2b2-4ebc-8229-2b1ea643c607"/>
+          <w:rStyle w:val="f4c7fbd3-363e-4c7d-8442-c5790627e412"/>
           <w:bCs/>
         </w:rPr>
         <w:t>фамилия и.о. подписанта*</w:t>
@@ -5222,7 +5235,7 @@
     </w:p>
     <w:p>
       <w:pPr>
-        <w:pStyle w:val="bf74d4d5-af32-4cb0-b7ca-0ff9de4514c1"/>
+        <w:pStyle w:val="0d5a651f-eb93-4cf3-85bb-180d28e720ea"/>
         <w:keepNext/>
         <w:pageBreakBefore/>
         <w:widowControl/>
@@ -5281,7 +5294,7 @@
     </w:p>
     <w:p>
       <w:pPr>
-        <w:pStyle w:val="cda15c45-4a99-4c18-858e-62b040eea3bf"/>
+        <w:pStyle w:val="d4f33c92-6fa8-42dc-aef6-7bd148ccb3c6"/>
         <w:keepNext/>
         <w:numPr>
           <w:ilvl w:val="0"/>
@@ -5320,7 +5333,7 @@
     </w:p>
     <w:p>
       <w:pPr>
-        <w:pStyle w:val="b8d6c39b-ca44-447a-9eb2-c586ee02e9fd"/>
+        <w:pStyle w:val="ce899db4-32c6-4136-9e61-cff17765ef8b"/>
         <w:numPr>
           <w:ilvl w:val="0"/>
           <w:numId w:val="326"/>
@@ -5351,7 +5364,7 @@
     </w:p>
     <w:p>
       <w:pPr>
-        <w:pStyle w:val="cda15c45-4a99-4c18-858e-62b040eea3bf"/>
+        <w:pStyle w:val="d4f33c92-6fa8-42dc-aef6-7bd148ccb3c6"/>
         <w:numPr>
           <w:ilvl w:val="0"/>
           <w:numId w:val="326"/>
@@ -5514,7 +5527,7 @@
           <w:sz w:val="24"/>
           <w:szCs w:val="24"/>
         </w:rPr>
-        <w:t>ОК-3 – способность использовать основы экономических знаний в различных сферах жизнедеятельности;</w:t>
+        <w:t>ОК-2 – способность анализировать основные этапы и закономерности исторического развития общества для формирования гражданской позиции;</w:t>
       </w:r>
       <w:r>
         <w:rPr>
@@ -5528,7 +5541,7 @@
           <w:sz w:val="24"/>
           <w:szCs w:val="24"/>
         </w:rPr>
-        <w:t>ОК-4 – способность использовать основы правовых знаний в различных сферах жизнедеятельности.</w:t>
+        <w:t>ОК-3 – способность использовать основы экономических знаний в различных сферах жизнедеятельности;</w:t>
       </w:r>
       <w:r>
         <w:rPr>
@@ -5570,7 +5583,7 @@
           <w:sz w:val="24"/>
           <w:szCs w:val="24"/>
         </w:rPr>
-        <w:t>ОК-7 – способность к самоорганизации и самообразованию;</w:t>
+        <w:t>ОК-8 – способность использовать методы и средства физической культуры для обеспечения полноценной социальной и профессиональной деятельности;</w:t>
       </w:r>
       <w:r>
         <w:rPr>
@@ -5584,7 +5597,7 @@
           <w:sz w:val="24"/>
           <w:szCs w:val="24"/>
         </w:rPr>
-        <w:t>ОПК-3 – способность к разработке алгоритмических и программных решений в области системного и прикладного программирования, математических, информационных и имитационных моделей, созданию информационных ресурсов глобальных сетей, образовательного контента, прикладных баз данных, тестов и средств тестирования систем и средств на соответствие стандартам и исходным требованиям;</w:t>
+        <w:t>ОК-9 – способность использовать приемы первой помощи, методы защиты в условиях чрезвычайных ситуаций;</w:t>
       </w:r>
       <w:r>
         <w:rPr>
@@ -5598,7 +5611,7 @@
           <w:sz w:val="24"/>
           <w:szCs w:val="24"/>
         </w:rPr>
-        <w:t>ПК-4 – способность решать задачи профессиональной деятельности в составе научно-исследовательского и производственного коллектива;</w:t>
+        <w:t>ОПК-2 – способность применять в профессиональной деятельности современные языки программирования и языки баз данных, методологии системной инженерии, системы автоматизации проектирования, электронные библиотеки и коллекции, сетевые технологии, библиотеки и пакеты программ, современные профессиональные стандарты информационных технологий;</w:t>
       </w:r>
     </w:p>
     <w:p>
@@ -5661,7 +5674,7 @@
     </w:p>
     <w:p>
       <w:pPr>
-        <w:pStyle w:val="58bc6c6b-b1e2-40d9-8501-a248da3b4821"/>
+        <w:pStyle w:val="90b1b06a-4f6b-4778-bba5-081523e9c5d8"/>
         <w:widowControl/>
         <w:spacing w:line="240" w:lineRule="auto"/>
         <w:ind w:firstLine="0"/>
@@ -5679,7 +5692,7 @@
     </w:p>
     <w:p>
       <w:pPr>
-        <w:pStyle w:val="cda15c45-4a99-4c18-858e-62b040eea3bf"/>
+        <w:pStyle w:val="d4f33c92-6fa8-42dc-aef6-7bd148ccb3c6"/>
         <w:keepNext/>
         <w:numPr>
           <w:ilvl w:val="1"/>
@@ -7046,7 +7059,7 @@
     </w:tbl>
     <w:p>
       <w:pPr>
-        <w:pStyle w:val="bf74d4d5-af32-4cb0-b7ca-0ff9de4514c1"/>
+        <w:pStyle w:val="0d5a651f-eb93-4cf3-85bb-180d28e720ea"/>
         <w:spacing w:before="0"/>
         <w:rPr>
           <w:rFonts w:ascii="Times New Roman" w:hAnsi="Times New Roman" w:cs="Times New Roman"/>
@@ -7102,7 +7115,7 @@
     </w:p>
     <w:p>
       <w:pPr>
-        <w:pStyle w:val="bf74d4d5-af32-4cb0-b7ca-0ff9de4514c1"/>
+        <w:pStyle w:val="0d5a651f-eb93-4cf3-85bb-180d28e720ea"/>
         <w:spacing w:before="0"/>
         <w:ind w:firstLine="709"/>
         <w:jc w:val="both"/>
@@ -7127,7 +7140,7 @@
     </w:p>
     <w:p>
       <w:pPr>
-        <w:pStyle w:val="bf74d4d5-af32-4cb0-b7ca-0ff9de4514c1"/>
+        <w:pStyle w:val="0d5a651f-eb93-4cf3-85bb-180d28e720ea"/>
         <w:spacing w:before="0"/>
         <w:ind w:firstLine="709"/>
         <w:jc w:val="both"/>
@@ -7220,7 +7233,7 @@
     <w:p/>
     <w:p>
       <w:pPr>
-        <w:pStyle w:val="bf74d4d5-af32-4cb0-b7ca-0ff9de4514c1"/>
+        <w:pStyle w:val="0d5a651f-eb93-4cf3-85bb-180d28e720ea"/>
         <w:keepNext/>
         <w:widowControl/>
         <w:numPr>
@@ -7359,7 +7372,7 @@
           </w:tcPr>
           <w:p>
             <w:pPr>
-              <w:pStyle w:val="d7cfed6b-7308-4c2b-b93b-963051748a86"/>
+              <w:pStyle w:val="de71f386-bef1-46db-be1b-10858dde20c6"/>
               <w:ind w:left="0" w:firstLine="0"/>
               <w:jc w:val="center"/>
               <w:rPr>
@@ -7396,7 +7409,7 @@
           </w:tcPr>
           <w:p>
             <w:pPr>
-              <w:pStyle w:val="d7cfed6b-7308-4c2b-b93b-963051748a86"/>
+              <w:pStyle w:val="de71f386-bef1-46db-be1b-10858dde20c6"/>
               <w:ind w:left="0" w:firstLine="0"/>
               <w:jc w:val="center"/>
               <w:rPr>
@@ -7444,13 +7457,16 @@
           <w:p>
             <w:pPr/>
             <w:r>
-              <w:t xml:space="preserve">Основные принципы комбинаторики. </w:t>
-            </w:r>
-            <w:r>
-              <w:t xml:space="preserve">Мощности множества попарно неортогональных {-1,0,1}-векторов : верхняя и нижняя оценки. </w:t>
-            </w:r>
-            <w:r>
-              <w:t xml:space="preserve">Простейшие тождества. </w:t>
+              <w:t xml:space="preserve">Знакопеременное тождество. </w:t>
+            </w:r>
+            <w:r>
+              <w:t xml:space="preserve">Правило сложения. </w:t>
+            </w:r>
+            <w:r>
+              <w:t xml:space="preserve">Формулы для суммы степеней натуральных чисел. </w:t>
+            </w:r>
+            <w:r>
+              <w:t xml:space="preserve">Пример применения принципа Дирихле. </w:t>
             </w:r>
           </w:p>
         </w:tc>
@@ -7487,19 +7503,13 @@
           <w:p>
             <w:pPr/>
             <w:r>
-              <w:t>Передоказательство формулы включений и исключений (часть 1) (*).</w:t>
-            </w:r>
-            <w:r>
-              <w:br/>
-            </w:r>
-            <w:r>
-              <w:t xml:space="preserve">. </w:t>
-            </w:r>
-            <w:r>
-              <w:t xml:space="preserve">Теорема об формуле обращения Мебиуса на ч.у.м. </w:t>
-            </w:r>
-            <w:r>
-              <w:t xml:space="preserve">Функция Мебиуса. </w:t>
+              <w:t xml:space="preserve">Формула обращения Мебиуса. </w:t>
+            </w:r>
+            <w:r>
+              <w:t xml:space="preserve">Суммы по делителям. </w:t>
+            </w:r>
+            <w:r>
+              <w:t xml:space="preserve">Формулировка проблемы. </w:t>
             </w:r>
           </w:p>
         </w:tc>
@@ -7536,10 +7546,10 @@
           <w:p>
             <w:pPr/>
             <w:r>
-              <w:t xml:space="preserve">Передоказательство формулы включений и исключений (часть 2) (*). </w:t>
-            </w:r>
-            <w:r>
               <w:t xml:space="preserve">Формула Харди-Рамануджана. </w:t>
+            </w:r>
+            <w:r>
+              <w:t xml:space="preserve">Формула для числа упорядоченных разбиений. </w:t>
             </w:r>
           </w:p>
         </w:tc>
@@ -7578,6 +7588,9 @@
             <w:r>
               <w:t xml:space="preserve">Числа Фибоначчи. </w:t>
             </w:r>
+            <w:r>
+              <w:t xml:space="preserve">Линейные рекуррентные соотношения. </w:t>
+            </w:r>
           </w:p>
         </w:tc>
       </w:tr>
@@ -7613,10 +7626,10 @@
           <w:p>
             <w:pPr/>
             <w:r>
-              <w:t xml:space="preserve">Примеры, иллюстрирующие теоремы. </w:t>
-            </w:r>
-            <w:r>
-              <w:t xml:space="preserve">Производящие функции. </w:t>
+              <w:t xml:space="preserve">Числа Фибоначчи и их производящая функция. </w:t>
+            </w:r>
+            <w:r>
+              <w:t xml:space="preserve">Теорема о сходимости степенных рядов (б/д). </w:t>
             </w:r>
           </w:p>
         </w:tc>
@@ -7624,7 +7637,7 @@
     </w:tbl>
     <w:p>
       <w:pPr>
-        <w:pStyle w:val="bf74d4d5-af32-4cb0-b7ca-0ff9de4514c1"/>
+        <w:pStyle w:val="0d5a651f-eb93-4cf3-85bb-180d28e720ea"/>
         <w:keepNext/>
         <w:widowControl/>
         <w:suppressAutoHyphens w:val="0"/>
@@ -7642,7 +7655,7 @@
     </w:p>
     <w:p>
       <w:pPr>
-        <w:pStyle w:val="bf74d4d5-af32-4cb0-b7ca-0ff9de4514c1"/>
+        <w:pStyle w:val="0d5a651f-eb93-4cf3-85bb-180d28e720ea"/>
         <w:keepNext/>
         <w:widowControl/>
         <w:numPr>
@@ -7679,7 +7692,7 @@
     </w:p>
     <w:p>
       <w:pPr>
-        <w:pStyle w:val="cda15c45-4a99-4c18-858e-62b040eea3bf"/>
+        <w:pStyle w:val="d4f33c92-6fa8-42dc-aef6-7bd148ccb3c6"/>
         <w:keepNext/>
         <w:numPr>
           <w:ilvl w:val="1"/>
@@ -13076,7 +13089,7 @@
                 <w:sz w:val="16"/>
                 <w:szCs w:val="16"/>
               </w:rPr>
-              <w:t>90</w:t>
+              <w:t>68</w:t>
             </w:r>
           </w:p>
         </w:tc>
@@ -13213,7 +13226,7 @@
                 <w:sz w:val="16"/>
                 <w:szCs w:val="16"/>
               </w:rPr>
-              <w:t>56</w:t>
+              <w:t>34</w:t>
             </w:r>
           </w:p>
         </w:tc>
@@ -13921,7 +13934,7 @@
                 <w:sz w:val="16"/>
                 <w:szCs w:val="16"/>
               </w:rPr>
-              <w:t>108</w:t>
+              <w:t>72</w:t>
             </w:r>
           </w:p>
         </w:tc>
@@ -14002,7 +14015,7 @@
                 <w:sz w:val="16"/>
                 <w:szCs w:val="16"/>
               </w:rPr>
-              <w:t>56</w:t>
+              <w:t>34</w:t>
             </w:r>
           </w:p>
         </w:tc>
@@ -14049,6 +14062,13 @@
             <w:pPr>
               <w:jc w:val="center"/>
             </w:pPr>
+            <w:r>
+              <w:rPr>
+                <w:sz w:val="16"/>
+                <w:szCs w:val="16"/>
+              </w:rPr>
+              <w:t>4</w:t>
+            </w:r>
           </w:p>
         </w:tc>
         <w:tc>
@@ -14063,13 +14083,6 @@
             <w:pPr>
               <w:jc w:val="center"/>
             </w:pPr>
-            <w:r>
-              <w:rPr>
-                <w:sz w:val="16"/>
-                <w:szCs w:val="16"/>
-              </w:rPr>
-              <w:t>18</w:t>
-            </w:r>
           </w:p>
         </w:tc>
         <w:tc>
@@ -14144,7 +14157,7 @@
     </w:p>
     <w:p>
       <w:pPr>
-        <w:pStyle w:val="bf74d4d5-af32-4cb0-b7ca-0ff9de4514c1"/>
+        <w:pStyle w:val="0d5a651f-eb93-4cf3-85bb-180d28e720ea"/>
         <w:keepNext/>
         <w:widowControl/>
         <w:numPr>
@@ -14182,7 +14195,7 @@
     </w:p>
     <w:p>
       <w:pPr>
-        <w:pStyle w:val="cda15c45-4a99-4c18-858e-62b040eea3bf"/>
+        <w:pStyle w:val="d4f33c92-6fa8-42dc-aef6-7bd148ccb3c6"/>
         <w:keepNext/>
         <w:numPr>
           <w:ilvl w:val="1"/>
@@ -14257,7 +14270,7 @@
     </w:p>
     <w:p>
       <w:pPr>
-        <w:pStyle w:val="cda15c45-4a99-4c18-858e-62b040eea3bf"/>
+        <w:pStyle w:val="d4f33c92-6fa8-42dc-aef6-7bd148ccb3c6"/>
         <w:spacing w:before="0" w:after="0"/>
         <w:ind w:left="708"/>
         <w:rPr>
@@ -14283,7 +14296,7 @@
     </w:p>
     <w:p>
       <w:pPr>
-        <w:pStyle w:val="cda15c45-4a99-4c18-858e-62b040eea3bf"/>
+        <w:pStyle w:val="d4f33c92-6fa8-42dc-aef6-7bd148ccb3c6"/>
         <w:keepNext/>
         <w:numPr>
           <w:ilvl w:val="1"/>
@@ -14699,7 +14712,7 @@
     </w:p>
     <w:p>
       <w:pPr>
-        <w:pStyle w:val="cda15c45-4a99-4c18-858e-62b040eea3bf"/>
+        <w:pStyle w:val="d4f33c92-6fa8-42dc-aef6-7bd148ccb3c6"/>
         <w:keepNext/>
         <w:suppressAutoHyphens w:val="0"/>
         <w:spacing w:before="0" w:after="0"/>
@@ -14734,7 +14747,7 @@
     </w:p>
     <w:p>
       <w:pPr>
-        <w:pStyle w:val="67371765-641a-43ce-9ee7-73972292760f"/>
+        <w:pStyle w:val="72138ec4-ffea-432d-a240-ae9637707c9e"/>
         <w:numPr>
           <w:ilvl w:val="1"/>
           <w:numId w:val="331"/>
@@ -14750,7 +14763,7 @@
     </w:p>
     <w:p>
       <w:pPr>
-        <w:pStyle w:val="ecb91e12-fba4-45fb-a0d4-79c0580ab9ee"/>
+        <w:pStyle w:val="dee42648-04ac-4df5-b9dd-1dcfc4ca5394"/>
         <w:keepLines w:val="0"/>
         <w:widowControl/>
         <w:numPr>
@@ -14776,7 +14789,7 @@
     </w:p>
     <w:p>
       <w:pPr>
-        <w:pStyle w:val="b8d6c39b-ca44-447a-9eb2-c586ee02e9fd"/>
+        <w:pStyle w:val="ce899db4-32c6-4136-9e61-cff17765ef8b"/>
         <w:numPr>
           <w:ilvl w:val="0"/>
           <w:numId w:val="341"/>
@@ -14802,7 +14815,7 @@
     </w:p>
     <w:p>
       <w:pPr>
-        <w:pStyle w:val="ecb91e12-fba4-45fb-a0d4-79c0580ab9ee"/>
+        <w:pStyle w:val="dee42648-04ac-4df5-b9dd-1dcfc4ca5394"/>
         <w:keepLines w:val="0"/>
         <w:widowControl/>
         <w:numPr>
@@ -14828,7 +14841,7 @@
     </w:p>
     <w:p>
       <w:pPr>
-        <w:pStyle w:val="cda15c45-4a99-4c18-858e-62b040eea3bf"/>
+        <w:pStyle w:val="d4f33c92-6fa8-42dc-aef6-7bd148ccb3c6"/>
         <w:spacing w:before="0" w:after="0"/>
         <w:ind w:left="708"/>
         <w:rPr>
@@ -14854,7 +14867,7 @@
     </w:p>
     <w:p>
       <w:pPr>
-        <w:pStyle w:val="ecb91e12-fba4-45fb-a0d4-79c0580ab9ee"/>
+        <w:pStyle w:val="dee42648-04ac-4df5-b9dd-1dcfc4ca5394"/>
         <w:keepLines w:val="0"/>
         <w:widowControl/>
         <w:numPr>
@@ -14880,7 +14893,7 @@
     </w:p>
     <w:p>
       <w:pPr>
-        <w:pStyle w:val="cda15c45-4a99-4c18-858e-62b040eea3bf"/>
+        <w:pStyle w:val="d4f33c92-6fa8-42dc-aef6-7bd148ccb3c6"/>
         <w:spacing w:before="0" w:after="0"/>
         <w:ind w:left="708"/>
         <w:rPr>
@@ -14906,7 +14919,7 @@
     </w:p>
     <w:p>
       <w:pPr>
-        <w:pStyle w:val="ecb91e12-fba4-45fb-a0d4-79c0580ab9ee"/>
+        <w:pStyle w:val="dee42648-04ac-4df5-b9dd-1dcfc4ca5394"/>
         <w:keepLines w:val="0"/>
         <w:widowControl/>
         <w:numPr>
@@ -14932,7 +14945,7 @@
     </w:p>
     <w:p>
       <w:pPr>
-        <w:pStyle w:val="cda15c45-4a99-4c18-858e-62b040eea3bf"/>
+        <w:pStyle w:val="d4f33c92-6fa8-42dc-aef6-7bd148ccb3c6"/>
         <w:spacing w:before="0" w:after="0"/>
         <w:ind w:left="708"/>
         <w:rPr>
@@ -14958,7 +14971,7 @@
     </w:p>
     <w:p>
       <w:pPr>
-        <w:pStyle w:val="ecb91e12-fba4-45fb-a0d4-79c0580ab9ee"/>
+        <w:pStyle w:val="dee42648-04ac-4df5-b9dd-1dcfc4ca5394"/>
         <w:keepLines w:val="0"/>
         <w:widowControl/>
         <w:numPr>
@@ -14985,7 +14998,7 @@
     </w:p>
     <w:p>
       <w:pPr>
-        <w:pStyle w:val="cda15c45-4a99-4c18-858e-62b040eea3bf"/>
+        <w:pStyle w:val="d4f33c92-6fa8-42dc-aef6-7bd148ccb3c6"/>
         <w:spacing w:before="0" w:after="0"/>
         <w:ind w:left="708"/>
         <w:rPr>
@@ -15013,7 +15026,7 @@
     </w:p>
     <w:p>
       <w:pPr>
-        <w:pStyle w:val="ecb91e12-fba4-45fb-a0d4-79c0580ab9ee"/>
+        <w:pStyle w:val="dee42648-04ac-4df5-b9dd-1dcfc4ca5394"/>
         <w:keepLines w:val="0"/>
         <w:widowControl/>
         <w:numPr>
@@ -15039,7 +15052,7 @@
     </w:p>
     <w:p>
       <w:pPr>
-        <w:pStyle w:val="cda15c45-4a99-4c18-858e-62b040eea3bf"/>
+        <w:pStyle w:val="d4f33c92-6fa8-42dc-aef6-7bd148ccb3c6"/>
         <w:spacing w:before="0" w:after="0"/>
         <w:ind w:left="708"/>
         <w:rPr>
@@ -15065,7 +15078,7 @@
     </w:p>
     <w:p>
       <w:pPr>
-        <w:pStyle w:val="ecb91e12-fba4-45fb-a0d4-79c0580ab9ee"/>
+        <w:pStyle w:val="dee42648-04ac-4df5-b9dd-1dcfc4ca5394"/>
         <w:keepLines w:val="0"/>
         <w:widowControl/>
         <w:numPr>
@@ -15090,7 +15103,7 @@
     </w:p>
     <w:p>
       <w:pPr>
-        <w:pStyle w:val="cda15c45-4a99-4c18-858e-62b040eea3bf"/>
+        <w:pStyle w:val="d4f33c92-6fa8-42dc-aef6-7bd148ccb3c6"/>
         <w:spacing w:before="0" w:after="0"/>
         <w:ind w:left="708"/>
         <w:rPr>
@@ -15137,7 +15150,7 @@
     </w:p>
     <w:p>
       <w:pPr>
-        <w:pStyle w:val="cda15c45-4a99-4c18-858e-62b040eea3bf"/>
+        <w:pStyle w:val="d4f33c92-6fa8-42dc-aef6-7bd148ccb3c6"/>
         <w:spacing w:before="0" w:after="0"/>
         <w:ind w:left="708"/>
         <w:rPr>
@@ -15163,7 +15176,7 @@
     </w:p>
     <w:p>
       <w:pPr>
-        <w:pStyle w:val="ecb91e12-fba4-45fb-a0d4-79c0580ab9ee"/>
+        <w:pStyle w:val="dee42648-04ac-4df5-b9dd-1dcfc4ca5394"/>
         <w:spacing w:before="0"/>
         <w:rPr>
           <w:color w:val="auto"/>
@@ -15181,7 +15194,7 @@
     </w:p>
     <w:p>
       <w:pPr>
-        <w:pStyle w:val="cda15c45-4a99-4c18-858e-62b040eea3bf"/>
+        <w:pStyle w:val="d4f33c92-6fa8-42dc-aef6-7bd148ccb3c6"/>
         <w:spacing w:before="0" w:after="0"/>
         <w:ind w:left="708"/>
         <w:rPr>
@@ -15227,7 +15240,7 @@
     </w:p>
     <w:p>
       <w:pPr>
-        <w:pStyle w:val="bf74d4d5-af32-4cb0-b7ca-0ff9de4514c1"/>
+        <w:pStyle w:val="0d5a651f-eb93-4cf3-85bb-180d28e720ea"/>
         <w:keepNext/>
         <w:widowControl/>
         <w:numPr>
@@ -16228,7 +16241,7 @@
     </w:tbl>
     <w:p>
       <w:pPr>
-        <w:pStyle w:val="bf74d4d5-af32-4cb0-b7ca-0ff9de4514c1"/>
+        <w:pStyle w:val="0d5a651f-eb93-4cf3-85bb-180d28e720ea"/>
         <w:spacing w:before="0"/>
         <w:rPr>
           <w:rFonts w:ascii="Times New Roman" w:hAnsi="Times New Roman" w:cs="Times New Roman"/>
@@ -16240,7 +16253,7 @@
     </w:p>
     <w:p>
       <w:pPr>
-        <w:pStyle w:val="bf74d4d5-af32-4cb0-b7ca-0ff9de4514c1"/>
+        <w:pStyle w:val="0d5a651f-eb93-4cf3-85bb-180d28e720ea"/>
         <w:spacing w:before="0"/>
         <w:rPr>
           <w:rFonts w:ascii="Times New Roman" w:hAnsi="Times New Roman" w:cs="Times New Roman"/>
@@ -16298,7 +16311,7 @@
     </w:p>
     <w:p>
       <w:pPr>
-        <w:pStyle w:val="bf74d4d5-af32-4cb0-b7ca-0ff9de4514c1"/>
+        <w:pStyle w:val="0d5a651f-eb93-4cf3-85bb-180d28e720ea"/>
         <w:spacing w:before="0"/>
         <w:jc w:val="both"/>
         <w:rPr>
@@ -16311,7 +16324,7 @@
     </w:p>
     <w:p>
       <w:pPr>
-        <w:pStyle w:val="bf74d4d5-af32-4cb0-b7ca-0ff9de4514c1"/>
+        <w:pStyle w:val="0d5a651f-eb93-4cf3-85bb-180d28e720ea"/>
         <w:spacing w:before="0"/>
         <w:rPr>
           <w:rFonts w:ascii="Times New Roman" w:hAnsi="Times New Roman" w:cs="Times New Roman"/>
@@ -16334,7 +16347,7 @@
     <w:p/>
     <w:p>
       <w:pPr>
-        <w:pStyle w:val="bf74d4d5-af32-4cb0-b7ca-0ff9de4514c1"/>
+        <w:pStyle w:val="0d5a651f-eb93-4cf3-85bb-180d28e720ea"/>
         <w:spacing w:before="0"/>
         <w:rPr>
           <w:rFonts w:ascii="Times New Roman" w:hAnsi="Times New Roman" w:cs="Times New Roman"/>
@@ -16387,7 +16400,7 @@
     </w:p>
     <w:p>
       <w:pPr>
-        <w:pStyle w:val="cda15c45-4a99-4c18-858e-62b040eea3bf"/>
+        <w:pStyle w:val="d4f33c92-6fa8-42dc-aef6-7bd148ccb3c6"/>
         <w:ind w:left="142"/>
         <w:rPr>
           <w:rFonts w:ascii="Times New Roman" w:hAnsi="Times New Roman" w:cs="Times New Roman"/>
@@ -16438,7 +16451,7 @@
     </w:p>
     <w:p>
       <w:pPr>
-        <w:pStyle w:val="cda15c45-4a99-4c18-858e-62b040eea3bf"/>
+        <w:pStyle w:val="d4f33c92-6fa8-42dc-aef6-7bd148ccb3c6"/>
         <w:ind w:left="284"/>
         <w:rPr>
           <w:rFonts w:ascii="Times New Roman" w:hAnsi="Times New Roman" w:cs="Times New Roman"/>
@@ -16469,7 +16482,7 @@
     </w:p>
     <w:p>
       <w:pPr>
-        <w:pStyle w:val="cda15c45-4a99-4c18-858e-62b040eea3bf"/>
+        <w:pStyle w:val="d4f33c92-6fa8-42dc-aef6-7bd148ccb3c6"/>
         <w:ind w:left="284"/>
         <w:rPr>
           <w:spacing w:val="-5"/>
@@ -16497,7 +16510,7 @@
     </w:p>
     <w:p>
       <w:pPr>
-        <w:pStyle w:val="cda15c45-4a99-4c18-858e-62b040eea3bf"/>
+        <w:pStyle w:val="d4f33c92-6fa8-42dc-aef6-7bd148ccb3c6"/>
         <w:ind w:left="142"/>
         <w:rPr>
           <w:spacing w:val="-5"/>
@@ -16547,7 +16560,7 @@
     </w:p>
     <w:p>
       <w:pPr>
-        <w:pStyle w:val="cda15c45-4a99-4c18-858e-62b040eea3bf"/>
+        <w:pStyle w:val="d4f33c92-6fa8-42dc-aef6-7bd148ccb3c6"/>
         <w:ind w:left="142"/>
         <w:rPr>
           <w:rFonts w:ascii="Times New Roman" w:hAnsi="Times New Roman" w:cs="Times New Roman"/>
@@ -16603,7 +16616,7 @@
     </w:p>
     <w:p>
       <w:pPr>
-        <w:pStyle w:val="cda15c45-4a99-4c18-858e-62b040eea3bf"/>
+        <w:pStyle w:val="d4f33c92-6fa8-42dc-aef6-7bd148ccb3c6"/>
         <w:ind w:left="142"/>
         <w:rPr>
           <w:spacing w:val="-5"/>
@@ -16661,7 +16674,7 @@
     </w:p>
     <w:p>
       <w:pPr>
-        <w:pStyle w:val="cda15c45-4a99-4c18-858e-62b040eea3bf"/>
+        <w:pStyle w:val="d4f33c92-6fa8-42dc-aef6-7bd148ccb3c6"/>
         <w:ind w:left="142"/>
         <w:rPr>
           <w:spacing w:val="-4"/>
@@ -16708,7 +16721,7 @@
     </w:p>
     <w:p>
       <w:pPr>
-        <w:pStyle w:val="bf74d4d5-af32-4cb0-b7ca-0ff9de4514c1"/>
+        <w:pStyle w:val="0d5a651f-eb93-4cf3-85bb-180d28e720ea"/>
         <w:spacing w:before="0"/>
         <w:rPr>
           <w:rFonts w:ascii="Times New Roman" w:hAnsi="Times New Roman" w:cs="Times New Roman"/>
@@ -16733,7 +16746,7 @@
     </w:p>
     <w:p>
       <w:pPr>
-        <w:pStyle w:val="bf74d4d5-af32-4cb0-b7ca-0ff9de4514c1"/>
+        <w:pStyle w:val="0d5a651f-eb93-4cf3-85bb-180d28e720ea"/>
         <w:spacing w:before="0"/>
         <w:rPr>
           <w:rFonts w:ascii="Times New Roman" w:hAnsi="Times New Roman" w:cs="Times New Roman"/>
@@ -16774,7 +16787,7 @@
     </w:p>
     <w:p>
       <w:pPr>
-        <w:pStyle w:val="cda15c45-4a99-4c18-858e-62b040eea3bf"/>
+        <w:pStyle w:val="d4f33c92-6fa8-42dc-aef6-7bd148ccb3c6"/>
         <w:ind w:firstLine="709"/>
       </w:pPr>
       <w:r>
@@ -16880,7 +16893,7 @@
     </w:p>
     <w:p>
       <w:pPr>
-        <w:pStyle w:val="bf74d4d5-af32-4cb0-b7ca-0ff9de4514c1"/>
+        <w:pStyle w:val="0d5a651f-eb93-4cf3-85bb-180d28e720ea"/>
         <w:spacing w:before="0"/>
         <w:ind w:left="360"/>
         <w:jc w:val="center"/>
@@ -18020,7 +18033,7 @@
     </w:p>
     <w:p>
       <w:pPr>
-        <w:pStyle w:val="88d82884-6c15-4e58-a52d-a096cb4a3b1b"/>
+        <w:pStyle w:val="5f23b605-1b45-4fa0-bafd-e3459e5e2ff9"/>
         <w:rPr>
           <w:b/>
         </w:rPr>
@@ -18066,10 +18079,10 @@
         </w:rPr>
         <w:t xml:space="preserve">ФЭПО </w:t>
       </w:r>
-      <w:hyperlink r:id="R09bde63a5c2b4f9d" w:history="1">
+      <w:hyperlink r:id="Rc7da00be568e48d9" w:history="1">
         <w:r>
           <w:rPr>
-            <w:rStyle w:val="b963a26e-2c63-4e48-a088-61e63febf33b"/>
+            <w:rStyle w:val="fe6b439d-d161-45d7-81ce-c4e37f9168f9"/>
             <w:i/>
           </w:rPr>
           <w:t>http://fepo.i-exam.ru</w:t>
@@ -18105,10 +18118,10 @@
         </w:rPr>
         <w:t xml:space="preserve">Интернет-тренажеры </w:t>
       </w:r>
-      <w:hyperlink r:id="Rd262f5cbb2a24dfe" w:history="1">
+      <w:hyperlink r:id="R17a9a9cc3bd54eb9" w:history="1">
         <w:r>
           <w:rPr>
-            <w:rStyle w:val="b963a26e-2c63-4e48-a088-61e63febf33b"/>
+            <w:rStyle w:val="fe6b439d-d161-45d7-81ce-c4e37f9168f9"/>
             <w:i/>
           </w:rPr>
           <w:t>http://training.i-exam.ru</w:t>
@@ -18235,7 +18248,7 @@
     </w:p>
     <w:p>
       <w:pPr>
-        <w:pStyle w:val="88d82884-6c15-4e58-a52d-a096cb4a3b1b"/>
+        <w:pStyle w:val="5f23b605-1b45-4fa0-bafd-e3459e5e2ff9"/>
         <w:rPr>
           <w:b/>
           <w:sz w:val="24"/>
@@ -18245,7 +18258,7 @@
     </w:p>
     <w:p>
       <w:pPr>
-        <w:pStyle w:val="88d82884-6c15-4e58-a52d-a096cb4a3b1b"/>
+        <w:pStyle w:val="5f23b605-1b45-4fa0-bafd-e3459e5e2ff9"/>
         <w:ind w:left="142"/>
       </w:pPr>
       <w:r>
@@ -18805,7 +18818,7 @@
     </w:p>
     <w:p>
       <w:pPr>
-        <w:pStyle w:val="88d82884-6c15-4e58-a52d-a096cb4a3b1b"/>
+        <w:pStyle w:val="5f23b605-1b45-4fa0-bafd-e3459e5e2ff9"/>
         <w:rPr>
           <w:color w:val="auto"/>
           <w:sz w:val="24"/>
@@ -18830,7 +18843,7 @@
     </w:p>
     <w:p>
       <w:pPr>
-        <w:pStyle w:val="88d82884-6c15-4e58-a52d-a096cb4a3b1b"/>
+        <w:pStyle w:val="5f23b605-1b45-4fa0-bafd-e3459e5e2ff9"/>
         <w:ind w:left="360"/>
         <w:rPr>
           <w:b/>
@@ -18842,7 +18855,7 @@
     </w:p>
     <w:p>
       <w:pPr>
-        <w:pStyle w:val="88d82884-6c15-4e58-a52d-a096cb4a3b1b"/>
+        <w:pStyle w:val="5f23b605-1b45-4fa0-bafd-e3459e5e2ff9"/>
         <w:ind w:left="284"/>
         <w:rPr>
           <w:b/>
@@ -18880,7 +18893,7 @@
     </w:p>
     <w:p>
       <w:pPr>
-        <w:pStyle w:val="88d82884-6c15-4e58-a52d-a096cb4a3b1b"/>
+        <w:pStyle w:val="5f23b605-1b45-4fa0-bafd-e3459e5e2ff9"/>
         <w:rPr>
           <w:b/>
         </w:rPr>
@@ -18888,7 +18901,7 @@
     </w:p>
     <w:p>
       <w:pPr>
-        <w:pStyle w:val="88d82884-6c15-4e58-a52d-a096cb4a3b1b"/>
+        <w:pStyle w:val="5f23b605-1b45-4fa0-bafd-e3459e5e2ff9"/>
         <w:rPr>
           <w:b/>
         </w:rPr>
@@ -18896,7 +18909,7 @@
     </w:p>
     <w:p>
       <w:pPr>
-        <w:pStyle w:val="88d82884-6c15-4e58-a52d-a096cb4a3b1b"/>
+        <w:pStyle w:val="5f23b605-1b45-4fa0-bafd-e3459e5e2ff9"/>
         <w:ind w:left="284"/>
         <w:rPr>
           <w:b/>
@@ -18934,7 +18947,7 @@
     </w:p>
     <w:p>
       <w:pPr>
-        <w:pStyle w:val="88d82884-6c15-4e58-a52d-a096cb4a3b1b"/>
+        <w:pStyle w:val="5f23b605-1b45-4fa0-bafd-e3459e5e2ff9"/>
         <w:rPr>
           <w:b/>
           <w:color w:val="auto"/>
@@ -18945,7 +18958,7 @@
     </w:p>
     <w:p>
       <w:pPr>
-        <w:pStyle w:val="88d82884-6c15-4e58-a52d-a096cb4a3b1b"/>
+        <w:pStyle w:val="5f23b605-1b45-4fa0-bafd-e3459e5e2ff9"/>
         <w:rPr>
           <w:b/>
           <w:color w:val="auto"/>
@@ -18956,7 +18969,7 @@
     </w:p>
     <w:p>
       <w:pPr>
-        <w:pStyle w:val="88d82884-6c15-4e58-a52d-a096cb4a3b1b"/>
+        <w:pStyle w:val="5f23b605-1b45-4fa0-bafd-e3459e5e2ff9"/>
         <w:ind w:left="284"/>
         <w:rPr>
           <w:color w:val="auto"/>
@@ -19013,7 +19026,7 @@
     </w:p>
     <w:p>
       <w:pPr>
-        <w:pStyle w:val="88d82884-6c15-4e58-a52d-a096cb4a3b1b"/>
+        <w:pStyle w:val="5f23b605-1b45-4fa0-bafd-e3459e5e2ff9"/>
         <w:rPr>
           <w:b/>
           <w:color w:val="auto"/>
@@ -19024,7 +19037,7 @@
     </w:p>
     <w:p>
       <w:pPr>
-        <w:pStyle w:val="88d82884-6c15-4e58-a52d-a096cb4a3b1b"/>
+        <w:pStyle w:val="5f23b605-1b45-4fa0-bafd-e3459e5e2ff9"/>
         <w:ind w:left="284"/>
         <w:rPr>
           <w:b/>
@@ -19045,7 +19058,7 @@
     </w:p>
     <w:p>
       <w:pPr>
-        <w:pStyle w:val="88d82884-6c15-4e58-a52d-a096cb4a3b1b"/>
+        <w:pStyle w:val="5f23b605-1b45-4fa0-bafd-e3459e5e2ff9"/>
         <w:numPr>
           <w:ilvl w:val="0"/>
           <w:numId w:val="339"/>
@@ -19059,7 +19072,7 @@
     </w:p>
     <w:p>
       <w:pPr>
-        <w:pStyle w:val="88d82884-6c15-4e58-a52d-a096cb4a3b1b"/>
+        <w:pStyle w:val="5f23b605-1b45-4fa0-bafd-e3459e5e2ff9"/>
         <w:rPr>
           <w:b/>
           <w:color w:val="auto"/>
@@ -19070,7 +19083,7 @@
     </w:p>
     <w:p>
       <w:pPr>
-        <w:pStyle w:val="88d82884-6c15-4e58-a52d-a096cb4a3b1b"/>
+        <w:pStyle w:val="5f23b605-1b45-4fa0-bafd-e3459e5e2ff9"/>
         <w:ind w:left="284"/>
         <w:rPr>
           <w:b/>
@@ -19108,7 +19121,7 @@
     </w:p>
     <w:p>
       <w:pPr>
-        <w:pStyle w:val="88d82884-6c15-4e58-a52d-a096cb4a3b1b"/>
+        <w:pStyle w:val="5f23b605-1b45-4fa0-bafd-e3459e5e2ff9"/>
         <w:ind w:left="284"/>
         <w:rPr>
           <w:b/>
@@ -19120,7 +19133,7 @@
     </w:p>
     <w:p>
       <w:pPr>
-        <w:pStyle w:val="88d82884-6c15-4e58-a52d-a096cb4a3b1b"/>
+        <w:pStyle w:val="5f23b605-1b45-4fa0-bafd-e3459e5e2ff9"/>
         <w:ind w:left="284"/>
         <w:rPr>
           <w:color w:val="auto"/>
@@ -19165,7 +19178,7 @@
     </w:p>
     <w:p>
       <w:pPr>
-        <w:pStyle w:val="88d82884-6c15-4e58-a52d-a096cb4a3b1b"/>
+        <w:pStyle w:val="5f23b605-1b45-4fa0-bafd-e3459e5e2ff9"/>
         <w:ind w:firstLine="709"/>
         <w:rPr>
           <w:color w:val="auto"/>
@@ -19184,7 +19197,7 @@
     </w:p>
     <w:p>
       <w:pPr>
-        <w:pStyle w:val="88d82884-6c15-4e58-a52d-a096cb4a3b1b"/>
+        <w:pStyle w:val="5f23b605-1b45-4fa0-bafd-e3459e5e2ff9"/>
         <w:rPr>
           <w:b/>
           <w:color w:val="auto"/>
@@ -19195,7 +19208,7 @@
     </w:p>
     <w:p>
       <w:pPr>
-        <w:pStyle w:val="88d82884-6c15-4e58-a52d-a096cb4a3b1b"/>
+        <w:pStyle w:val="5f23b605-1b45-4fa0-bafd-e3459e5e2ff9"/>
         <w:ind w:left="284"/>
         <w:rPr>
           <w:color w:val="auto"/>
@@ -19257,7 +19270,7 @@
     </w:p>
     <w:p>
       <w:pPr>
-        <w:pStyle w:val="88d82884-6c15-4e58-a52d-a096cb4a3b1b"/>
+        <w:pStyle w:val="5f23b605-1b45-4fa0-bafd-e3459e5e2ff9"/>
         <w:ind w:firstLine="709"/>
         <w:rPr>
           <w:color w:val="auto"/>
@@ -19276,7 +19289,7 @@
     </w:p>
     <w:p>
       <w:pPr>
-        <w:pStyle w:val="88d82884-6c15-4e58-a52d-a096cb4a3b1b"/>
+        <w:pStyle w:val="5f23b605-1b45-4fa0-bafd-e3459e5e2ff9"/>
         <w:rPr>
           <w:b/>
           <w:color w:val="auto"/>
@@ -19287,7 +19300,7 @@
     </w:p>
     <w:p>
       <w:pPr>
-        <w:pStyle w:val="88d82884-6c15-4e58-a52d-a096cb4a3b1b"/>
+        <w:pStyle w:val="5f23b605-1b45-4fa0-bafd-e3459e5e2ff9"/>
         <w:ind w:left="284"/>
         <w:rPr>
           <w:color w:val="auto"/>
@@ -19332,7 +19345,7 @@
     </w:p>
     <w:p>
       <w:pPr>
-        <w:pStyle w:val="88d82884-6c15-4e58-a52d-a096cb4a3b1b"/>
+        <w:pStyle w:val="5f23b605-1b45-4fa0-bafd-e3459e5e2ff9"/>
         <w:ind w:firstLine="709"/>
         <w:rPr>
           <w:color w:val="auto"/>
@@ -23161,7 +23174,7 @@
       <w:lang w:eastAsia="ar-SA"/>
     </w:rPr>
   </w:style>
-  <w:style w:type="paragraph" w:default="1" w:styleId="c5dacebb-d70f-4183-aa2e-685e5d25297e">
+  <w:style w:type="paragraph" w:default="1" w:styleId="76046f16-fd96-4c51-871b-13c5a858de1c">
     <w:name w:val="Normal"/>
     <w:qFormat/>
     <w:rsid w:val="009D2634"/>
@@ -23179,7 +23192,7 @@
       <w:lang w:eastAsia="ar-SA"/>
     </w:rPr>
   </w:style>
-  <w:style w:type="paragraph" w:styleId="bf74d4d5-af32-4cb0-b7ca-0ff9de4514c1">
+  <w:style w:type="paragraph" w:styleId="0d5a651f-eb93-4cf3-85bb-180d28e720ea">
     <w:name w:val="heading 1"/>
     <w:basedOn w:val="a"/>
     <w:next w:val="a"/>
@@ -23198,7 +23211,7 @@
       <w:lang w:val="x-none"/>
     </w:rPr>
   </w:style>
-  <w:style w:type="paragraph" w:styleId="cda15c45-4a99-4c18-858e-62b040eea3bf">
+  <w:style w:type="paragraph" w:styleId="d4f33c92-6fa8-42dc-aef6-7bd148ccb3c6">
     <w:name w:val="heading 2"/>
     <w:basedOn w:val="a"/>
     <w:next w:val="a"/>
@@ -23218,7 +23231,7 @@
       <w:lang w:val="x-none"/>
     </w:rPr>
   </w:style>
-  <w:style w:type="paragraph" w:styleId="ecb91e12-fba4-45fb-a0d4-79c0580ab9ee">
+  <w:style w:type="paragraph" w:styleId="dee42648-04ac-4df5-b9dd-1dcfc4ca5394">
     <w:name w:val="heading 3"/>
     <w:basedOn w:val="a"/>
     <w:next w:val="a"/>
@@ -23240,7 +23253,7 @@
       <w:color w:val="4F81BD" w:themeColor="accent1"/>
     </w:rPr>
   </w:style>
-  <w:style w:type="character" w:customStyle="1" w:styleId="05f9e71b-1de9-453d-b808-7f2bd49ce8d1">
+  <w:style w:type="character" w:customStyle="1" w:styleId="90db2c50-17ac-4fe1-8c7e-e5e6a21ea5b9">
     <w:name w:val="Заголовок 1 Знак"/>
     <w:basedOn w:val="a0"/>
     <w:link w:val="1"/>
@@ -23254,7 +23267,7 @@
       <w:lang w:val="x-none" w:eastAsia="ar-SA"/>
     </w:rPr>
   </w:style>
-  <w:style w:type="character" w:customStyle="1" w:styleId="2a203215-354b-4de8-8a9a-f0bcdd275742">
+  <w:style w:type="character" w:customStyle="1" w:styleId="306cf73d-d9f7-418a-b445-c39dd3b3827a">
     <w:name w:val="Заголовок 2 Знак"/>
     <w:basedOn w:val="a0"/>
     <w:link w:val="20"/>
@@ -23269,7 +23282,7 @@
       <w:lang w:val="x-none" w:eastAsia="ar-SA"/>
     </w:rPr>
   </w:style>
-  <w:style w:type="character" w:customStyle="1" w:styleId="527e7eff-77e9-4158-8ce3-4a5080374a59">
+  <w:style w:type="character" w:customStyle="1" w:styleId="e8222e1e-7e1e-466e-b53c-5a62ec60b2b4">
     <w:name w:val="Font Style12"/>
     <w:rsid w:val="009D2634"/>
     <w:rPr>
@@ -23277,11 +23290,11 @@
       <w:sz w:val="26"/>
     </w:rPr>
   </w:style>
-  <w:style w:type="character" w:customStyle="1" w:styleId="b3140321-c2b2-4ebc-8229-2b1ea643c607">
+  <w:style w:type="character" w:customStyle="1" w:styleId="f4c7fbd3-363e-4c7d-8442-c5790627e412">
     <w:name w:val="normal__char"/>
     <w:rsid w:val="009D2634"/>
   </w:style>
-  <w:style w:type="paragraph" w:customStyle="1" w:styleId="58bc6c6b-b1e2-40d9-8501-a248da3b4821">
+  <w:style w:type="paragraph" w:customStyle="1" w:styleId="90b1b06a-4f6b-4778-bba5-081523e9c5d8">
     <w:name w:val="Style35"/>
     <w:basedOn w:val="a"/>
     <w:rsid w:val="009D2634"/>
@@ -23298,7 +23311,7 @@
       <w:lang w:eastAsia="ru-RU"/>
     </w:rPr>
   </w:style>
-  <w:style w:type="paragraph" w:styleId="d7cfed6b-7308-4c2b-b93b-963051748a86">
+  <w:style w:type="paragraph" w:styleId="de71f386-bef1-46db-be1b-10858dde20c6">
     <w:name w:val="List 2"/>
     <w:basedOn w:val="a"/>
     <w:uiPriority w:val="99"/>
@@ -23315,7 +23328,7 @@
       <w:color w:val="auto"/>
     </w:rPr>
   </w:style>
-  <w:style w:type="character" w:customStyle="1" w:styleId="372d0da5-ed13-4940-a395-34becd3e5b10">
+  <w:style w:type="character" w:customStyle="1" w:styleId="e5b4b79a-ef5e-483b-a330-638c38e401c8">
     <w:name w:val="Заголовок 3 Знак"/>
     <w:basedOn w:val="a0"/>
     <w:link w:val="3"/>
@@ -23331,7 +23344,7 @@
       <w:lang w:eastAsia="ar-SA"/>
     </w:rPr>
   </w:style>
-  <w:style w:type="character" w:styleId="b963a26e-2c63-4e48-a088-61e63febf33b">
+  <w:style w:type="character" w:styleId="fe6b439d-d161-45d7-81ce-c4e37f9168f9">
     <w:name w:val="Hyperlink"/>
     <w:rsid w:val="009D2634"/>
     <w:rPr>
@@ -23340,7 +23353,7 @@
       <w:u w:val="single"/>
     </w:rPr>
   </w:style>
-  <w:style w:type="paragraph" w:customStyle="1" w:styleId="67371765-641a-43ce-9ee7-73972292760f">
+  <w:style w:type="paragraph" w:customStyle="1" w:styleId="72138ec4-ffea-432d-a240-ae9637707c9e">
     <w:name w:val="_2СтильЗаголовка"/>
     <w:rsid w:val="009D2634"/>
     <w:pPr>
@@ -23358,7 +23371,7 @@
       <w:lang w:eastAsia="ar-SA"/>
     </w:rPr>
   </w:style>
-  <w:style w:type="paragraph" w:styleId="88d82884-6c15-4e58-a52d-a096cb4a3b1b">
+  <w:style w:type="paragraph" w:styleId="5f23b605-1b45-4fa0-bafd-e3459e5e2ff9">
     <w:name w:val="footnote text"/>
     <w:basedOn w:val="a"/>
     <w:link w:val="a5"/>
@@ -23371,7 +23384,7 @@
       <w:szCs w:val="20"/>
     </w:rPr>
   </w:style>
-  <w:style w:type="character" w:customStyle="1" w:styleId="33d42bdf-1d3f-4c76-aec1-700a730b4afd">
+  <w:style w:type="character" w:customStyle="1" w:styleId="f6d8a7c6-9ace-4936-a46e-548eb8404399">
     <w:name w:val="Текст сноски Знак"/>
     <w:basedOn w:val="a0"/>
     <w:link w:val="a4"/>
@@ -23384,7 +23397,7 @@
       <w:lang w:eastAsia="ar-SA"/>
     </w:rPr>
   </w:style>
-  <w:style w:type="paragraph" w:styleId="b8d6c39b-ca44-447a-9eb2-c586ee02e9fd">
+  <w:style w:type="paragraph" w:styleId="ce899db4-32c6-4136-9e61-cff17765ef8b">
     <w:name w:val="List Paragraph"/>
     <w:basedOn w:val="a"/>
     <w:uiPriority w:val="34"/>

</xml_diff>